<commit_message>
add support acl batch normal,direct conv, local connect, concat layers
</commit_message>
<xml_diff>
--- a/docs/caffeOnACL_user_guide_0_2_0.docx
+++ b/docs/caffeOnACL_user_guide_0_2_0.docx
@@ -1,6 +1,6 @@
 
 <file path=word/document.xml><?xml version="1.0" encoding="utf-8"?>
-<w:document xmlns:wpc="http://schemas.microsoft.com/office/word/2010/wordprocessingCanvas" xmlns:mc="http://schemas.openxmlformats.org/markup-compatibility/2006" xmlns:o="urn:schemas-microsoft-com:office:office" xmlns:r="http://schemas.openxmlformats.org/officeDocument/2006/relationships" xmlns:m="http://schemas.openxmlformats.org/officeDocument/2006/math" xmlns:v="urn:schemas-microsoft-com:vml" xmlns:wp14="http://schemas.microsoft.com/office/word/2010/wordprocessingDrawing" xmlns:wp="http://schemas.openxmlformats.org/drawingml/2006/wordprocessingDrawing" xmlns:w10="urn:schemas-microsoft-com:office:word" xmlns:w="http://schemas.openxmlformats.org/wordprocessingml/2006/main" xmlns:w14="http://schemas.microsoft.com/office/word/2010/wordml" xmlns:w15="http://schemas.microsoft.com/office/word/2012/wordml" xmlns:wpg="http://schemas.microsoft.com/office/word/2010/wordprocessingGroup" xmlns:wpi="http://schemas.microsoft.com/office/word/2010/wordprocessingInk" xmlns:wne="http://schemas.microsoft.com/office/word/2006/wordml" xmlns:wps="http://schemas.microsoft.com/office/word/2010/wordprocessingShape" mc:Ignorable="w14 w15 wp14">
+<w:document xmlns:wpc="http://schemas.microsoft.com/office/word/2010/wordprocessingCanvas" xmlns:mc="http://schemas.openxmlformats.org/markup-compatibility/2006" xmlns:o="urn:schemas-microsoft-com:office:office" xmlns:r="http://schemas.openxmlformats.org/officeDocument/2006/relationships" xmlns:m="http://schemas.openxmlformats.org/officeDocument/2006/math" xmlns:v="urn:schemas-microsoft-com:vml" xmlns:wp14="http://schemas.microsoft.com/office/word/2010/wordprocessingDrawing" xmlns:wp="http://schemas.openxmlformats.org/drawingml/2006/wordprocessingDrawing" xmlns:w10="urn:schemas-microsoft-com:office:word" xmlns:w="http://schemas.openxmlformats.org/wordprocessingml/2006/main" xmlns:w14="http://schemas.microsoft.com/office/word/2010/wordml" xmlns:wpg="http://schemas.microsoft.com/office/word/2010/wordprocessingGroup" xmlns:wpi="http://schemas.microsoft.com/office/word/2010/wordprocessingInk" xmlns:wne="http://schemas.microsoft.com/office/word/2006/wordml" xmlns:wps="http://schemas.microsoft.com/office/word/2010/wordprocessingShape" mc:Ignorable="w14 wp14">
   <w:body>
     <w:sdt>
       <w:sdtPr>
@@ -197,7 +197,7 @@
                   </wp:anchor>
                 </w:drawing>
               </mc:Choice>
-              <mc:Fallback>
+              <mc:Fallback xmlns:w15="http://schemas.microsoft.com/office/word/2012/wordml">
                 <w:pict>
                   <v:shapetype id="_x0000_t202" coordsize="21600,21600" o:spt="202" path="m,l,21600r21600,l21600,xe">
                     <v:stroke joinstyle="miter"/>
@@ -821,7 +821,7 @@
                   </wp:anchor>
                 </w:drawing>
               </mc:Choice>
-              <mc:Fallback>
+              <mc:Fallback xmlns:w15="http://schemas.microsoft.com/office/word/2012/wordml">
                 <w:pict>
                   <v:group w14:anchorId="094C0834" id="组 2" o:spid="_x0000_s1026" style="position:absolute;left:0;text-align:left;margin-left:0;margin-top:0;width:432.65pt;height:448.55pt;z-index:-251656192;mso-width-percent:706;mso-height-percent:566;mso-left-percent:220;mso-top-percent:300;mso-position-horizontal-relative:page;mso-position-vertical-relative:page;mso-width-percent:706;mso-height-percent:566;mso-left-percent:220;mso-top-percent:300" coordsize="43291,44910" o:gfxdata="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">
                     <o:lock v:ext="edit" aspectratio="t"/>
@@ -968,7 +968,7 @@
                   </wp:anchor>
                 </w:drawing>
               </mc:Choice>
-              <mc:Fallback>
+              <mc:Fallback xmlns:w15="http://schemas.microsoft.com/office/word/2012/wordml">
                 <w:pict>
                   <v:shape id="文本框 69" o:spid="_x0000_s1027" type="#_x0000_t202" style="position:absolute;left:0;text-align:left;margin-left:0;margin-top:0;width:468pt;height:29.5pt;z-index:251659264;visibility:visible;mso-wrap-style:square;mso-width-percent:765;mso-height-percent:0;mso-wrap-distance-left:9pt;mso-wrap-distance-top:0;mso-wrap-distance-right:9pt;mso-wrap-distance-bottom:0;mso-position-horizontal:center;mso-position-horizontal-relative:page;mso-position-vertical:bottom;mso-position-vertical-relative:margin;mso-width-percent:765;mso-height-percent:0;mso-width-relative:page;mso-height-relative:margin;v-text-anchor:bottom" o:gfxdata="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" filled="f" stroked="f" strokeweight=".5pt">
                     <v:textbox style="mso-fit-shape-to-text:t" inset="0,0,0,0">
@@ -1122,7 +1122,7 @@
                                               </pic:cNvPicPr>
                                             </pic:nvPicPr>
                                             <pic:blipFill>
-                                              <a:blip r:embed="rId8" cstate="print">
+                                              <a:blip r:embed="rId9" cstate="print">
                                                 <a:extLst>
                                                   <a:ext uri="{28A0092B-C50C-407E-A947-70E740481C1C}">
                                                     <a14:useLocalDpi xmlns:a14="http://schemas.microsoft.com/office/drawing/2010/main" val="0"/>
@@ -1175,7 +1175,7 @@
                   </wp:anchor>
                 </w:drawing>
               </mc:Choice>
-              <mc:Fallback>
+              <mc:Fallback xmlns:w15="http://schemas.microsoft.com/office/word/2012/wordml">
                 <w:pict>
                   <v:rect id="矩形 1" o:spid="_x0000_s1028" style="position:absolute;margin-left:193.15pt;margin-top:553.65pt;width:258.5pt;height:83.35pt;z-index:-251654144;visibility:visible;mso-wrap-style:square;mso-width-percent:0;mso-height-percent:0;mso-wrap-distance-left:9pt;mso-wrap-distance-top:0;mso-wrap-distance-right:9pt;mso-wrap-distance-bottom:0;mso-position-horizontal:absolute;mso-position-horizontal-relative:text;mso-position-vertical:absolute;mso-position-vertical-relative:text;mso-width-percent:0;mso-height-percent:0;mso-width-relative:margin;mso-height-relative:margin;v-text-anchor:middle" o:gfxdata="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" fillcolor="white [3212]" strokecolor="white [3212]" strokeweight="1pt">
                     <v:textbox>
@@ -1208,7 +1208,7 @@
                                         </pic:cNvPicPr>
                                       </pic:nvPicPr>
                                       <pic:blipFill>
-                                        <a:blip r:embed="rId8" cstate="print">
+                                        <a:blip r:embed="rId10" cstate="print">
                                           <a:extLst>
                                             <a:ext uri="{28A0092B-C50C-407E-A947-70E740481C1C}">
                                               <a14:useLocalDpi xmlns:a14="http://schemas.microsoft.com/office/drawing/2010/main" val="0"/>
@@ -1285,7 +1285,15 @@
             <w:rPr>
               <w:lang w:val="zh-CN"/>
             </w:rPr>
-            <w:t>目录</w:t>
+            <w:t>目</w:t>
+          </w:r>
+          <w:bookmarkStart w:id="0" w:name="_GoBack"/>
+          <w:bookmarkEnd w:id="0"/>
+          <w:r>
+            <w:rPr>
+              <w:lang w:val="zh-CN"/>
+            </w:rPr>
+            <w:t>录</w:t>
           </w:r>
         </w:p>
         <w:p>
@@ -1307,7 +1315,7 @@
           <w:r>
             <w:fldChar w:fldCharType="separate"/>
           </w:r>
-          <w:hyperlink w:anchor="_Toc484086325" w:history="1">
+          <w:hyperlink w:anchor="_Toc491511972" w:history="1">
             <w:r>
               <w:rPr>
                 <w:rStyle w:val="a7"/>
@@ -1349,7 +1357,7 @@
                 <w:noProof/>
                 <w:webHidden/>
               </w:rPr>
-              <w:instrText xml:space="preserve"> PAGEREF _Toc484086325 \h </w:instrText>
+              <w:instrText xml:space="preserve"> PAGEREF _Toc491511972 \h </w:instrText>
             </w:r>
             <w:r>
               <w:rPr>
@@ -1390,7 +1398,7 @@
               <w:noProof/>
             </w:rPr>
           </w:pPr>
-          <w:hyperlink w:anchor="_Toc484086326" w:history="1">
+          <w:hyperlink w:anchor="_Toc491511973" w:history="1">
             <w:r>
               <w:rPr>
                 <w:rStyle w:val="a7"/>
@@ -1432,7 +1440,7 @@
                 <w:noProof/>
                 <w:webHidden/>
               </w:rPr>
-              <w:instrText xml:space="preserve"> PAGEREF _Toc484086326 \h </w:instrText>
+              <w:instrText xml:space="preserve"> PAGEREF _Toc491511973 \h </w:instrText>
             </w:r>
             <w:r>
               <w:rPr>
@@ -1473,7 +1481,7 @@
               <w:noProof/>
             </w:rPr>
           </w:pPr>
-          <w:hyperlink w:anchor="_Toc484086327" w:history="1">
+          <w:hyperlink w:anchor="_Toc491511974" w:history="1">
             <w:r>
               <w:rPr>
                 <w:rStyle w:val="a7"/>
@@ -1515,7 +1523,7 @@
                 <w:noProof/>
                 <w:webHidden/>
               </w:rPr>
-              <w:instrText xml:space="preserve"> PAGEREF _Toc484086327 \h </w:instrText>
+              <w:instrText xml:space="preserve"> PAGEREF _Toc491511974 \h </w:instrText>
             </w:r>
             <w:r>
               <w:rPr>
@@ -1556,7 +1564,7 @@
               <w:noProof/>
             </w:rPr>
           </w:pPr>
-          <w:hyperlink w:anchor="_Toc484086328" w:history="1">
+          <w:hyperlink w:anchor="_Toc491511975" w:history="1">
             <w:r>
               <w:rPr>
                 <w:rStyle w:val="a7"/>
@@ -1598,7 +1606,7 @@
                 <w:noProof/>
                 <w:webHidden/>
               </w:rPr>
-              <w:instrText xml:space="preserve"> PAGEREF _Toc484086328 \h </w:instrText>
+              <w:instrText xml:space="preserve"> PAGEREF _Toc491511975 \h </w:instrText>
             </w:r>
             <w:r>
               <w:rPr>
@@ -1639,7 +1647,7 @@
               <w:noProof/>
             </w:rPr>
           </w:pPr>
-          <w:hyperlink w:anchor="_Toc484086329" w:history="1">
+          <w:hyperlink w:anchor="_Toc491511976" w:history="1">
             <w:r>
               <w:rPr>
                 <w:rStyle w:val="a7"/>
@@ -1681,7 +1689,7 @@
                 <w:noProof/>
                 <w:webHidden/>
               </w:rPr>
-              <w:instrText xml:space="preserve"> PAGEREF _Toc484086329 \h </w:instrText>
+              <w:instrText xml:space="preserve"> PAGEREF _Toc491511976 \h </w:instrText>
             </w:r>
             <w:r>
               <w:rPr>
@@ -1701,7 +1709,7 @@
                 <w:noProof/>
                 <w:webHidden/>
               </w:rPr>
-              <w:t>3</w:t>
+              <w:t>2</w:t>
             </w:r>
             <w:r>
               <w:rPr>
@@ -1722,7 +1730,7 @@
               <w:noProof/>
             </w:rPr>
           </w:pPr>
-          <w:hyperlink w:anchor="_Toc484086330" w:history="1">
+          <w:hyperlink w:anchor="_Toc491511977" w:history="1">
             <w:r>
               <w:rPr>
                 <w:rStyle w:val="a7"/>
@@ -1764,7 +1772,7 @@
                 <w:noProof/>
                 <w:webHidden/>
               </w:rPr>
-              <w:instrText xml:space="preserve"> PAGEREF _Toc484086330 \h </w:instrText>
+              <w:instrText xml:space="preserve"> PAGEREF _Toc491511977 \h </w:instrText>
             </w:r>
             <w:r>
               <w:rPr>
@@ -1805,7 +1813,7 @@
               <w:noProof/>
             </w:rPr>
           </w:pPr>
-          <w:hyperlink w:anchor="_Toc484086331" w:history="1">
+          <w:hyperlink w:anchor="_Toc491511978" w:history="1">
             <w:r>
               <w:rPr>
                 <w:rStyle w:val="a7"/>
@@ -1847,7 +1855,7 @@
                 <w:noProof/>
                 <w:webHidden/>
               </w:rPr>
-              <w:instrText xml:space="preserve"> PAGEREF _Toc484086331 \h </w:instrText>
+              <w:instrText xml:space="preserve"> PAGEREF _Toc491511978 \h </w:instrText>
             </w:r>
             <w:r>
               <w:rPr>
@@ -1888,7 +1896,7 @@
               <w:noProof/>
             </w:rPr>
           </w:pPr>
-          <w:hyperlink w:anchor="_Toc484086332" w:history="1">
+          <w:hyperlink w:anchor="_Toc491511979" w:history="1">
             <w:r>
               <w:rPr>
                 <w:rStyle w:val="a7"/>
@@ -1930,7 +1938,7 @@
                 <w:noProof/>
                 <w:webHidden/>
               </w:rPr>
-              <w:instrText xml:space="preserve"> PAGEREF _Toc484086332 \h </w:instrText>
+              <w:instrText xml:space="preserve"> PAGEREF _Toc491511979 \h </w:instrText>
             </w:r>
             <w:r>
               <w:rPr>
@@ -1971,7 +1979,7 @@
               <w:noProof/>
             </w:rPr>
           </w:pPr>
-          <w:hyperlink w:anchor="_Toc484086333" w:history="1">
+          <w:hyperlink w:anchor="_Toc491511980" w:history="1">
             <w:r>
               <w:rPr>
                 <w:rStyle w:val="a7"/>
@@ -2013,7 +2021,7 @@
                 <w:noProof/>
                 <w:webHidden/>
               </w:rPr>
-              <w:instrText xml:space="preserve"> PAGEREF _Toc484086333 \h </w:instrText>
+              <w:instrText xml:space="preserve"> PAGEREF _Toc491511980 \h </w:instrText>
             </w:r>
             <w:r>
               <w:rPr>
@@ -2054,7 +2062,7 @@
               <w:noProof/>
             </w:rPr>
           </w:pPr>
-          <w:hyperlink w:anchor="_Toc484086334" w:history="1">
+          <w:hyperlink w:anchor="_Toc491511981" w:history="1">
             <w:r>
               <w:rPr>
                 <w:rStyle w:val="a7"/>
@@ -2096,7 +2104,7 @@
                 <w:noProof/>
                 <w:webHidden/>
               </w:rPr>
-              <w:instrText xml:space="preserve"> PAGEREF _Toc484086334 \h </w:instrText>
+              <w:instrText xml:space="preserve"> PAGEREF _Toc491511981 \h </w:instrText>
             </w:r>
             <w:r>
               <w:rPr>
@@ -2137,7 +2145,7 @@
               <w:noProof/>
             </w:rPr>
           </w:pPr>
-          <w:hyperlink w:anchor="_Toc484086335" w:history="1">
+          <w:hyperlink w:anchor="_Toc491511982" w:history="1">
             <w:r>
               <w:rPr>
                 <w:rStyle w:val="a7"/>
@@ -2179,7 +2187,7 @@
                 <w:noProof/>
                 <w:webHidden/>
               </w:rPr>
-              <w:instrText xml:space="preserve"> PAGEREF _Toc484086335 \h </w:instrText>
+              <w:instrText xml:space="preserve"> PAGEREF _Toc491511982 \h </w:instrText>
             </w:r>
             <w:r>
               <w:rPr>
@@ -2221,7 +2229,7 @@
               <w:noProof/>
             </w:rPr>
           </w:pPr>
-          <w:hyperlink w:anchor="_Toc484086336" w:history="1">
+          <w:hyperlink w:anchor="_Toc491511983" w:history="1">
             <w:r>
               <w:rPr>
                 <w:rStyle w:val="a7"/>
@@ -2261,7 +2269,7 @@
                 <w:noProof/>
                 <w:webHidden/>
               </w:rPr>
-              <w:instrText xml:space="preserve"> PAGEREF _Toc484086336 \h </w:instrText>
+              <w:instrText xml:space="preserve"> PAGEREF _Toc491511983 \h </w:instrText>
             </w:r>
             <w:r>
               <w:rPr>
@@ -2282,6 +2290,89 @@
                 <w:webHidden/>
               </w:rPr>
               <w:t>4</w:t>
+            </w:r>
+            <w:r>
+              <w:rPr>
+                <w:noProof/>
+                <w:webHidden/>
+              </w:rPr>
+              <w:fldChar w:fldCharType="end"/>
+            </w:r>
+          </w:hyperlink>
+        </w:p>
+        <w:p>
+          <w:pPr>
+            <w:pStyle w:val="20"/>
+            <w:tabs>
+              <w:tab w:val="right" w:leader="dot" w:pos="8296"/>
+            </w:tabs>
+            <w:rPr>
+              <w:noProof/>
+            </w:rPr>
+          </w:pPr>
+          <w:hyperlink w:anchor="_Toc491511984" w:history="1">
+            <w:r>
+              <w:rPr>
+                <w:rStyle w:val="a7"/>
+                <w:noProof/>
+              </w:rPr>
+              <w:t>3.4</w:t>
+            </w:r>
+            <w:r>
+              <w:rPr>
+                <w:rStyle w:val="a7"/>
+                <w:rFonts w:hint="eastAsia"/>
+                <w:noProof/>
+              </w:rPr>
+              <w:t>、</w:t>
+            </w:r>
+            <w:r>
+              <w:rPr>
+                <w:rStyle w:val="a7"/>
+                <w:noProof/>
+              </w:rPr>
+              <w:t>Configure the ACL direct convolution</w:t>
+            </w:r>
+            <w:r>
+              <w:rPr>
+                <w:noProof/>
+                <w:webHidden/>
+              </w:rPr>
+              <w:tab/>
+            </w:r>
+            <w:r>
+              <w:rPr>
+                <w:noProof/>
+                <w:webHidden/>
+              </w:rPr>
+              <w:fldChar w:fldCharType="begin"/>
+            </w:r>
+            <w:r>
+              <w:rPr>
+                <w:noProof/>
+                <w:webHidden/>
+              </w:rPr>
+              <w:instrText xml:space="preserve"> PAGEREF _Toc491511984 \h </w:instrText>
+            </w:r>
+            <w:r>
+              <w:rPr>
+                <w:noProof/>
+                <w:webHidden/>
+              </w:rPr>
+            </w:r>
+            <w:r>
+              <w:rPr>
+                <w:noProof/>
+                <w:webHidden/>
+              </w:rPr>
+              <w:fldChar w:fldCharType="separate"/>
+            </w:r>
+            <w:r>
+              <w:rPr>
+                <w:noProof/>
+                <w:webHidden/>
+              </w:rPr>
+              <w:t>5</w:t>
             </w:r>
             <w:r>
               <w:rPr>
@@ -2302,7 +2393,7 @@
               <w:noProof/>
             </w:rPr>
           </w:pPr>
-          <w:hyperlink w:anchor="_Toc484086337" w:history="1">
+          <w:hyperlink w:anchor="_Toc491511985" w:history="1">
             <w:r>
               <w:rPr>
                 <w:rStyle w:val="a7"/>
@@ -2344,7 +2435,7 @@
                 <w:noProof/>
                 <w:webHidden/>
               </w:rPr>
-              <w:instrText xml:space="preserve"> PAGEREF _Toc484086337 \h </w:instrText>
+              <w:instrText xml:space="preserve"> PAGEREF _Toc491511985 \h </w:instrText>
             </w:r>
             <w:r>
               <w:rPr>
@@ -2385,7 +2476,7 @@
               <w:noProof/>
             </w:rPr>
           </w:pPr>
-          <w:hyperlink w:anchor="_Toc484086338" w:history="1">
+          <w:hyperlink w:anchor="_Toc491511986" w:history="1">
             <w:r>
               <w:rPr>
                 <w:rStyle w:val="a7"/>
@@ -2427,7 +2518,7 @@
                 <w:noProof/>
                 <w:webHidden/>
               </w:rPr>
-              <w:instrText xml:space="preserve"> PAGEREF _Toc484086338 \h </w:instrText>
+              <w:instrText xml:space="preserve"> PAGEREF _Toc491511986 \h </w:instrText>
             </w:r>
             <w:r>
               <w:rPr>
@@ -2468,7 +2559,7 @@
               <w:noProof/>
             </w:rPr>
           </w:pPr>
-          <w:hyperlink w:anchor="_Toc484086339" w:history="1">
+          <w:hyperlink w:anchor="_Toc491511987" w:history="1">
             <w:r>
               <w:rPr>
                 <w:rStyle w:val="a7"/>
@@ -2510,7 +2601,7 @@
                 <w:noProof/>
                 <w:webHidden/>
               </w:rPr>
-              <w:instrText xml:space="preserve"> PAGEREF _Toc484086339 \h </w:instrText>
+              <w:instrText xml:space="preserve"> PAGEREF _Toc491511987 \h </w:instrText>
             </w:r>
             <w:r>
               <w:rPr>
@@ -2530,7 +2621,7 @@
                 <w:noProof/>
                 <w:webHidden/>
               </w:rPr>
-              <w:t>5</w:t>
+              <w:t>6</w:t>
             </w:r>
             <w:r>
               <w:rPr>
@@ -2551,7 +2642,7 @@
               <w:noProof/>
             </w:rPr>
           </w:pPr>
-          <w:hyperlink w:anchor="_Toc484086340" w:history="1">
+          <w:hyperlink w:anchor="_Toc491511988" w:history="1">
             <w:r>
               <w:rPr>
                 <w:rStyle w:val="a7"/>
@@ -2593,7 +2684,7 @@
                 <w:noProof/>
                 <w:webHidden/>
               </w:rPr>
-              <w:instrText xml:space="preserve"> PAGEREF _Toc484086340 \h </w:instrText>
+              <w:instrText xml:space="preserve"> PAGEREF _Toc491511988 \h </w:instrText>
             </w:r>
             <w:r>
               <w:rPr>
@@ -2634,7 +2725,7 @@
               <w:noProof/>
             </w:rPr>
           </w:pPr>
-          <w:hyperlink w:anchor="_Toc484086341" w:history="1">
+          <w:hyperlink w:anchor="_Toc491511989" w:history="1">
             <w:r>
               <w:rPr>
                 <w:rStyle w:val="a7"/>
@@ -2676,7 +2767,7 @@
                 <w:noProof/>
                 <w:webHidden/>
               </w:rPr>
-              <w:instrText xml:space="preserve"> PAGEREF _Toc484086341 \h </w:instrText>
+              <w:instrText xml:space="preserve"> PAGEREF _Toc491511989 \h </w:instrText>
             </w:r>
             <w:r>
               <w:rPr>
@@ -2732,9 +2823,9 @@
       <w:pPr>
         <w:pStyle w:val="1"/>
       </w:pPr>
-      <w:bookmarkStart w:id="0" w:name="_Toc477782719"/>
-      <w:bookmarkStart w:id="1" w:name="_Toc478735718"/>
-      <w:bookmarkStart w:id="2" w:name="_Toc484086325"/>
+      <w:bookmarkStart w:id="1" w:name="_Toc477782719"/>
+      <w:bookmarkStart w:id="2" w:name="_Toc478735718"/>
+      <w:bookmarkStart w:id="3" w:name="_Toc491511972"/>
       <w:r>
         <w:rPr>
           <w:rFonts w:hint="eastAsia"/>
@@ -2748,16 +2839,16 @@
         </w:rPr>
         <w:t>、</w:t>
       </w:r>
-      <w:bookmarkStart w:id="3" w:name="_Toc477782720"/>
-      <w:bookmarkEnd w:id="0"/>
+      <w:bookmarkStart w:id="4" w:name="_Toc477782720"/>
+      <w:bookmarkEnd w:id="1"/>
       <w:r>
         <w:rPr>
           <w:rFonts w:hint="eastAsia"/>
         </w:rPr>
         <w:t>Purpose</w:t>
       </w:r>
-      <w:bookmarkEnd w:id="1"/>
       <w:bookmarkEnd w:id="2"/>
+      <w:bookmarkEnd w:id="4"/>
       <w:bookmarkEnd w:id="3"/>
     </w:p>
     <w:p>
@@ -2776,11 +2867,23 @@
       <w:r>
         <w:t xml:space="preserve">the code of </w:t>
       </w:r>
+      <w:proofErr w:type="spellStart"/>
+      <w:proofErr w:type="gramStart"/>
       <w:r>
         <w:t>CaffeOnACL</w:t>
       </w:r>
-      <w:r>
-        <w:t>(Caffe+ACL)</w:t>
+      <w:proofErr w:type="spellEnd"/>
+      <w:r>
+        <w:t>(</w:t>
+      </w:r>
+      <w:proofErr w:type="spellStart"/>
+      <w:proofErr w:type="gramEnd"/>
+      <w:r>
+        <w:t>Caffe+ACL</w:t>
+      </w:r>
+      <w:proofErr w:type="spellEnd"/>
+      <w:r>
+        <w:t>)</w:t>
       </w:r>
       <w:r>
         <w:t xml:space="preserve"> to improve the</w:t>
@@ -2803,12 +2906,14 @@
       <w:r>
         <w:t xml:space="preserve">the </w:t>
       </w:r>
+      <w:proofErr w:type="spellStart"/>
       <w:r>
         <w:t>C</w:t>
       </w:r>
       <w:r>
         <w:t>affe</w:t>
       </w:r>
+      <w:proofErr w:type="spellEnd"/>
       <w:r>
         <w:t xml:space="preserve"> framework</w:t>
       </w:r>
@@ -2825,9 +2930,9 @@
       <w:pPr>
         <w:pStyle w:val="1"/>
       </w:pPr>
-      <w:bookmarkStart w:id="4" w:name="_Toc477782721"/>
-      <w:bookmarkStart w:id="5" w:name="_Toc478735719"/>
-      <w:bookmarkStart w:id="6" w:name="_Toc484086326"/>
+      <w:bookmarkStart w:id="5" w:name="_Toc477782721"/>
+      <w:bookmarkStart w:id="6" w:name="_Toc478735719"/>
+      <w:bookmarkStart w:id="7" w:name="_Toc491511973"/>
       <w:r>
         <w:t>2</w:t>
       </w:r>
@@ -2837,8 +2942,8 @@
         </w:rPr>
         <w:t>、</w:t>
       </w:r>
-      <w:bookmarkEnd w:id="4"/>
       <w:bookmarkEnd w:id="5"/>
+      <w:bookmarkEnd w:id="6"/>
       <w:r>
         <w:rPr>
           <w:rFonts w:hint="eastAsia"/>
@@ -2857,7 +2962,7 @@
         </w:rPr>
         <w:t>Guide</w:t>
       </w:r>
-      <w:bookmarkEnd w:id="6"/>
+      <w:bookmarkEnd w:id="7"/>
     </w:p>
     <w:p>
       <w:pPr>
@@ -2866,10 +2971,10 @@
           <w:sz w:val="28"/>
         </w:rPr>
       </w:pPr>
-      <w:bookmarkStart w:id="7" w:name="_Toc477782722"/>
-      <w:bookmarkStart w:id="8" w:name="_Toc478735720"/>
-      <w:bookmarkStart w:id="9" w:name="_Toc484022876"/>
-      <w:bookmarkStart w:id="10" w:name="_Toc484086327"/>
+      <w:bookmarkStart w:id="8" w:name="_Toc477782722"/>
+      <w:bookmarkStart w:id="9" w:name="_Toc478735720"/>
+      <w:bookmarkStart w:id="10" w:name="_Toc484022876"/>
+      <w:bookmarkStart w:id="11" w:name="_Toc491511974"/>
       <w:r>
         <w:rPr>
           <w:rFonts w:hint="eastAsia"/>
@@ -2884,8 +2989,8 @@
         </w:rPr>
         <w:t>、</w:t>
       </w:r>
-      <w:bookmarkEnd w:id="7"/>
       <w:bookmarkEnd w:id="8"/>
+      <w:bookmarkEnd w:id="9"/>
       <w:r>
         <w:rPr>
           <w:rFonts w:hint="eastAsia"/>
@@ -2893,8 +2998,8 @@
         </w:rPr>
         <w:t>Directory Structure</w:t>
       </w:r>
-      <w:bookmarkEnd w:id="9"/>
       <w:bookmarkEnd w:id="10"/>
+      <w:bookmarkEnd w:id="11"/>
     </w:p>
     <w:p>
       <w:r>
@@ -2942,9 +3047,37 @@
         <w:rPr>
           <w:rFonts w:hint="eastAsia"/>
         </w:rPr>
-        <w:t xml:space="preserve">/home/firefly/ComputeLibrary (git clone </w:t>
-      </w:r>
-      <w:hyperlink r:id="rId9" w:history="1">
+        <w:t>/home/firefly/</w:t>
+      </w:r>
+      <w:proofErr w:type="spellStart"/>
+      <w:r>
+        <w:rPr>
+          <w:rFonts w:hint="eastAsia"/>
+        </w:rPr>
+        <w:t>ComputeLibrary</w:t>
+      </w:r>
+      <w:proofErr w:type="spellEnd"/>
+      <w:r>
+        <w:rPr>
+          <w:rFonts w:hint="eastAsia"/>
+        </w:rPr>
+        <w:t xml:space="preserve"> (</w:t>
+      </w:r>
+      <w:proofErr w:type="spellStart"/>
+      <w:r>
+        <w:rPr>
+          <w:rFonts w:hint="eastAsia"/>
+        </w:rPr>
+        <w:t>git</w:t>
+      </w:r>
+      <w:proofErr w:type="spellEnd"/>
+      <w:r>
+        <w:rPr>
+          <w:rFonts w:hint="eastAsia"/>
+        </w:rPr>
+        <w:t xml:space="preserve"> clone </w:t>
+      </w:r>
+      <w:hyperlink r:id="rId11" w:history="1">
         <w:r>
           <w:rPr>
             <w:rStyle w:val="a7"/>
@@ -2959,11 +3092,19 @@
         </w:rPr>
         <w:t>（</w:t>
       </w:r>
-      <w:r>
-        <w:rPr>
-          <w:rFonts w:hint="eastAsia"/>
-        </w:rPr>
-        <w:t>arm_compute v17.05</w:t>
+      <w:proofErr w:type="spellStart"/>
+      <w:r>
+        <w:rPr>
+          <w:rFonts w:hint="eastAsia"/>
+        </w:rPr>
+        <w:t>arm_compute</w:t>
+      </w:r>
+      <w:proofErr w:type="spellEnd"/>
+      <w:r>
+        <w:rPr>
+          <w:rFonts w:hint="eastAsia"/>
+        </w:rPr>
+        <w:t xml:space="preserve"> v17.05</w:t>
       </w:r>
       <w:r>
         <w:rPr>
@@ -2977,8 +3118,16 @@
         <w:rPr>
           <w:rFonts w:hint="eastAsia"/>
         </w:rPr>
-        <w:t xml:space="preserve">   Caffe</w:t>
-      </w:r>
+        <w:t xml:space="preserve">   </w:t>
+      </w:r>
+      <w:proofErr w:type="spellStart"/>
+      <w:r>
+        <w:rPr>
+          <w:rFonts w:hint="eastAsia"/>
+        </w:rPr>
+        <w:t>Caffe</w:t>
+      </w:r>
+      <w:proofErr w:type="spellEnd"/>
       <w:r>
         <w:rPr>
           <w:rFonts w:hint="eastAsia"/>
@@ -2989,9 +3138,39 @@
         <w:rPr>
           <w:rFonts w:hint="eastAsia"/>
         </w:rPr>
-        <w:t xml:space="preserve">/home/firefly/caffeOnACL  (git clone </w:t>
-      </w:r>
-      <w:hyperlink r:id="rId10" w:history="1">
+        <w:t>/home/firefly/</w:t>
+      </w:r>
+      <w:proofErr w:type="spellStart"/>
+      <w:proofErr w:type="gramStart"/>
+      <w:r>
+        <w:rPr>
+          <w:rFonts w:hint="eastAsia"/>
+        </w:rPr>
+        <w:t>caffeOnACL</w:t>
+      </w:r>
+      <w:proofErr w:type="spellEnd"/>
+      <w:r>
+        <w:rPr>
+          <w:rFonts w:hint="eastAsia"/>
+        </w:rPr>
+        <w:t xml:space="preserve">  (</w:t>
+      </w:r>
+      <w:proofErr w:type="spellStart"/>
+      <w:proofErr w:type="gramEnd"/>
+      <w:r>
+        <w:rPr>
+          <w:rFonts w:hint="eastAsia"/>
+        </w:rPr>
+        <w:t>git</w:t>
+      </w:r>
+      <w:proofErr w:type="spellEnd"/>
+      <w:r>
+        <w:rPr>
+          <w:rFonts w:hint="eastAsia"/>
+        </w:rPr>
+        <w:t xml:space="preserve"> clone </w:t>
+      </w:r>
+      <w:hyperlink r:id="rId12" w:history="1">
         <w:r>
           <w:rPr>
             <w:rStyle w:val="a7"/>
@@ -3022,25 +3201,49 @@
     </w:p>
     <w:p>
       <w:r>
-        <w:t xml:space="preserve">   Googletest:   </w:t>
-      </w:r>
-      <w:r>
-        <w:rPr>
-          <w:rFonts w:hint="eastAsia"/>
-        </w:rPr>
-        <w:t>/home/firefly/googletest</w:t>
-      </w:r>
+        <w:t xml:space="preserve">   </w:t>
+      </w:r>
+      <w:proofErr w:type="spellStart"/>
+      <w:r>
+        <w:t>Googletest</w:t>
+      </w:r>
+      <w:proofErr w:type="spellEnd"/>
+      <w:r>
+        <w:t xml:space="preserve">:   </w:t>
+      </w:r>
+      <w:r>
+        <w:rPr>
+          <w:rFonts w:hint="eastAsia"/>
+        </w:rPr>
+        <w:t>/home/firefly/</w:t>
+      </w:r>
+      <w:proofErr w:type="spellStart"/>
+      <w:r>
+        <w:rPr>
+          <w:rFonts w:hint="eastAsia"/>
+        </w:rPr>
+        <w:t>googletest</w:t>
+      </w:r>
+      <w:proofErr w:type="spellEnd"/>
       <w:r>
         <w:t xml:space="preserve"> </w:t>
       </w:r>
       <w:r>
         <w:t>(</w:t>
       </w:r>
-      <w:r>
-        <w:rPr>
-          <w:rFonts w:hint="eastAsia"/>
-        </w:rPr>
-        <w:t xml:space="preserve">git clone </w:t>
+      <w:proofErr w:type="spellStart"/>
+      <w:r>
+        <w:rPr>
+          <w:rFonts w:hint="eastAsia"/>
+        </w:rPr>
+        <w:t>git</w:t>
+      </w:r>
+      <w:proofErr w:type="spellEnd"/>
+      <w:r>
+        <w:rPr>
+          <w:rFonts w:hint="eastAsia"/>
+        </w:rPr>
+        <w:t xml:space="preserve"> clone </w:t>
       </w:r>
       <w:r>
         <w:t>https://github.com/google/googletest.git</w:t>
@@ -3056,8 +3259,8 @@
           <w:sz w:val="28"/>
         </w:rPr>
       </w:pPr>
-      <w:bookmarkStart w:id="11" w:name="_Toc484022877"/>
-      <w:bookmarkStart w:id="12" w:name="_Toc484086328"/>
+      <w:bookmarkStart w:id="12" w:name="_Toc484022877"/>
+      <w:bookmarkStart w:id="13" w:name="_Toc491511975"/>
       <w:r>
         <w:rPr>
           <w:rFonts w:hint="eastAsia"/>
@@ -3085,80 +3288,353 @@
         </w:rPr>
         <w:t>Compiled Environment Prepared</w:t>
       </w:r>
-      <w:bookmarkEnd w:id="11"/>
       <w:bookmarkEnd w:id="12"/>
+      <w:bookmarkEnd w:id="13"/>
     </w:p>
     <w:p>
       <w:r>
-        <w:t xml:space="preserve">   sudo apt-get update -y</w:t>
+        <w:t xml:space="preserve">   </w:t>
+      </w:r>
+      <w:proofErr w:type="spellStart"/>
+      <w:proofErr w:type="gramStart"/>
+      <w:r>
+        <w:t>sudo</w:t>
+      </w:r>
+      <w:proofErr w:type="spellEnd"/>
+      <w:proofErr w:type="gramEnd"/>
+      <w:r>
+        <w:t xml:space="preserve"> apt-get update -y</w:t>
       </w:r>
     </w:p>
     <w:p>
       <w:r>
-        <w:t xml:space="preserve">   sudo apt-get upgrade -y</w:t>
+        <w:t xml:space="preserve">   </w:t>
+      </w:r>
+      <w:proofErr w:type="spellStart"/>
+      <w:proofErr w:type="gramStart"/>
+      <w:r>
+        <w:t>sudo</w:t>
+      </w:r>
+      <w:proofErr w:type="spellEnd"/>
+      <w:proofErr w:type="gramEnd"/>
+      <w:r>
+        <w:t xml:space="preserve"> apt-get upgrade -y</w:t>
       </w:r>
     </w:p>
     <w:p>
       <w:r>
-        <w:t xml:space="preserve">   sudo apt-get install build-essential -y</w:t>
+        <w:t xml:space="preserve">   </w:t>
+      </w:r>
+      <w:proofErr w:type="spellStart"/>
+      <w:proofErr w:type="gramStart"/>
+      <w:r>
+        <w:t>sudo</w:t>
+      </w:r>
+      <w:proofErr w:type="spellEnd"/>
+      <w:proofErr w:type="gramEnd"/>
+      <w:r>
+        <w:t xml:space="preserve"> apt-get install build-essential -y</w:t>
       </w:r>
     </w:p>
     <w:p>
       <w:r>
-        <w:t xml:space="preserve">   sudo apt-get install -y pkg-config automake autoconf</w:t>
-      </w:r>
+        <w:t xml:space="preserve">   </w:t>
+      </w:r>
+      <w:proofErr w:type="spellStart"/>
+      <w:proofErr w:type="gramStart"/>
+      <w:r>
+        <w:t>sudo</w:t>
+      </w:r>
+      <w:proofErr w:type="spellEnd"/>
+      <w:proofErr w:type="gramEnd"/>
+      <w:r>
+        <w:t xml:space="preserve"> apt-get install -y </w:t>
+      </w:r>
+      <w:proofErr w:type="spellStart"/>
+      <w:r>
+        <w:t>pkg-config</w:t>
+      </w:r>
+      <w:proofErr w:type="spellEnd"/>
+      <w:r>
+        <w:t xml:space="preserve"> </w:t>
+      </w:r>
+      <w:proofErr w:type="spellStart"/>
+      <w:r>
+        <w:t>automake</w:t>
+      </w:r>
+      <w:proofErr w:type="spellEnd"/>
+      <w:r>
+        <w:t xml:space="preserve"> </w:t>
+      </w:r>
+      <w:proofErr w:type="spellStart"/>
+      <w:r>
+        <w:t>autoconf</w:t>
+      </w:r>
+      <w:proofErr w:type="spellEnd"/>
     </w:p>
     <w:p>
       <w:r>
-        <w:t xml:space="preserve">   sudo apt-get install libprotobuf-dev libleveldb-dev libsnappy-dev libhdf5-serial-dev protobuf-compiler -y</w:t>
+        <w:t xml:space="preserve">   </w:t>
+      </w:r>
+      <w:proofErr w:type="spellStart"/>
+      <w:proofErr w:type="gramStart"/>
+      <w:r>
+        <w:t>sudo</w:t>
+      </w:r>
+      <w:proofErr w:type="spellEnd"/>
+      <w:proofErr w:type="gramEnd"/>
+      <w:r>
+        <w:t xml:space="preserve"> apt-get install </w:t>
+      </w:r>
+      <w:proofErr w:type="spellStart"/>
+      <w:r>
+        <w:t>libprotobuf</w:t>
+      </w:r>
+      <w:proofErr w:type="spellEnd"/>
+      <w:r>
+        <w:t xml:space="preserve">-dev </w:t>
+      </w:r>
+      <w:proofErr w:type="spellStart"/>
+      <w:r>
+        <w:t>libleveldb</w:t>
+      </w:r>
+      <w:proofErr w:type="spellEnd"/>
+      <w:r>
+        <w:t xml:space="preserve">-dev </w:t>
+      </w:r>
+      <w:proofErr w:type="spellStart"/>
+      <w:r>
+        <w:t>libsnappy</w:t>
+      </w:r>
+      <w:proofErr w:type="spellEnd"/>
+      <w:r>
+        <w:t xml:space="preserve">-dev libhdf5-serial-dev </w:t>
+      </w:r>
+      <w:proofErr w:type="spellStart"/>
+      <w:r>
+        <w:t>protobuf</w:t>
+      </w:r>
+      <w:proofErr w:type="spellEnd"/>
+      <w:r>
+        <w:t>-compiler -y</w:t>
       </w:r>
     </w:p>
     <w:p>
       <w:r>
-        <w:t xml:space="preserve">   sudo apt-get install libatlas-base-dev -y</w:t>
+        <w:t xml:space="preserve">   </w:t>
+      </w:r>
+      <w:proofErr w:type="spellStart"/>
+      <w:proofErr w:type="gramStart"/>
+      <w:r>
+        <w:t>sudo</w:t>
+      </w:r>
+      <w:proofErr w:type="spellEnd"/>
+      <w:proofErr w:type="gramEnd"/>
+      <w:r>
+        <w:t xml:space="preserve"> apt-get install </w:t>
+      </w:r>
+      <w:proofErr w:type="spellStart"/>
+      <w:r>
+        <w:t>libatlas</w:t>
+      </w:r>
+      <w:proofErr w:type="spellEnd"/>
+      <w:r>
+        <w:t>-base-dev -y</w:t>
       </w:r>
     </w:p>
     <w:p>
       <w:r>
-        <w:t xml:space="preserve">   sudo apt-get install --no-install-recommends libboost-all-dev -y</w:t>
+        <w:t xml:space="preserve">   </w:t>
+      </w:r>
+      <w:proofErr w:type="spellStart"/>
+      <w:proofErr w:type="gramStart"/>
+      <w:r>
+        <w:t>sudo</w:t>
+      </w:r>
+      <w:proofErr w:type="spellEnd"/>
+      <w:proofErr w:type="gramEnd"/>
+      <w:r>
+        <w:t xml:space="preserve"> apt-get install --no-install-recommends </w:t>
+      </w:r>
+      <w:proofErr w:type="spellStart"/>
+      <w:r>
+        <w:t>libboost</w:t>
+      </w:r>
+      <w:proofErr w:type="spellEnd"/>
+      <w:r>
+        <w:t>-all-dev -y</w:t>
       </w:r>
     </w:p>
     <w:p>
       <w:r>
-        <w:t xml:space="preserve">   sudo apt-get install libgflags-dev libgoogle-glog-dev liblmdb-dev -y</w:t>
+        <w:t xml:space="preserve">   </w:t>
+      </w:r>
+      <w:proofErr w:type="spellStart"/>
+      <w:proofErr w:type="gramStart"/>
+      <w:r>
+        <w:t>sudo</w:t>
+      </w:r>
+      <w:proofErr w:type="spellEnd"/>
+      <w:proofErr w:type="gramEnd"/>
+      <w:r>
+        <w:t xml:space="preserve"> apt-get install </w:t>
+      </w:r>
+      <w:proofErr w:type="spellStart"/>
+      <w:r>
+        <w:t>libgflags</w:t>
+      </w:r>
+      <w:proofErr w:type="spellEnd"/>
+      <w:r>
+        <w:t xml:space="preserve">-dev </w:t>
+      </w:r>
+      <w:proofErr w:type="spellStart"/>
+      <w:r>
+        <w:t>libgoogle</w:t>
+      </w:r>
+      <w:proofErr w:type="spellEnd"/>
+      <w:r>
+        <w:t>-</w:t>
+      </w:r>
+      <w:proofErr w:type="spellStart"/>
+      <w:r>
+        <w:t>glog</w:t>
+      </w:r>
+      <w:proofErr w:type="spellEnd"/>
+      <w:r>
+        <w:t xml:space="preserve">-dev </w:t>
+      </w:r>
+      <w:proofErr w:type="spellStart"/>
+      <w:r>
+        <w:t>liblmdb</w:t>
+      </w:r>
+      <w:proofErr w:type="spellEnd"/>
+      <w:r>
+        <w:t>-dev -y</w:t>
       </w:r>
     </w:p>
     <w:p>
       <w:r>
-        <w:t xml:space="preserve">   sudo apt-get install libopencv-dev -y</w:t>
+        <w:t xml:space="preserve">   </w:t>
+      </w:r>
+      <w:proofErr w:type="spellStart"/>
+      <w:proofErr w:type="gramStart"/>
+      <w:r>
+        <w:t>sudo</w:t>
+      </w:r>
+      <w:proofErr w:type="spellEnd"/>
+      <w:proofErr w:type="gramEnd"/>
+      <w:r>
+        <w:t xml:space="preserve"> apt-get install </w:t>
+      </w:r>
+      <w:proofErr w:type="spellStart"/>
+      <w:r>
+        <w:t>libopencv</w:t>
+      </w:r>
+      <w:proofErr w:type="spellEnd"/>
+      <w:r>
+        <w:t>-dev -y</w:t>
       </w:r>
     </w:p>
     <w:p>
       <w:r>
-        <w:t xml:space="preserve">   sudo apt-get install python-pip python-dev -y</w:t>
+        <w:t xml:space="preserve">   </w:t>
+      </w:r>
+      <w:proofErr w:type="spellStart"/>
+      <w:proofErr w:type="gramStart"/>
+      <w:r>
+        <w:t>sudo</w:t>
+      </w:r>
+      <w:proofErr w:type="spellEnd"/>
+      <w:proofErr w:type="gramEnd"/>
+      <w:r>
+        <w:t xml:space="preserve"> apt-get install python-pip python-dev -y</w:t>
       </w:r>
     </w:p>
     <w:p>
       <w:r>
-        <w:t xml:space="preserve">   sudo apt-get install -y python-numpy python-scipy</w:t>
-      </w:r>
+        <w:t xml:space="preserve">   </w:t>
+      </w:r>
+      <w:proofErr w:type="spellStart"/>
+      <w:proofErr w:type="gramStart"/>
+      <w:r>
+        <w:t>sudo</w:t>
+      </w:r>
+      <w:proofErr w:type="spellEnd"/>
+      <w:proofErr w:type="gramEnd"/>
+      <w:r>
+        <w:t xml:space="preserve"> apt-get install -y python-</w:t>
+      </w:r>
+      <w:proofErr w:type="spellStart"/>
+      <w:r>
+        <w:t>numpy</w:t>
+      </w:r>
+      <w:proofErr w:type="spellEnd"/>
+      <w:r>
+        <w:t xml:space="preserve"> python-</w:t>
+      </w:r>
+      <w:proofErr w:type="spellStart"/>
+      <w:r>
+        <w:t>scipy</w:t>
+      </w:r>
+      <w:proofErr w:type="spellEnd"/>
     </w:p>
     <w:p>
       <w:r>
-        <w:t xml:space="preserve">   pip install --upgrade pip</w:t>
+        <w:t xml:space="preserve">   </w:t>
+      </w:r>
+      <w:proofErr w:type="gramStart"/>
+      <w:r>
+        <w:t>pip</w:t>
+      </w:r>
+      <w:proofErr w:type="gramEnd"/>
+      <w:r>
+        <w:t xml:space="preserve"> install --upgrade pip</w:t>
       </w:r>
     </w:p>
     <w:p>
       <w:r>
-        <w:t xml:space="preserve">   sudo apt-get install scons –y</w:t>
+        <w:t xml:space="preserve">   </w:t>
+      </w:r>
+      <w:proofErr w:type="spellStart"/>
+      <w:proofErr w:type="gramStart"/>
+      <w:r>
+        <w:t>sudo</w:t>
+      </w:r>
+      <w:proofErr w:type="spellEnd"/>
+      <w:proofErr w:type="gramEnd"/>
+      <w:r>
+        <w:t xml:space="preserve"> apt-get install </w:t>
+      </w:r>
+      <w:proofErr w:type="spellStart"/>
+      <w:r>
+        <w:t>scons</w:t>
+      </w:r>
+      <w:proofErr w:type="spellEnd"/>
+      <w:r>
+        <w:t xml:space="preserve"> –y</w:t>
       </w:r>
     </w:p>
     <w:p>
       <w:pPr>
         <w:ind w:firstLineChars="150" w:firstLine="315"/>
       </w:pPr>
-      <w:r>
-        <w:t>sudo apt-get install git –y</w:t>
+      <w:proofErr w:type="spellStart"/>
+      <w:proofErr w:type="gramStart"/>
+      <w:r>
+        <w:t>sudo</w:t>
+      </w:r>
+      <w:proofErr w:type="spellEnd"/>
+      <w:proofErr w:type="gramEnd"/>
+      <w:r>
+        <w:t xml:space="preserve"> apt-get install </w:t>
+      </w:r>
+      <w:proofErr w:type="spellStart"/>
+      <w:r>
+        <w:t>git</w:t>
+      </w:r>
+      <w:proofErr w:type="spellEnd"/>
+      <w:r>
+        <w:t xml:space="preserve"> –y</w:t>
       </w:r>
     </w:p>
     <w:p>
@@ -3178,8 +3654,8 @@
           <w:sz w:val="28"/>
         </w:rPr>
       </w:pPr>
-      <w:bookmarkStart w:id="13" w:name="_Toc484022878"/>
-      <w:bookmarkStart w:id="14" w:name="_Toc484086329"/>
+      <w:bookmarkStart w:id="14" w:name="_Toc484022878"/>
+      <w:bookmarkStart w:id="15" w:name="_Toc491511976"/>
       <w:r>
         <w:rPr>
           <w:rFonts w:hint="eastAsia"/>
@@ -3208,8 +3684,8 @@
         </w:rPr>
         <w:t>ACL</w:t>
       </w:r>
-      <w:bookmarkEnd w:id="13"/>
       <w:bookmarkEnd w:id="14"/>
+      <w:bookmarkEnd w:id="15"/>
     </w:p>
     <w:p>
       <w:r>
@@ -3218,9 +3694,19 @@
         </w:rPr>
         <w:t xml:space="preserve">  </w:t>
       </w:r>
-      <w:r>
-        <w:t>cd /home/firefly/ComputeLibrary</w:t>
-      </w:r>
+      <w:proofErr w:type="gramStart"/>
+      <w:r>
+        <w:t>cd</w:t>
+      </w:r>
+      <w:proofErr w:type="gramEnd"/>
+      <w:r>
+        <w:t xml:space="preserve"> /home/firefly/</w:t>
+      </w:r>
+      <w:proofErr w:type="spellStart"/>
+      <w:r>
+        <w:t>ComputeLibrary</w:t>
+      </w:r>
+      <w:proofErr w:type="spellEnd"/>
     </w:p>
     <w:p>
       <w:r>
@@ -3254,7 +3740,23 @@
         <w:t>#</w:t>
       </w:r>
       <w:r>
-        <w:t>aarch64-linux-gnu-gcc opencl-1.2-stubs/opencl_stubs.c -Iinclude -shared -o build/libOpenCL.so</w:t>
+        <w:t>aarch64-linux-gnu-gcc opencl-1.2-stubs/</w:t>
+      </w:r>
+      <w:proofErr w:type="spellStart"/>
+      <w:r>
+        <w:t>opencl_stubs.c</w:t>
+      </w:r>
+      <w:proofErr w:type="spellEnd"/>
+      <w:r>
+        <w:t xml:space="preserve"> -</w:t>
+      </w:r>
+      <w:proofErr w:type="spellStart"/>
+      <w:r>
+        <w:t>Iinclude</w:t>
+      </w:r>
+      <w:proofErr w:type="spellEnd"/>
+      <w:r>
+        <w:t xml:space="preserve"> -shared -o build/libOpenCL.so</w:t>
       </w:r>
     </w:p>
     <w:p>
@@ -3270,16 +3772,76 @@
       <w:r>
         <w:t xml:space="preserve"> </w:t>
       </w:r>
-      <w:r>
-        <w:t>pip install sub</w:t>
+      <w:proofErr w:type="gramStart"/>
+      <w:r>
+        <w:t>pip</w:t>
+      </w:r>
+      <w:proofErr w:type="gramEnd"/>
+      <w:r>
+        <w:t xml:space="preserve"> install </w:t>
+      </w:r>
+      <w:proofErr w:type="spellStart"/>
+      <w:r>
+        <w:t>sub</w:t>
       </w:r>
       <w:r>
         <w:t>process</w:t>
       </w:r>
+      <w:proofErr w:type="spellEnd"/>
     </w:p>
     <w:p>
       <w:r>
-        <w:t xml:space="preserve">  scons Werror=1 -j8 debug=0 asserts=1 neon=1 opencl=1 embed_kernels=1 os=linux arch=arm64-v8a</w:t>
+        <w:t xml:space="preserve">  </w:t>
+      </w:r>
+      <w:proofErr w:type="spellStart"/>
+      <w:proofErr w:type="gramStart"/>
+      <w:r>
+        <w:t>scons</w:t>
+      </w:r>
+      <w:proofErr w:type="spellEnd"/>
+      <w:proofErr w:type="gramEnd"/>
+      <w:r>
+        <w:t xml:space="preserve"> </w:t>
+      </w:r>
+      <w:proofErr w:type="spellStart"/>
+      <w:r>
+        <w:t>Werror</w:t>
+      </w:r>
+      <w:proofErr w:type="spellEnd"/>
+      <w:r>
+        <w:t xml:space="preserve">=1 -j8 debug=0 asserts=1 neon=1 </w:t>
+      </w:r>
+      <w:proofErr w:type="spellStart"/>
+      <w:r>
+        <w:t>opencl</w:t>
+      </w:r>
+      <w:proofErr w:type="spellEnd"/>
+      <w:r>
+        <w:t xml:space="preserve">=1 </w:t>
+      </w:r>
+      <w:proofErr w:type="spellStart"/>
+      <w:r>
+        <w:t>embed_kernels</w:t>
+      </w:r>
+      <w:proofErr w:type="spellEnd"/>
+      <w:r>
+        <w:t xml:space="preserve">=1 </w:t>
+      </w:r>
+      <w:proofErr w:type="spellStart"/>
+      <w:r>
+        <w:t>os</w:t>
+      </w:r>
+      <w:proofErr w:type="spellEnd"/>
+      <w:r>
+        <w:t>=</w:t>
+      </w:r>
+      <w:proofErr w:type="spellStart"/>
+      <w:r>
+        <w:t>linux</w:t>
+      </w:r>
+      <w:proofErr w:type="spellEnd"/>
+      <w:r>
+        <w:t xml:space="preserve"> arch=arm64-v8a</w:t>
       </w:r>
     </w:p>
     <w:p>
@@ -3289,8 +3851,8 @@
           <w:sz w:val="28"/>
         </w:rPr>
       </w:pPr>
-      <w:bookmarkStart w:id="15" w:name="_Toc484022879"/>
-      <w:bookmarkStart w:id="16" w:name="_Toc484086330"/>
+      <w:bookmarkStart w:id="16" w:name="_Toc484022879"/>
+      <w:bookmarkStart w:id="17" w:name="_Toc491511977"/>
       <w:r>
         <w:rPr>
           <w:rFonts w:hint="eastAsia"/>
@@ -3310,10 +3872,19 @@
           <w:rFonts w:hint="eastAsia"/>
           <w:sz w:val="28"/>
         </w:rPr>
-        <w:t>Compile Caffe</w:t>
-      </w:r>
-      <w:bookmarkEnd w:id="15"/>
+        <w:t xml:space="preserve">Compile </w:t>
+      </w:r>
+      <w:proofErr w:type="spellStart"/>
+      <w:r>
+        <w:rPr>
+          <w:rFonts w:hint="eastAsia"/>
+          <w:sz w:val="28"/>
+        </w:rPr>
+        <w:t>Caffe</w:t>
+      </w:r>
       <w:bookmarkEnd w:id="16"/>
+      <w:bookmarkEnd w:id="17"/>
+      <w:proofErr w:type="spellEnd"/>
     </w:p>
     <w:p>
       <w:r>
@@ -3322,23 +3893,72 @@
         </w:rPr>
         <w:t xml:space="preserve">  </w:t>
       </w:r>
-      <w:r>
-        <w:t>cd /home/firefly/caffeOnACL</w:t>
-      </w:r>
+      <w:proofErr w:type="gramStart"/>
+      <w:r>
+        <w:t>cd</w:t>
+      </w:r>
+      <w:proofErr w:type="gramEnd"/>
+      <w:r>
+        <w:t xml:space="preserve"> /home/firefly/</w:t>
+      </w:r>
+      <w:proofErr w:type="spellStart"/>
+      <w:r>
+        <w:t>caffeOnACL</w:t>
+      </w:r>
+      <w:proofErr w:type="spellEnd"/>
     </w:p>
     <w:p>
       <w:r>
-        <w:t xml:space="preserve">  cp Makefile.config.acl Makefile.config</w:t>
-      </w:r>
+        <w:t xml:space="preserve">  </w:t>
+      </w:r>
+      <w:proofErr w:type="spellStart"/>
+      <w:proofErr w:type="gramStart"/>
+      <w:r>
+        <w:t>cp</w:t>
+      </w:r>
+      <w:proofErr w:type="spellEnd"/>
+      <w:proofErr w:type="gramEnd"/>
+      <w:r>
+        <w:t xml:space="preserve"> </w:t>
+      </w:r>
+      <w:proofErr w:type="spellStart"/>
+      <w:r>
+        <w:t>Makefile.config.acl</w:t>
+      </w:r>
+      <w:proofErr w:type="spellEnd"/>
+      <w:r>
+        <w:t xml:space="preserve"> </w:t>
+      </w:r>
+      <w:proofErr w:type="spellStart"/>
+      <w:r>
+        <w:t>Makefile.config</w:t>
+      </w:r>
+      <w:proofErr w:type="spellEnd"/>
     </w:p>
     <w:p>
       <w:r>
-        <w:t xml:space="preserve">  make all</w:t>
+        <w:t xml:space="preserve">  </w:t>
+      </w:r>
+      <w:proofErr w:type="gramStart"/>
+      <w:r>
+        <w:t>make</w:t>
+      </w:r>
+      <w:proofErr w:type="gramEnd"/>
+      <w:r>
+        <w:t xml:space="preserve"> all</w:t>
       </w:r>
     </w:p>
     <w:p>
       <w:r>
-        <w:t xml:space="preserve">  make distribute</w:t>
+        <w:t xml:space="preserve">  </w:t>
+      </w:r>
+      <w:proofErr w:type="gramStart"/>
+      <w:r>
+        <w:t>make</w:t>
+      </w:r>
+      <w:proofErr w:type="gramEnd"/>
+      <w:r>
+        <w:t xml:space="preserve"> distribute</w:t>
       </w:r>
     </w:p>
     <w:p/>
@@ -3349,7 +3969,7 @@
           <w:sz w:val="28"/>
         </w:rPr>
       </w:pPr>
-      <w:bookmarkStart w:id="17" w:name="_Toc484086331"/>
+      <w:bookmarkStart w:id="18" w:name="_Toc491511978"/>
       <w:r>
         <w:rPr>
           <w:rFonts w:hint="eastAsia"/>
@@ -3377,17 +3997,26 @@
         </w:rPr>
         <w:t xml:space="preserve">the </w:t>
       </w:r>
+      <w:proofErr w:type="spellStart"/>
       <w:r>
         <w:rPr>
           <w:rFonts w:hint="eastAsia"/>
           <w:sz w:val="28"/>
         </w:rPr>
-        <w:t xml:space="preserve">Makefile for </w:t>
-      </w:r>
-      <w:r>
-        <w:rPr>
+        <w:t>Makefile</w:t>
+      </w:r>
+      <w:proofErr w:type="spellEnd"/>
+      <w:r>
+        <w:rPr>
+          <w:rFonts w:hint="eastAsia"/>
           <w:sz w:val="28"/>
         </w:rPr>
+        <w:t xml:space="preserve"> for </w:t>
+      </w:r>
+      <w:r>
+        <w:rPr>
+          <w:sz w:val="28"/>
+        </w:rPr>
         <w:t xml:space="preserve">compiling </w:t>
       </w:r>
       <w:r>
@@ -3397,17 +4026,58 @@
         </w:rPr>
         <w:t>applications</w:t>
       </w:r>
-      <w:bookmarkEnd w:id="17"/>
+      <w:bookmarkEnd w:id="18"/>
     </w:p>
     <w:p>
       <w:r>
         <w:rPr>
           <w:rFonts w:hint="eastAsia"/>
         </w:rPr>
-        <w:t>In the Makefile, the below content should be include</w:t>
-      </w:r>
-      <w:r>
-        <w:t>(Read the Makefile in CaffeBenchmark as the example)</w:t>
+        <w:t xml:space="preserve">In the </w:t>
+      </w:r>
+      <w:proofErr w:type="spellStart"/>
+      <w:r>
+        <w:rPr>
+          <w:rFonts w:hint="eastAsia"/>
+        </w:rPr>
+        <w:t>Makefile</w:t>
+      </w:r>
+      <w:proofErr w:type="spellEnd"/>
+      <w:r>
+        <w:rPr>
+          <w:rFonts w:hint="eastAsia"/>
+        </w:rPr>
+        <w:t xml:space="preserve">, the below content should be </w:t>
+      </w:r>
+      <w:proofErr w:type="gramStart"/>
+      <w:r>
+        <w:rPr>
+          <w:rFonts w:hint="eastAsia"/>
+        </w:rPr>
+        <w:t>include</w:t>
+      </w:r>
+      <w:r>
+        <w:t>(</w:t>
+      </w:r>
+      <w:proofErr w:type="gramEnd"/>
+      <w:r>
+        <w:t xml:space="preserve">Read the </w:t>
+      </w:r>
+      <w:proofErr w:type="spellStart"/>
+      <w:r>
+        <w:t>Makefile</w:t>
+      </w:r>
+      <w:proofErr w:type="spellEnd"/>
+      <w:r>
+        <w:t xml:space="preserve"> in </w:t>
+      </w:r>
+      <w:proofErr w:type="spellStart"/>
+      <w:r>
+        <w:t>CaffeBenchmark</w:t>
+      </w:r>
+      <w:proofErr w:type="spellEnd"/>
+      <w:r>
+        <w:t xml:space="preserve"> as the example)</w:t>
       </w:r>
       <w:r>
         <w:rPr>
@@ -3421,16 +4091,39 @@
         <w:ind w:leftChars="100" w:left="210"/>
       </w:pPr>
       <w:r>
-        <w:t># include the configure file of caffeOnACL</w:t>
-      </w:r>
+        <w:t xml:space="preserve"># include the configure file of </w:t>
+      </w:r>
+      <w:proofErr w:type="spellStart"/>
+      <w:r>
+        <w:t>caffeOnACL</w:t>
+      </w:r>
+      <w:proofErr w:type="spellEnd"/>
     </w:p>
     <w:p>
       <w:pPr>
         <w:ind w:leftChars="100" w:left="210"/>
       </w:pPr>
-      <w:r>
-        <w:t>include ../caffeOnACL/Makefile.config</w:t>
-      </w:r>
+      <w:proofErr w:type="gramStart"/>
+      <w:r>
+        <w:t>include ..</w:t>
+      </w:r>
+      <w:proofErr w:type="gramEnd"/>
+      <w:r>
+        <w:t>/</w:t>
+      </w:r>
+      <w:proofErr w:type="spellStart"/>
+      <w:r>
+        <w:t>caffeOnACL</w:t>
+      </w:r>
+      <w:proofErr w:type="spellEnd"/>
+      <w:r>
+        <w:t>/</w:t>
+      </w:r>
+      <w:proofErr w:type="spellStart"/>
+      <w:r>
+        <w:t>Makefile.config</w:t>
+      </w:r>
+      <w:proofErr w:type="spellEnd"/>
     </w:p>
     <w:p>
       <w:pPr>
@@ -3439,8 +4132,13 @@
       <w:r>
         <w:t>#</w:t>
       </w:r>
-      <w:r>
-        <w:t>caffe’s libraries &amp; include files</w:t>
+      <w:proofErr w:type="spellStart"/>
+      <w:r>
+        <w:t>caffe’s</w:t>
+      </w:r>
+      <w:proofErr w:type="spellEnd"/>
+      <w:r>
+        <w:t xml:space="preserve"> libraries &amp; include files</w:t>
       </w:r>
     </w:p>
     <w:p>
@@ -3456,8 +4154,13 @@
         <w:ind w:leftChars="100" w:left="210"/>
       </w:pPr>
       <w:r>
-        <w:t>CAFFE_ROOT=$(HOME)/caffeOnACL</w:t>
-      </w:r>
+        <w:t>CAFFE_ROOT=$(HOME)/</w:t>
+      </w:r>
+      <w:proofErr w:type="spellStart"/>
+      <w:r>
+        <w:t>caffeOnACL</w:t>
+      </w:r>
+      <w:proofErr w:type="spellEnd"/>
     </w:p>
     <w:p>
       <w:pPr>
@@ -3472,8 +4175,55 @@
         <w:ind w:leftChars="100" w:left="210"/>
       </w:pPr>
       <w:r>
-        <w:t>CAFFE_LIBS = -L$(CAFFE_ROOT)/distribute/lib -lcaffe  -lglog -lgflags -lprotobuf -lboost_system -lboost_filesystem</w:t>
-      </w:r>
+        <w:t>CAFFE_LIBS = -L$(CAFFE_ROOT)/distribute/lib -</w:t>
+      </w:r>
+      <w:proofErr w:type="spellStart"/>
+      <w:proofErr w:type="gramStart"/>
+      <w:r>
+        <w:t>lcaffe</w:t>
+      </w:r>
+      <w:proofErr w:type="spellEnd"/>
+      <w:r>
+        <w:t xml:space="preserve">  -</w:t>
+      </w:r>
+      <w:proofErr w:type="spellStart"/>
+      <w:proofErr w:type="gramEnd"/>
+      <w:r>
+        <w:t>lglog</w:t>
+      </w:r>
+      <w:proofErr w:type="spellEnd"/>
+      <w:r>
+        <w:t xml:space="preserve"> -</w:t>
+      </w:r>
+      <w:proofErr w:type="spellStart"/>
+      <w:r>
+        <w:t>lgflags</w:t>
+      </w:r>
+      <w:proofErr w:type="spellEnd"/>
+      <w:r>
+        <w:t xml:space="preserve"> -</w:t>
+      </w:r>
+      <w:proofErr w:type="spellStart"/>
+      <w:r>
+        <w:t>lprotobuf</w:t>
+      </w:r>
+      <w:proofErr w:type="spellEnd"/>
+      <w:r>
+        <w:t xml:space="preserve"> -</w:t>
+      </w:r>
+      <w:proofErr w:type="spellStart"/>
+      <w:r>
+        <w:t>lboost_system</w:t>
+      </w:r>
+      <w:proofErr w:type="spellEnd"/>
+      <w:r>
+        <w:t xml:space="preserve"> -</w:t>
+      </w:r>
+      <w:proofErr w:type="spellStart"/>
+      <w:r>
+        <w:t>lboost_filesystem</w:t>
+      </w:r>
+      <w:proofErr w:type="spellEnd"/>
     </w:p>
     <w:p>
       <w:pPr>
@@ -3490,7 +4240,7 @@
           <w:sz w:val="28"/>
         </w:rPr>
       </w:pPr>
-      <w:bookmarkStart w:id="18" w:name="_Toc484086332"/>
+      <w:bookmarkStart w:id="19" w:name="_Toc491511979"/>
       <w:r>
         <w:rPr>
           <w:rFonts w:hint="eastAsia"/>
@@ -3545,14 +4295,22 @@
         </w:rPr>
         <w:t xml:space="preserve"> applications</w:t>
       </w:r>
-      <w:bookmarkEnd w:id="18"/>
+      <w:bookmarkEnd w:id="19"/>
     </w:p>
     <w:p>
       <w:pPr>
         <w:ind w:leftChars="100" w:left="210"/>
       </w:pPr>
       <w:r>
-        <w:t>There’re 2 ways to configure the libraries of caffeOnACL:</w:t>
+        <w:t xml:space="preserve">There’re 2 ways to configure the libraries of </w:t>
+      </w:r>
+      <w:proofErr w:type="spellStart"/>
+      <w:r>
+        <w:t>caffeOnACL</w:t>
+      </w:r>
+      <w:proofErr w:type="spellEnd"/>
+      <w:r>
+        <w:t>:</w:t>
       </w:r>
     </w:p>
     <w:p>
@@ -3575,38 +4333,67 @@
       <w:r>
         <w:t>“~/</w:t>
       </w:r>
-      <w:r>
-        <w:t>ComputeLibrary/build/arm_compute/libarm_compute.so</w:t>
+      <w:proofErr w:type="spellStart"/>
+      <w:r>
+        <w:t>ComputeLibrary</w:t>
+      </w:r>
+      <w:proofErr w:type="spellEnd"/>
+      <w:r>
+        <w:t>/build/</w:t>
+      </w:r>
+      <w:proofErr w:type="spellStart"/>
+      <w:r>
+        <w:t>arm_compute</w:t>
+      </w:r>
+      <w:proofErr w:type="spellEnd"/>
+      <w:r>
+        <w:t>/libarm_compute.so</w:t>
       </w:r>
       <w:r>
         <w:t>” and “</w:t>
       </w:r>
       <w:r>
-        <w:t>~/caffeOnACL/distribute/lib/libcaffe.so</w:t>
+        <w:t>~/</w:t>
+      </w:r>
+      <w:proofErr w:type="spellStart"/>
+      <w:r>
+        <w:t>caffeOnACL</w:t>
+      </w:r>
+      <w:proofErr w:type="spellEnd"/>
+      <w:r>
+        <w:t>/distribute/lib/libcaffe.so</w:t>
       </w:r>
       <w:r>
         <w:t>” to /use/lib</w:t>
       </w:r>
       <w:r>
-        <w:t xml:space="preserve"> (In version 17.06 of ComputeLibrary, </w:t>
+        <w:t xml:space="preserve"> (In version 17.06 of </w:t>
+      </w:r>
+      <w:proofErr w:type="spellStart"/>
+      <w:r>
+        <w:t>ComputeLibrary</w:t>
+      </w:r>
+      <w:proofErr w:type="spellEnd"/>
+      <w:r>
+        <w:t xml:space="preserve">, </w:t>
       </w:r>
       <w:r>
         <w:t>libarm_compute.so</w:t>
       </w:r>
       <w:r>
-        <w:t xml:space="preserve"> is in </w:t>
-      </w:r>
-      <w:r>
-        <w:t>~/</w:t>
-      </w:r>
-      <w:r>
-        <w:t>ComputeLibrary/build</w:t>
+        <w:t xml:space="preserve"> is in ~/</w:t>
+      </w:r>
+      <w:proofErr w:type="spellStart"/>
+      <w:r>
+        <w:t>ComputeLibrary</w:t>
+      </w:r>
+      <w:proofErr w:type="spellEnd"/>
+      <w:r>
+        <w:t>/build</w:t>
       </w:r>
       <w:r>
         <w:t>)</w:t>
       </w:r>
-      <w:bookmarkStart w:id="19" w:name="_GoBack"/>
-      <w:bookmarkEnd w:id="19"/>
     </w:p>
     <w:p>
       <w:pPr>
@@ -3626,8 +4413,21 @@
         <w:t>/home/firefly</w:t>
       </w:r>
       <w:r>
-        <w:t>/ComputeLibrary/build/arm_compute</w:t>
-      </w:r>
+        <w:t>/</w:t>
+      </w:r>
+      <w:proofErr w:type="spellStart"/>
+      <w:r>
+        <w:t>ComputeLibrary</w:t>
+      </w:r>
+      <w:proofErr w:type="spellEnd"/>
+      <w:r>
+        <w:t>/build/</w:t>
+      </w:r>
+      <w:proofErr w:type="spellStart"/>
+      <w:r>
+        <w:t>arm_compute</w:t>
+      </w:r>
+      <w:proofErr w:type="spellEnd"/>
       <w:r>
         <w:rPr>
           <w:rFonts w:hint="eastAsia"/>
@@ -3638,7 +4438,15 @@
         <w:t xml:space="preserve"> </w:t>
       </w:r>
       <w:r>
-        <w:t>/home/firefly/ComputeLibrary/build</w:t>
+        <w:t>/home/firefly/</w:t>
+      </w:r>
+      <w:proofErr w:type="spellStart"/>
+      <w:r>
+        <w:t>ComputeLibrary</w:t>
+      </w:r>
+      <w:proofErr w:type="spellEnd"/>
+      <w:r>
+        <w:t>/build</w:t>
       </w:r>
       <w:r>
         <w:t>:</w:t>
@@ -3649,9 +4457,11 @@
       <w:r>
         <w:t>/home/firefly/</w:t>
       </w:r>
+      <w:proofErr w:type="spellStart"/>
       <w:r>
         <w:t>caffeOnACL</w:t>
       </w:r>
+      <w:proofErr w:type="spellEnd"/>
       <w:r>
         <w:t xml:space="preserve"> /distribute/lib</w:t>
       </w:r>
@@ -3665,7 +4475,7 @@
       <w:pPr>
         <w:pStyle w:val="1"/>
       </w:pPr>
-      <w:bookmarkStart w:id="20" w:name="_Toc484086333"/>
+      <w:bookmarkStart w:id="20" w:name="_Toc491511980"/>
       <w:r>
         <w:rPr>
           <w:rFonts w:hint="eastAsia"/>
@@ -3706,7 +4516,7 @@
           <w:sz w:val="28"/>
         </w:rPr>
       </w:pPr>
-      <w:bookmarkStart w:id="21" w:name="_Toc484086334"/>
+      <w:bookmarkStart w:id="21" w:name="_Toc491511981"/>
       <w:r>
         <w:rPr>
           <w:rFonts w:hint="eastAsia"/>
@@ -3758,8 +4568,21 @@
         <w:t>USE_ACL :=1</w:t>
       </w:r>
       <w:r>
-        <w:t>” in /home/firefly/caffeOnACL/Makefile.config</w:t>
-      </w:r>
+        <w:t>” in /home/firefly/</w:t>
+      </w:r>
+      <w:proofErr w:type="spellStart"/>
+      <w:r>
+        <w:t>caffeOnACL</w:t>
+      </w:r>
+      <w:proofErr w:type="spellEnd"/>
+      <w:r>
+        <w:t>/</w:t>
+      </w:r>
+      <w:proofErr w:type="spellStart"/>
+      <w:r>
+        <w:t>Makefile.config</w:t>
+      </w:r>
+      <w:proofErr w:type="spellEnd"/>
       <w:r>
         <w:t>, disable it with “USE_ACL :=0”</w:t>
       </w:r>
@@ -3791,7 +4614,23 @@
         <w:t xml:space="preserve"> </w:t>
       </w:r>
       <w:r>
-        <w:t>in /home/firefly/caffeOnACL/Makefile.config, disable it with “</w:t>
+        <w:t>in /home/firefly/</w:t>
+      </w:r>
+      <w:proofErr w:type="spellStart"/>
+      <w:r>
+        <w:t>caffeOnACL</w:t>
+      </w:r>
+      <w:proofErr w:type="spellEnd"/>
+      <w:r>
+        <w:t>/</w:t>
+      </w:r>
+      <w:proofErr w:type="spellStart"/>
+      <w:r>
+        <w:t>Makefile.config</w:t>
+      </w:r>
+      <w:proofErr w:type="spellEnd"/>
+      <w:r>
+        <w:t>, disable it with “</w:t>
       </w:r>
       <w:r>
         <w:t>USE_PROFILING := 0</w:t>
@@ -3833,7 +4672,23 @@
         <w:t>DLAYER_PERF_STAT</w:t>
       </w:r>
       <w:r>
-        <w:t>” in /home/firefly/caffeOnACL/Makefile. You can remove “-</w:t>
+        <w:t>” in /home/firefly/</w:t>
+      </w:r>
+      <w:proofErr w:type="spellStart"/>
+      <w:r>
+        <w:t>caffeOnACL</w:t>
+      </w:r>
+      <w:proofErr w:type="spellEnd"/>
+      <w:r>
+        <w:t>/</w:t>
+      </w:r>
+      <w:proofErr w:type="spellStart"/>
+      <w:r>
+        <w:t>Makefile</w:t>
+      </w:r>
+      <w:proofErr w:type="spellEnd"/>
+      <w:r>
+        <w:t>. You can remove “-</w:t>
       </w:r>
       <w:r>
         <w:t>DLAYER_PERF_STAT</w:t>
@@ -3857,7 +4712,23 @@
         <w:t>USE_CONV_CACHE</w:t>
       </w:r>
       <w:r>
-        <w:t>” into /home/firefly/caffeOnACL/Makefile to enable the cache of convolution layer</w:t>
+        <w:t>” into /home/firefly/</w:t>
+      </w:r>
+      <w:proofErr w:type="spellStart"/>
+      <w:r>
+        <w:t>caffeOnACL</w:t>
+      </w:r>
+      <w:proofErr w:type="spellEnd"/>
+      <w:r>
+        <w:t>/</w:t>
+      </w:r>
+      <w:proofErr w:type="spellStart"/>
+      <w:r>
+        <w:t>Makefile</w:t>
+      </w:r>
+      <w:proofErr w:type="spellEnd"/>
+      <w:r>
+        <w:t xml:space="preserve"> to enable the cache of convolution layer</w:t>
       </w:r>
     </w:p>
     <w:p>
@@ -3867,7 +4738,7 @@
           <w:sz w:val="28"/>
         </w:rPr>
       </w:pPr>
-      <w:bookmarkStart w:id="22" w:name="_Toc484086335"/>
+      <w:bookmarkStart w:id="22" w:name="_Toc491511982"/>
       <w:r>
         <w:rPr>
           <w:rFonts w:hint="eastAsia"/>
@@ -4771,7 +5642,15 @@
         <w:t>L</w:t>
       </w:r>
       <w:r>
-        <w:t xml:space="preserve"> Softmax layer; use “export BYPASSACL=</w:t>
+        <w:t xml:space="preserve"> </w:t>
+      </w:r>
+      <w:proofErr w:type="spellStart"/>
+      <w:r>
+        <w:t>Softmax</w:t>
+      </w:r>
+      <w:proofErr w:type="spellEnd"/>
+      <w:r>
+        <w:t xml:space="preserve"> layer; use “export BYPASSACL=</w:t>
       </w:r>
       <w:r>
         <w:t>0x</w:t>
@@ -4786,7 +5665,15 @@
         <w:t>L</w:t>
       </w:r>
       <w:r>
-        <w:t xml:space="preserve"> Softmax, Pooling and Convolution laye</w:t>
+        <w:t xml:space="preserve"> </w:t>
+      </w:r>
+      <w:proofErr w:type="spellStart"/>
+      <w:r>
+        <w:t>Softmax</w:t>
+      </w:r>
+      <w:proofErr w:type="spellEnd"/>
+      <w:r>
+        <w:t>, Pooling and Convolution laye</w:t>
       </w:r>
       <w:r>
         <w:t>r</w:t>
@@ -4802,7 +5689,7 @@
           <w:sz w:val="28"/>
         </w:rPr>
       </w:pPr>
-      <w:bookmarkStart w:id="23" w:name="_Toc484086336"/>
+      <w:bookmarkStart w:id="23" w:name="_Toc491511983"/>
       <w:r>
         <w:rPr>
           <w:sz w:val="28"/>
@@ -4826,9 +5713,18 @@
           <w:rFonts w:hint="eastAsia"/>
           <w:sz w:val="28"/>
         </w:rPr>
-        <w:t>configure the log informations</w:t>
+        <w:t xml:space="preserve">configure the log </w:t>
+      </w:r>
+      <w:proofErr w:type="spellStart"/>
+      <w:r>
+        <w:rPr>
+          <w:rFonts w:hint="eastAsia"/>
+          <w:sz w:val="28"/>
+        </w:rPr>
+        <w:t>informations</w:t>
       </w:r>
       <w:bookmarkEnd w:id="23"/>
+      <w:proofErr w:type="spellEnd"/>
     </w:p>
     <w:p>
       <w:pPr>
@@ -4841,7 +5737,15 @@
         <w:t xml:space="preserve">We can set </w:t>
       </w:r>
       <w:r>
-        <w:t xml:space="preserve">“LOGACL” to log the performance information of ACL and related caffe layers, the </w:t>
+        <w:t xml:space="preserve">“LOGACL” to log the performance information of ACL and related </w:t>
+      </w:r>
+      <w:proofErr w:type="spellStart"/>
+      <w:r>
+        <w:t>caffe</w:t>
+      </w:r>
+      <w:proofErr w:type="spellEnd"/>
+      <w:r>
+        <w:t xml:space="preserve"> layers, the </w:t>
       </w:r>
       <w:r>
         <w:t xml:space="preserve">control </w:t>
@@ -5955,7 +6859,7 @@
             <w:tcBorders>
               <w:top w:val="nil"/>
               <w:left w:val="single" w:sz="4" w:space="0" w:color="auto"/>
-              <w:bottom w:val="single" w:sz="4" w:space="0" w:color="auto"/>
+              <w:bottom w:val="nil"/>
               <w:right w:val="single" w:sz="4" w:space="0" w:color="auto"/>
             </w:tcBorders>
             <w:shd w:val="clear" w:color="auto" w:fill="auto"/>
@@ -5982,6 +6886,322 @@
                 <w:sz w:val="22"/>
               </w:rPr>
               <w:t xml:space="preserve">ENABLE_LOG_TANH     </w:t>
+            </w:r>
+          </w:p>
+        </w:tc>
+        <w:tc>
+          <w:tcPr>
+            <w:tcW w:w="1660" w:type="dxa"/>
+            <w:tcBorders>
+              <w:top w:val="nil"/>
+              <w:left w:val="nil"/>
+              <w:bottom w:val="nil"/>
+              <w:right w:val="single" w:sz="4" w:space="0" w:color="auto"/>
+            </w:tcBorders>
+            <w:shd w:val="clear" w:color="auto" w:fill="auto"/>
+            <w:noWrap/>
+            <w:vAlign w:val="center"/>
+            <w:hideMark/>
+          </w:tcPr>
+          <w:p>
+            <w:pPr>
+              <w:widowControl/>
+              <w:jc w:val="left"/>
+              <w:rPr>
+                <w:rFonts w:ascii="宋体" w:eastAsia="宋体" w:hAnsi="宋体" w:cs="宋体"/>
+                <w:color w:val="000000"/>
+                <w:kern w:val="0"/>
+                <w:sz w:val="22"/>
+              </w:rPr>
+            </w:pPr>
+            <w:r>
+              <w:rPr>
+                <w:rFonts w:ascii="宋体" w:eastAsia="宋体" w:hAnsi="宋体" w:cs="宋体" w:hint="eastAsia"/>
+                <w:color w:val="000000"/>
+                <w:kern w:val="0"/>
+                <w:sz w:val="22"/>
+              </w:rPr>
+              <w:t>0x00004000</w:t>
+            </w:r>
+          </w:p>
+        </w:tc>
+      </w:tr>
+      <w:tr>
+        <w:trPr>
+          <w:trHeight w:val="288"/>
+        </w:trPr>
+        <w:tc>
+          <w:tcPr>
+            <w:tcW w:w="2900" w:type="dxa"/>
+            <w:tcBorders>
+              <w:top w:val="nil"/>
+              <w:left w:val="single" w:sz="4" w:space="0" w:color="auto"/>
+              <w:bottom w:val="nil"/>
+              <w:right w:val="single" w:sz="4" w:space="0" w:color="auto"/>
+            </w:tcBorders>
+            <w:shd w:val="clear" w:color="auto" w:fill="auto"/>
+            <w:noWrap/>
+            <w:vAlign w:val="center"/>
+          </w:tcPr>
+          <w:p>
+            <w:pPr>
+              <w:widowControl/>
+              <w:jc w:val="left"/>
+              <w:rPr>
+                <w:rFonts w:ascii="宋体" w:eastAsia="宋体" w:hAnsi="宋体" w:cs="宋体"/>
+                <w:color w:val="000000"/>
+                <w:kern w:val="0"/>
+                <w:sz w:val="22"/>
+              </w:rPr>
+            </w:pPr>
+            <w:r>
+              <w:rPr>
+                <w:rFonts w:ascii="宋体" w:eastAsia="宋体" w:hAnsi="宋体" w:cs="宋体" w:hint="eastAsia"/>
+                <w:color w:val="000000"/>
+                <w:kern w:val="0"/>
+                <w:sz w:val="22"/>
+              </w:rPr>
+              <w:t>ENABLE_LOG_</w:t>
+            </w:r>
+            <w:r>
+              <w:rPr>
+                <w:rFonts w:ascii="宋体" w:eastAsia="宋体" w:hAnsi="宋体" w:cs="宋体"/>
+                <w:color w:val="000000"/>
+                <w:kern w:val="0"/>
+                <w:sz w:val="22"/>
+              </w:rPr>
+              <w:t>LC</w:t>
+            </w:r>
+            <w:r>
+              <w:rPr>
+                <w:rFonts w:ascii="宋体" w:eastAsia="宋体" w:hAnsi="宋体" w:cs="宋体" w:hint="eastAsia"/>
+                <w:color w:val="000000"/>
+                <w:kern w:val="0"/>
+                <w:sz w:val="22"/>
+              </w:rPr>
+              <w:t xml:space="preserve">     </w:t>
+            </w:r>
+          </w:p>
+        </w:tc>
+        <w:tc>
+          <w:tcPr>
+            <w:tcW w:w="1660" w:type="dxa"/>
+            <w:tcBorders>
+              <w:top w:val="nil"/>
+              <w:left w:val="nil"/>
+              <w:bottom w:val="nil"/>
+              <w:right w:val="single" w:sz="4" w:space="0" w:color="auto"/>
+            </w:tcBorders>
+            <w:shd w:val="clear" w:color="auto" w:fill="auto"/>
+            <w:noWrap/>
+            <w:vAlign w:val="center"/>
+          </w:tcPr>
+          <w:p>
+            <w:pPr>
+              <w:widowControl/>
+              <w:jc w:val="left"/>
+              <w:rPr>
+                <w:rFonts w:ascii="宋体" w:eastAsia="宋体" w:hAnsi="宋体" w:cs="宋体"/>
+                <w:color w:val="000000"/>
+                <w:kern w:val="0"/>
+                <w:sz w:val="22"/>
+              </w:rPr>
+            </w:pPr>
+            <w:r>
+              <w:rPr>
+                <w:rFonts w:ascii="宋体" w:eastAsia="宋体" w:hAnsi="宋体" w:cs="宋体" w:hint="eastAsia"/>
+                <w:color w:val="000000"/>
+                <w:kern w:val="0"/>
+                <w:sz w:val="22"/>
+              </w:rPr>
+              <w:t>0x0000</w:t>
+            </w:r>
+            <w:r>
+              <w:rPr>
+                <w:rFonts w:ascii="宋体" w:eastAsia="宋体" w:hAnsi="宋体" w:cs="宋体"/>
+                <w:color w:val="000000"/>
+                <w:kern w:val="0"/>
+                <w:sz w:val="22"/>
+              </w:rPr>
+              <w:t>8</w:t>
+            </w:r>
+            <w:r>
+              <w:rPr>
+                <w:rFonts w:ascii="宋体" w:eastAsia="宋体" w:hAnsi="宋体" w:cs="宋体" w:hint="eastAsia"/>
+                <w:color w:val="000000"/>
+                <w:kern w:val="0"/>
+                <w:sz w:val="22"/>
+              </w:rPr>
+              <w:t>000</w:t>
+            </w:r>
+          </w:p>
+        </w:tc>
+      </w:tr>
+      <w:tr>
+        <w:trPr>
+          <w:trHeight w:val="288"/>
+        </w:trPr>
+        <w:tc>
+          <w:tcPr>
+            <w:tcW w:w="2900" w:type="dxa"/>
+            <w:tcBorders>
+              <w:top w:val="nil"/>
+              <w:left w:val="single" w:sz="4" w:space="0" w:color="auto"/>
+              <w:bottom w:val="nil"/>
+              <w:right w:val="single" w:sz="4" w:space="0" w:color="auto"/>
+            </w:tcBorders>
+            <w:shd w:val="clear" w:color="auto" w:fill="auto"/>
+            <w:noWrap/>
+            <w:vAlign w:val="center"/>
+          </w:tcPr>
+          <w:p>
+            <w:pPr>
+              <w:widowControl/>
+              <w:jc w:val="left"/>
+              <w:rPr>
+                <w:rFonts w:ascii="宋体" w:eastAsia="宋体" w:hAnsi="宋体" w:cs="宋体"/>
+                <w:color w:val="000000"/>
+                <w:kern w:val="0"/>
+                <w:sz w:val="22"/>
+              </w:rPr>
+            </w:pPr>
+            <w:r>
+              <w:rPr>
+                <w:rFonts w:ascii="宋体" w:eastAsia="宋体" w:hAnsi="宋体" w:cs="宋体" w:hint="eastAsia"/>
+                <w:color w:val="000000"/>
+                <w:kern w:val="0"/>
+                <w:sz w:val="22"/>
+              </w:rPr>
+              <w:t>ENABLE_LOG_</w:t>
+            </w:r>
+            <w:r>
+              <w:rPr>
+                <w:rFonts w:ascii="宋体" w:eastAsia="宋体" w:hAnsi="宋体" w:cs="宋体"/>
+                <w:color w:val="000000"/>
+                <w:kern w:val="0"/>
+                <w:sz w:val="22"/>
+              </w:rPr>
+              <w:t>BN</w:t>
+            </w:r>
+            <w:r>
+              <w:rPr>
+                <w:rFonts w:ascii="宋体" w:eastAsia="宋体" w:hAnsi="宋体" w:cs="宋体" w:hint="eastAsia"/>
+                <w:color w:val="000000"/>
+                <w:kern w:val="0"/>
+                <w:sz w:val="22"/>
+              </w:rPr>
+              <w:t xml:space="preserve">     </w:t>
+            </w:r>
+          </w:p>
+        </w:tc>
+        <w:tc>
+          <w:tcPr>
+            <w:tcW w:w="1660" w:type="dxa"/>
+            <w:tcBorders>
+              <w:top w:val="nil"/>
+              <w:left w:val="nil"/>
+              <w:bottom w:val="nil"/>
+              <w:right w:val="single" w:sz="4" w:space="0" w:color="auto"/>
+            </w:tcBorders>
+            <w:shd w:val="clear" w:color="auto" w:fill="auto"/>
+            <w:noWrap/>
+            <w:vAlign w:val="center"/>
+          </w:tcPr>
+          <w:p>
+            <w:pPr>
+              <w:widowControl/>
+              <w:jc w:val="left"/>
+              <w:rPr>
+                <w:rFonts w:ascii="宋体" w:eastAsia="宋体" w:hAnsi="宋体" w:cs="宋体"/>
+                <w:color w:val="000000"/>
+                <w:kern w:val="0"/>
+                <w:sz w:val="22"/>
+              </w:rPr>
+            </w:pPr>
+            <w:r>
+              <w:rPr>
+                <w:rFonts w:ascii="宋体" w:eastAsia="宋体" w:hAnsi="宋体" w:cs="宋体" w:hint="eastAsia"/>
+                <w:color w:val="000000"/>
+                <w:kern w:val="0"/>
+                <w:sz w:val="22"/>
+              </w:rPr>
+              <w:t>0x000</w:t>
+            </w:r>
+            <w:r>
+              <w:rPr>
+                <w:rFonts w:ascii="宋体" w:eastAsia="宋体" w:hAnsi="宋体" w:cs="宋体"/>
+                <w:color w:val="000000"/>
+                <w:kern w:val="0"/>
+                <w:sz w:val="22"/>
+              </w:rPr>
+              <w:t>10</w:t>
+            </w:r>
+            <w:r>
+              <w:rPr>
+                <w:rFonts w:ascii="宋体" w:eastAsia="宋体" w:hAnsi="宋体" w:cs="宋体" w:hint="eastAsia"/>
+                <w:color w:val="000000"/>
+                <w:kern w:val="0"/>
+                <w:sz w:val="22"/>
+              </w:rPr>
+              <w:t>000</w:t>
+            </w:r>
+          </w:p>
+        </w:tc>
+      </w:tr>
+      <w:tr>
+        <w:trPr>
+          <w:trHeight w:val="288"/>
+        </w:trPr>
+        <w:tc>
+          <w:tcPr>
+            <w:tcW w:w="2900" w:type="dxa"/>
+            <w:tcBorders>
+              <w:top w:val="nil"/>
+              <w:left w:val="single" w:sz="4" w:space="0" w:color="auto"/>
+              <w:bottom w:val="single" w:sz="4" w:space="0" w:color="auto"/>
+              <w:right w:val="single" w:sz="4" w:space="0" w:color="auto"/>
+            </w:tcBorders>
+            <w:shd w:val="clear" w:color="auto" w:fill="auto"/>
+            <w:noWrap/>
+            <w:vAlign w:val="center"/>
+          </w:tcPr>
+          <w:p>
+            <w:pPr>
+              <w:widowControl/>
+              <w:jc w:val="left"/>
+              <w:rPr>
+                <w:rFonts w:ascii="宋体" w:eastAsia="宋体" w:hAnsi="宋体" w:cs="宋体"/>
+                <w:color w:val="000000"/>
+                <w:kern w:val="0"/>
+                <w:sz w:val="22"/>
+              </w:rPr>
+            </w:pPr>
+            <w:r>
+              <w:rPr>
+                <w:rFonts w:ascii="宋体" w:eastAsia="宋体" w:hAnsi="宋体" w:cs="宋体" w:hint="eastAsia"/>
+                <w:color w:val="000000"/>
+                <w:kern w:val="0"/>
+                <w:sz w:val="22"/>
+              </w:rPr>
+              <w:t>ENABLE_LOG_</w:t>
+            </w:r>
+            <w:r>
+              <w:rPr>
+                <w:rFonts w:ascii="宋体" w:eastAsia="宋体" w:hAnsi="宋体" w:cs="宋体"/>
+                <w:color w:val="000000"/>
+                <w:kern w:val="0"/>
+                <w:sz w:val="22"/>
+              </w:rPr>
+              <w:t>CONCAT</w:t>
+            </w:r>
+            <w:r>
+              <w:rPr>
+                <w:rFonts w:ascii="宋体" w:eastAsia="宋体" w:hAnsi="宋体" w:cs="宋体" w:hint="eastAsia"/>
+                <w:color w:val="000000"/>
+                <w:kern w:val="0"/>
+                <w:sz w:val="22"/>
+              </w:rPr>
+              <w:t xml:space="preserve">     </w:t>
             </w:r>
           </w:p>
         </w:tc>
@@ -5997,7 +7217,6 @@
             <w:shd w:val="clear" w:color="auto" w:fill="auto"/>
             <w:noWrap/>
             <w:vAlign w:val="center"/>
-            <w:hideMark/>
           </w:tcPr>
           <w:p>
             <w:pPr>
@@ -6017,7 +7236,25 @@
                 <w:kern w:val="0"/>
                 <w:sz w:val="22"/>
               </w:rPr>
-              <w:t>0x00004000</w:t>
+              <w:t>0x000</w:t>
+            </w:r>
+            <w:r>
+              <w:rPr>
+                <w:rFonts w:ascii="宋体" w:eastAsia="宋体" w:hAnsi="宋体" w:cs="宋体"/>
+                <w:color w:val="000000"/>
+                <w:kern w:val="0"/>
+                <w:sz w:val="22"/>
+              </w:rPr>
+              <w:t>20</w:t>
+            </w:r>
+            <w:r>
+              <w:rPr>
+                <w:rFonts w:ascii="宋体" w:eastAsia="宋体" w:hAnsi="宋体" w:cs="宋体" w:hint="eastAsia"/>
+                <w:color w:val="000000"/>
+                <w:kern w:val="0"/>
+                <w:sz w:val="22"/>
+              </w:rPr>
+              <w:t>000</w:t>
             </w:r>
           </w:p>
         </w:tc>
@@ -6132,7 +7369,7 @@
                     </pic:cNvPicPr>
                   </pic:nvPicPr>
                   <pic:blipFill>
-                    <a:blip r:embed="rId11">
+                    <a:blip r:embed="rId13">
                       <a:extLst>
                         <a:ext uri="{28A0092B-C50C-407E-A947-70E740481C1C}">
                           <a14:useLocalDpi xmlns:a14="http://schemas.microsoft.com/office/drawing/2010/main" val="0"/>
@@ -6164,12 +7401,103 @@
         </w:drawing>
       </w:r>
     </w:p>
+    <w:p>
+      <w:pPr>
+        <w:pStyle w:val="2"/>
+        <w:rPr>
+          <w:sz w:val="28"/>
+        </w:rPr>
+      </w:pPr>
+      <w:bookmarkStart w:id="24" w:name="_Toc491511984"/>
+      <w:r>
+        <w:rPr>
+          <w:rFonts w:hint="eastAsia"/>
+          <w:sz w:val="28"/>
+        </w:rPr>
+        <w:t>3.4</w:t>
+      </w:r>
+      <w:r>
+        <w:rPr>
+          <w:rFonts w:hint="eastAsia"/>
+          <w:sz w:val="28"/>
+        </w:rPr>
+        <w:t>、</w:t>
+      </w:r>
+      <w:r>
+        <w:rPr>
+          <w:rFonts w:hint="eastAsia"/>
+          <w:sz w:val="28"/>
+        </w:rPr>
+        <w:t>Configure</w:t>
+      </w:r>
+      <w:r>
+        <w:rPr>
+          <w:sz w:val="28"/>
+        </w:rPr>
+        <w:t xml:space="preserve"> </w:t>
+      </w:r>
+      <w:r>
+        <w:rPr>
+          <w:rFonts w:hint="eastAsia"/>
+          <w:sz w:val="28"/>
+        </w:rPr>
+        <w:t xml:space="preserve">the </w:t>
+      </w:r>
+      <w:r>
+        <w:rPr>
+          <w:sz w:val="28"/>
+        </w:rPr>
+        <w:t>ACL direct convolution</w:t>
+      </w:r>
+      <w:bookmarkEnd w:id="24"/>
+    </w:p>
+    <w:p>
+      <w:r>
+        <w:t>In ACL v17.06, ACL support 1x1 and 3x3 convolution which is named as direct convolution for NEON. It can be enabled by the below command:</w:t>
+      </w:r>
+    </w:p>
+    <w:p>
+      <w:proofErr w:type="gramStart"/>
+      <w:r>
+        <w:t>export</w:t>
+      </w:r>
+      <w:proofErr w:type="gramEnd"/>
+      <w:r>
+        <w:t xml:space="preserve"> </w:t>
+      </w:r>
+      <w:r>
+        <w:t>DIRECTCONV</w:t>
+      </w:r>
+      <w:r>
+        <w:t>=1</w:t>
+      </w:r>
+    </w:p>
+    <w:p>
+      <w:proofErr w:type="gramStart"/>
+      <w:r>
+        <w:t>in</w:t>
+      </w:r>
+      <w:proofErr w:type="gramEnd"/>
+      <w:r>
+        <w:t xml:space="preserve"> console, the message is shown</w:t>
+      </w:r>
+    </w:p>
+    <w:p>
+      <w:r>
+        <w:t>DIRECTCONV&lt;1&gt;</w:t>
+      </w:r>
+    </w:p>
+    <w:p>
+      <w:r>
+        <w:t>DIRECTCONV: 1</w:t>
+      </w:r>
+    </w:p>
     <w:p/>
     <w:p>
       <w:pPr>
         <w:pStyle w:val="1"/>
       </w:pPr>
-      <w:bookmarkStart w:id="24" w:name="_Toc484086337"/>
+      <w:bookmarkStart w:id="25" w:name="_Toc491511985"/>
       <w:r>
         <w:rPr>
           <w:rFonts w:hint="eastAsia"/>
@@ -6224,7 +7552,7 @@
         </w:rPr>
         <w:t>Guide</w:t>
       </w:r>
-      <w:bookmarkEnd w:id="24"/>
+      <w:bookmarkEnd w:id="25"/>
     </w:p>
     <w:p>
       <w:pPr>
@@ -6233,7 +7561,7 @@
           <w:sz w:val="28"/>
         </w:rPr>
       </w:pPr>
-      <w:bookmarkStart w:id="25" w:name="_Toc484086338"/>
+      <w:bookmarkStart w:id="26" w:name="_Toc491511986"/>
       <w:r>
         <w:rPr>
           <w:rFonts w:hint="eastAsia"/>
@@ -6268,7 +7596,7 @@
         </w:rPr>
         <w:t xml:space="preserve"> and setup runtime environment</w:t>
       </w:r>
-      <w:bookmarkEnd w:id="25"/>
+      <w:bookmarkEnd w:id="26"/>
     </w:p>
     <w:p>
       <w:r>
@@ -6305,7 +7633,15 @@
         <w:t xml:space="preserve">learn </w:t>
       </w:r>
       <w:r>
-        <w:t>how to compile the application with caffeOnACL and setup its runtime environment.</w:t>
+        <w:t xml:space="preserve">how to compile the application with </w:t>
+      </w:r>
+      <w:proofErr w:type="spellStart"/>
+      <w:r>
+        <w:t>caffeOnACL</w:t>
+      </w:r>
+      <w:proofErr w:type="spellEnd"/>
+      <w:r>
+        <w:t xml:space="preserve"> and setup its runtime environment.</w:t>
       </w:r>
     </w:p>
     <w:p/>
@@ -6316,12 +7652,13 @@
           <w:sz w:val="28"/>
         </w:rPr>
       </w:pPr>
-      <w:bookmarkStart w:id="26" w:name="_Toc484086339"/>
+      <w:bookmarkStart w:id="27" w:name="_Toc491511987"/>
       <w:r>
         <w:rPr>
           <w:rFonts w:hint="eastAsia"/>
           <w:sz w:val="28"/>
         </w:rPr>
+        <w:lastRenderedPageBreak/>
         <w:t>4.2</w:t>
       </w:r>
       <w:r>
@@ -6344,7 +7681,7 @@
         </w:rPr>
         <w:t>run the application with ACL and log performance information</w:t>
       </w:r>
-      <w:bookmarkEnd w:id="26"/>
+      <w:bookmarkEnd w:id="27"/>
     </w:p>
     <w:p>
       <w:r>
@@ -6354,7 +7691,15 @@
         <w:t xml:space="preserve">  </w:t>
       </w:r>
       <w:r>
-        <w:t>I assume your work</w:t>
+        <w:t xml:space="preserve">I assume </w:t>
+      </w:r>
+      <w:proofErr w:type="spellStart"/>
+      <w:r>
+        <w:t>your</w:t>
+      </w:r>
+      <w:proofErr w:type="spellEnd"/>
+      <w:r>
+        <w:t xml:space="preserve"> work</w:t>
       </w:r>
       <w:r>
         <w:t>ing</w:t>
@@ -6391,8 +7736,13 @@
       <w:pPr>
         <w:ind w:firstLineChars="100" w:firstLine="210"/>
       </w:pPr>
-      <w:r>
-        <w:t>firefly@firefly:~/test$</w:t>
+      <w:proofErr w:type="spellStart"/>
+      <w:r>
+        <w:t>firefly@firefly</w:t>
+      </w:r>
+      <w:proofErr w:type="spellEnd"/>
+      <w:r>
+        <w:t>:~/test$</w:t>
       </w:r>
       <w:r>
         <w:t xml:space="preserve"> export BYPASSACL=0</w:t>
@@ -6418,7 +7768,39 @@
           <w:i/>
           <w:color w:val="00B050"/>
         </w:rPr>
-        <w:t xml:space="preserve">If we compile the caffeOnACL with “USE_PROFILING := 1”, </w:t>
+        <w:t xml:space="preserve">If we compile the </w:t>
+      </w:r>
+      <w:proofErr w:type="spellStart"/>
+      <w:r>
+        <w:rPr>
+          <w:i/>
+          <w:color w:val="00B050"/>
+        </w:rPr>
+        <w:t>caffeOnACL</w:t>
+      </w:r>
+      <w:proofErr w:type="spellEnd"/>
+      <w:r>
+        <w:rPr>
+          <w:i/>
+          <w:color w:val="00B050"/>
+        </w:rPr>
+        <w:t xml:space="preserve"> with “USE_</w:t>
+      </w:r>
+      <w:proofErr w:type="gramStart"/>
+      <w:r>
+        <w:rPr>
+          <w:i/>
+          <w:color w:val="00B050"/>
+        </w:rPr>
+        <w:t>PROFILING :</w:t>
+      </w:r>
+      <w:proofErr w:type="gramEnd"/>
+      <w:r>
+        <w:rPr>
+          <w:i/>
+          <w:color w:val="00B050"/>
+        </w:rPr>
+        <w:t xml:space="preserve">= 1”, </w:t>
       </w:r>
       <w:r>
         <w:rPr>
@@ -6474,8 +7856,13 @@
       <w:pPr>
         <w:ind w:firstLineChars="100" w:firstLine="210"/>
       </w:pPr>
-      <w:r>
-        <w:t>firefly@firefly:~/test$</w:t>
+      <w:proofErr w:type="spellStart"/>
+      <w:r>
+        <w:t>firefly@firefly</w:t>
+      </w:r>
+      <w:proofErr w:type="spellEnd"/>
+      <w:r>
+        <w:t>:~/test$</w:t>
       </w:r>
       <w:r>
         <w:t xml:space="preserve"> export LOGACL=0x7fe1</w:t>
@@ -6543,8 +7930,13 @@
       <w:pPr>
         <w:ind w:firstLineChars="100" w:firstLine="210"/>
       </w:pPr>
-      <w:r>
-        <w:t>firefly@firefly:~/test$</w:t>
+      <w:proofErr w:type="spellStart"/>
+      <w:r>
+        <w:t>firefly@firefly</w:t>
+      </w:r>
+      <w:proofErr w:type="spellEnd"/>
+      <w:r>
+        <w:t>:~/test$</w:t>
       </w:r>
       <w:r>
         <w:t xml:space="preserve"> export LOGACL=0x08</w:t>
@@ -6584,7 +7976,23 @@
           <w:i/>
           <w:color w:val="00B050"/>
         </w:rPr>
-        <w:t xml:space="preserve">would like to check if “memory copy” take lots of time, we can set LOGACL to </w:t>
+        <w:t xml:space="preserve">would like to check if “memory copy” </w:t>
+      </w:r>
+      <w:proofErr w:type="gramStart"/>
+      <w:r>
+        <w:rPr>
+          <w:i/>
+          <w:color w:val="00B050"/>
+        </w:rPr>
+        <w:t>take</w:t>
+      </w:r>
+      <w:proofErr w:type="gramEnd"/>
+      <w:r>
+        <w:rPr>
+          <w:i/>
+          <w:color w:val="00B050"/>
+        </w:rPr>
+        <w:t xml:space="preserve"> lots of time, we can set LOGACL to </w:t>
       </w:r>
       <w:r>
         <w:rPr>
@@ -6612,9 +8020,13 @@
       <w:pPr>
         <w:ind w:firstLineChars="100" w:firstLine="210"/>
       </w:pPr>
-      <w:r>
-        <w:lastRenderedPageBreak/>
-        <w:t>firefly@firefly:~/test$</w:t>
+      <w:proofErr w:type="spellStart"/>
+      <w:r>
+        <w:t>firefly@firefly</w:t>
+      </w:r>
+      <w:proofErr w:type="spellEnd"/>
+      <w:r>
+        <w:t>:~/test$</w:t>
       </w:r>
       <w:r>
         <w:t xml:space="preserve"> export LOGACL=0x10</w:t>
@@ -6648,8 +8060,18 @@
       <w:pPr>
         <w:ind w:firstLineChars="100" w:firstLine="210"/>
       </w:pPr>
-      <w:r>
-        <w:t>./your_application parameters…</w:t>
+      <w:proofErr w:type="gramStart"/>
+      <w:r>
+        <w:t>./</w:t>
+      </w:r>
+      <w:proofErr w:type="spellStart"/>
+      <w:proofErr w:type="gramEnd"/>
+      <w:r>
+        <w:t>your_application</w:t>
+      </w:r>
+      <w:proofErr w:type="spellEnd"/>
+      <w:r>
+        <w:t xml:space="preserve"> parameters…</w:t>
       </w:r>
     </w:p>
     <w:p>
@@ -6694,7 +8116,23 @@
           <w:i/>
           <w:color w:val="00B050"/>
         </w:rPr>
-        <w:t xml:space="preserve">we use the AlexNet as the example – command line is : </w:t>
+        <w:t xml:space="preserve">we use the </w:t>
+      </w:r>
+      <w:proofErr w:type="spellStart"/>
+      <w:r>
+        <w:rPr>
+          <w:i/>
+          <w:color w:val="00B050"/>
+        </w:rPr>
+        <w:t>AlexNet</w:t>
+      </w:r>
+      <w:proofErr w:type="spellEnd"/>
+      <w:r>
+        <w:rPr>
+          <w:i/>
+          <w:color w:val="00B050"/>
+        </w:rPr>
+        <w:t xml:space="preserve"> as the example – command line is : </w:t>
       </w:r>
     </w:p>
     <w:p>
@@ -6712,12 +8150,119 @@
         </w:rPr>
         <w:t xml:space="preserve">   </w:t>
       </w:r>
+      <w:proofErr w:type="spellStart"/>
+      <w:proofErr w:type="gramStart"/>
       <w:r>
         <w:rPr>
           <w:i/>
           <w:color w:val="00B050"/>
         </w:rPr>
-        <w:t>taskset -a 10 ./distribute/bin/classification.bin ./models/bvlc_alexnet/deploy.prototxt ./models/bvlc_alexnet/bvlc_alexnet.caffemodel data/ilsvrc12/imagenet_mean.binaryproto data/ilsvrc12/synset_words.txt  examples/images/cat.jpg</w:t>
+        <w:t>taskset</w:t>
+      </w:r>
+      <w:proofErr w:type="spellEnd"/>
+      <w:proofErr w:type="gramEnd"/>
+      <w:r>
+        <w:rPr>
+          <w:i/>
+          <w:color w:val="00B050"/>
+        </w:rPr>
+        <w:t xml:space="preserve"> -a 10 ./distribute/bin/</w:t>
+      </w:r>
+      <w:proofErr w:type="spellStart"/>
+      <w:r>
+        <w:rPr>
+          <w:i/>
+          <w:color w:val="00B050"/>
+        </w:rPr>
+        <w:t>classification.bin</w:t>
+      </w:r>
+      <w:proofErr w:type="spellEnd"/>
+      <w:r>
+        <w:rPr>
+          <w:i/>
+          <w:color w:val="00B050"/>
+        </w:rPr>
+        <w:t xml:space="preserve"> ./models/</w:t>
+      </w:r>
+      <w:proofErr w:type="spellStart"/>
+      <w:r>
+        <w:rPr>
+          <w:i/>
+          <w:color w:val="00B050"/>
+        </w:rPr>
+        <w:t>bvlc_alexnet</w:t>
+      </w:r>
+      <w:proofErr w:type="spellEnd"/>
+      <w:r>
+        <w:rPr>
+          <w:i/>
+          <w:color w:val="00B050"/>
+        </w:rPr>
+        <w:t>/</w:t>
+      </w:r>
+      <w:proofErr w:type="spellStart"/>
+      <w:r>
+        <w:rPr>
+          <w:i/>
+          <w:color w:val="00B050"/>
+        </w:rPr>
+        <w:t>deploy.prototxt</w:t>
+      </w:r>
+      <w:proofErr w:type="spellEnd"/>
+      <w:r>
+        <w:rPr>
+          <w:i/>
+          <w:color w:val="00B050"/>
+        </w:rPr>
+        <w:t xml:space="preserve"> ./models/</w:t>
+      </w:r>
+      <w:proofErr w:type="spellStart"/>
+      <w:r>
+        <w:rPr>
+          <w:i/>
+          <w:color w:val="00B050"/>
+        </w:rPr>
+        <w:t>bvlc_alexnet</w:t>
+      </w:r>
+      <w:proofErr w:type="spellEnd"/>
+      <w:r>
+        <w:rPr>
+          <w:i/>
+          <w:color w:val="00B050"/>
+        </w:rPr>
+        <w:t>/</w:t>
+      </w:r>
+      <w:proofErr w:type="spellStart"/>
+      <w:r>
+        <w:rPr>
+          <w:i/>
+          <w:color w:val="00B050"/>
+        </w:rPr>
+        <w:t>bvlc_alexnet.caffemodel</w:t>
+      </w:r>
+      <w:proofErr w:type="spellEnd"/>
+      <w:r>
+        <w:rPr>
+          <w:i/>
+          <w:color w:val="00B050"/>
+        </w:rPr>
+        <w:t xml:space="preserve"> data/ilsvrc12/</w:t>
+      </w:r>
+      <w:proofErr w:type="spellStart"/>
+      <w:r>
+        <w:rPr>
+          <w:i/>
+          <w:color w:val="00B050"/>
+        </w:rPr>
+        <w:t>imagenet_mean.binaryproto</w:t>
+      </w:r>
+      <w:proofErr w:type="spellEnd"/>
+      <w:r>
+        <w:rPr>
+          <w:i/>
+          <w:color w:val="00B050"/>
+        </w:rPr>
+        <w:t xml:space="preserve"> data/ilsvrc12/synset_words.txt  examples/images/cat.jpg</w:t>
       </w:r>
     </w:p>
     <w:p>
@@ -6760,7 +8305,7 @@
                     <pic:cNvPicPr/>
                   </pic:nvPicPr>
                   <pic:blipFill>
-                    <a:blip r:embed="rId12"/>
+                    <a:blip r:embed="rId14"/>
                     <a:stretch>
                       <a:fillRect/>
                     </a:stretch>
@@ -6788,7 +8333,7 @@
           <w:sz w:val="28"/>
         </w:rPr>
       </w:pPr>
-      <w:bookmarkStart w:id="27" w:name="_Toc484086340"/>
+      <w:bookmarkStart w:id="28" w:name="_Toc491511988"/>
       <w:r>
         <w:rPr>
           <w:rFonts w:hint="eastAsia"/>
@@ -6814,9 +8359,37 @@
         <w:rPr>
           <w:sz w:val="28"/>
         </w:rPr>
-        <w:t>run the application with original Caffe’s layers and log performance information</w:t>
-      </w:r>
-      <w:bookmarkEnd w:id="27"/>
+        <w:t xml:space="preserve">run the application with original </w:t>
+      </w:r>
+      <w:proofErr w:type="spellStart"/>
+      <w:r>
+        <w:rPr>
+          <w:sz w:val="28"/>
+        </w:rPr>
+        <w:t>Caffe</w:t>
+      </w:r>
+      <w:proofErr w:type="gramStart"/>
+      <w:r>
+        <w:rPr>
+          <w:sz w:val="28"/>
+        </w:rPr>
+        <w:t>’</w:t>
+      </w:r>
+      <w:proofErr w:type="gramEnd"/>
+      <w:r>
+        <w:rPr>
+          <w:sz w:val="28"/>
+        </w:rPr>
+        <w:t>s</w:t>
+      </w:r>
+      <w:proofErr w:type="spellEnd"/>
+      <w:r>
+        <w:rPr>
+          <w:sz w:val="28"/>
+        </w:rPr>
+        <w:t xml:space="preserve"> layers and log performance information</w:t>
+      </w:r>
+      <w:bookmarkEnd w:id="28"/>
     </w:p>
     <w:p>
       <w:r>
@@ -6836,6 +8409,7 @@
         </w:rPr>
       </w:pPr>
       <w:r>
+        <w:lastRenderedPageBreak/>
         <w:t xml:space="preserve">  </w:t>
       </w:r>
       <w:r>
@@ -6857,8 +8431,13 @@
       <w:pPr>
         <w:ind w:firstLineChars="100" w:firstLine="210"/>
       </w:pPr>
-      <w:r>
-        <w:t>firefly@firefly:~/test$</w:t>
+      <w:proofErr w:type="spellStart"/>
+      <w:r>
+        <w:t>firefly@firefly</w:t>
+      </w:r>
+      <w:proofErr w:type="spellEnd"/>
+      <w:r>
+        <w:t>:~/test$</w:t>
       </w:r>
       <w:r>
         <w:t xml:space="preserve"> export </w:t>
@@ -6880,21 +8459,85 @@
           <w:i/>
           <w:color w:val="00B050"/>
         </w:rPr>
-        <w:t xml:space="preserve">#If we compile the caffeOnACL with “USE_PROFILING := 1”, we can decide which information </w:t>
-      </w:r>
+        <w:t xml:space="preserve">#If we compile the </w:t>
+      </w:r>
+      <w:proofErr w:type="spellStart"/>
       <w:r>
         <w:rPr>
           <w:i/>
           <w:color w:val="00B050"/>
         </w:rPr>
-        <w:t xml:space="preserve">is </w:t>
-      </w:r>
+        <w:t>caffeOnACL</w:t>
+      </w:r>
+      <w:proofErr w:type="spellEnd"/>
       <w:r>
         <w:rPr>
           <w:i/>
           <w:color w:val="00B050"/>
         </w:rPr>
-        <w:t>logged into file by setting LOGACL. For instance, we log all layers’s information by setting LOGACL to 0x7fe1.</w:t>
+        <w:t xml:space="preserve"> with “USE_</w:t>
+      </w:r>
+      <w:proofErr w:type="gramStart"/>
+      <w:r>
+        <w:rPr>
+          <w:i/>
+          <w:color w:val="00B050"/>
+        </w:rPr>
+        <w:t>PROFILING :</w:t>
+      </w:r>
+      <w:proofErr w:type="gramEnd"/>
+      <w:r>
+        <w:rPr>
+          <w:i/>
+          <w:color w:val="00B050"/>
+        </w:rPr>
+        <w:t xml:space="preserve">= 1”, we can decide which information </w:t>
+      </w:r>
+      <w:r>
+        <w:rPr>
+          <w:i/>
+          <w:color w:val="00B050"/>
+        </w:rPr>
+        <w:t xml:space="preserve">is </w:t>
+      </w:r>
+      <w:r>
+        <w:rPr>
+          <w:i/>
+          <w:color w:val="00B050"/>
+        </w:rPr>
+        <w:t xml:space="preserve">logged into file by setting LOGACL. For instance, we log all </w:t>
+      </w:r>
+      <w:proofErr w:type="spellStart"/>
+      <w:r>
+        <w:rPr>
+          <w:i/>
+          <w:color w:val="00B050"/>
+        </w:rPr>
+        <w:t>layers</w:t>
+      </w:r>
+      <w:proofErr w:type="gramStart"/>
+      <w:r>
+        <w:rPr>
+          <w:i/>
+          <w:color w:val="00B050"/>
+        </w:rPr>
+        <w:t>’</w:t>
+      </w:r>
+      <w:proofErr w:type="gramEnd"/>
+      <w:r>
+        <w:rPr>
+          <w:i/>
+          <w:color w:val="00B050"/>
+        </w:rPr>
+        <w:t>s</w:t>
+      </w:r>
+      <w:proofErr w:type="spellEnd"/>
+      <w:r>
+        <w:rPr>
+          <w:i/>
+          <w:color w:val="00B050"/>
+        </w:rPr>
+        <w:t xml:space="preserve"> information by setting LOGACL to 0x7fe1.</w:t>
       </w:r>
       <w:r>
         <w:rPr>
@@ -6975,8 +8618,13 @@
       <w:pPr>
         <w:ind w:firstLineChars="100" w:firstLine="210"/>
       </w:pPr>
-      <w:r>
-        <w:t>firefly@firefly:~/test$</w:t>
+      <w:proofErr w:type="spellStart"/>
+      <w:r>
+        <w:t>firefly@firefly</w:t>
+      </w:r>
+      <w:proofErr w:type="spellEnd"/>
+      <w:r>
+        <w:t>:~/test$</w:t>
       </w:r>
       <w:r>
         <w:t xml:space="preserve"> export LOGACL=0x7fe1</w:t>
@@ -7010,8 +8658,18 @@
       <w:pPr>
         <w:ind w:firstLineChars="100" w:firstLine="210"/>
       </w:pPr>
-      <w:r>
-        <w:t>./your_application parameters…</w:t>
+      <w:proofErr w:type="gramStart"/>
+      <w:r>
+        <w:t>./</w:t>
+      </w:r>
+      <w:proofErr w:type="spellStart"/>
+      <w:proofErr w:type="gramEnd"/>
+      <w:r>
+        <w:t>your_application</w:t>
+      </w:r>
+      <w:proofErr w:type="spellEnd"/>
+      <w:r>
+        <w:t xml:space="preserve"> parameters…</w:t>
       </w:r>
     </w:p>
     <w:p>
@@ -7051,7 +8709,6 @@
         <w:rPr>
           <w:noProof/>
         </w:rPr>
-        <w:lastRenderedPageBreak/>
         <w:drawing>
           <wp:inline distT="0" distB="0" distL="0" distR="0" wp14:anchorId="6BC4C77A" wp14:editId="45DF0EE8">
             <wp:extent cx="5274310" cy="2854325"/>
@@ -7068,7 +8725,7 @@
                     <pic:cNvPicPr/>
                   </pic:nvPicPr>
                   <pic:blipFill>
-                    <a:blip r:embed="rId13"/>
+                    <a:blip r:embed="rId15"/>
                     <a:stretch>
                       <a:fillRect/>
                     </a:stretch>
@@ -7096,7 +8753,7 @@
           <w:sz w:val="28"/>
         </w:rPr>
       </w:pPr>
-      <w:bookmarkStart w:id="28" w:name="_Toc484086341"/>
+      <w:bookmarkStart w:id="29" w:name="_Toc491511989"/>
       <w:r>
         <w:rPr>
           <w:rFonts w:hint="eastAsia"/>
@@ -7135,21 +8792,37 @@
         <w:rPr>
           <w:sz w:val="28"/>
         </w:rPr>
-        <w:t>the performance by mixing ACL Layers and Caffe</w:t>
-      </w:r>
+        <w:t xml:space="preserve">the performance by mixing ACL Layers and </w:t>
+      </w:r>
+      <w:proofErr w:type="spellStart"/>
       <w:r>
         <w:rPr>
           <w:sz w:val="28"/>
         </w:rPr>
-        <w:t>’s</w:t>
-      </w:r>
+        <w:t>Caffe</w:t>
+      </w:r>
+      <w:proofErr w:type="gramStart"/>
       <w:r>
         <w:rPr>
           <w:sz w:val="28"/>
         </w:rPr>
+        <w:t>’</w:t>
+      </w:r>
+      <w:proofErr w:type="gramEnd"/>
+      <w:r>
+        <w:rPr>
+          <w:sz w:val="28"/>
+        </w:rPr>
+        <w:t>s</w:t>
+      </w:r>
+      <w:proofErr w:type="spellEnd"/>
+      <w:r>
+        <w:rPr>
+          <w:sz w:val="28"/>
+        </w:rPr>
         <w:t xml:space="preserve"> original Layers</w:t>
       </w:r>
-      <w:bookmarkEnd w:id="28"/>
+      <w:bookmarkEnd w:id="29"/>
     </w:p>
     <w:p>
       <w:pPr>
@@ -7162,7 +8835,15 @@
         <w:t>retrieving</w:t>
       </w:r>
       <w:r>
-        <w:t xml:space="preserve"> the performance statistic data of Caffe’s layers and ACL</w:t>
+        <w:t xml:space="preserve"> the performance statistic data of </w:t>
+      </w:r>
+      <w:proofErr w:type="spellStart"/>
+      <w:r>
+        <w:t>Caffe’s</w:t>
+      </w:r>
+      <w:proofErr w:type="spellEnd"/>
+      <w:r>
+        <w:t xml:space="preserve"> layers and ACL</w:t>
       </w:r>
       <w:r>
         <w:t>’s</w:t>
@@ -7483,15 +9164,25 @@
             <w:tcW w:w="1105" w:type="dxa"/>
           </w:tcPr>
           <w:p>
+            <w:proofErr w:type="spellStart"/>
             <w:r>
               <w:rPr>
                 <w:rFonts w:hint="eastAsia"/>
               </w:rPr>
-              <w:t>Caffe_Org(</w:t>
-            </w:r>
+              <w:t>Caffe_Org</w:t>
+            </w:r>
+            <w:proofErr w:type="spellEnd"/>
+            <w:r>
+              <w:rPr>
+                <w:rFonts w:hint="eastAsia"/>
+              </w:rPr>
+              <w:t>(</w:t>
+            </w:r>
+            <w:proofErr w:type="spellStart"/>
             <w:r>
               <w:t>OpenBLAS</w:t>
             </w:r>
+            <w:proofErr w:type="spellEnd"/>
             <w:r>
               <w:rPr>
                 <w:rFonts w:hint="eastAsia"/>
@@ -7724,7 +9415,23 @@
         <w:t xml:space="preserve">that </w:t>
       </w:r>
       <w:r>
-        <w:t>in the original caffe’s layer, CONV</w:t>
+        <w:t xml:space="preserve">in the original </w:t>
+      </w:r>
+      <w:proofErr w:type="spellStart"/>
+      <w:r>
+        <w:t>caffe</w:t>
+      </w:r>
+      <w:proofErr w:type="gramStart"/>
+      <w:r>
+        <w:t>’</w:t>
+      </w:r>
+      <w:proofErr w:type="gramEnd"/>
+      <w:r>
+        <w:t>s</w:t>
+      </w:r>
+      <w:proofErr w:type="spellEnd"/>
+      <w:r>
+        <w:t xml:space="preserve"> layer, CONV</w:t>
       </w:r>
       <w:r>
         <w:rPr>
@@ -7753,20 +9460,27 @@
       <w:r>
         <w:t xml:space="preserve"> and </w:t>
       </w:r>
+      <w:proofErr w:type="spellStart"/>
       <w:r>
         <w:rPr>
           <w:rFonts w:hint="eastAsia"/>
         </w:rPr>
         <w:t>Softmax</w:t>
       </w:r>
+      <w:proofErr w:type="spellEnd"/>
       <w:r>
         <w:t xml:space="preserve"> have faster running times</w:t>
       </w:r>
       <w:r>
         <w:t xml:space="preserve"> than ACL</w:t>
       </w:r>
-      <w:r>
-        <w:t>’s</w:t>
+      <w:proofErr w:type="gramStart"/>
+      <w:r>
+        <w:t>’</w:t>
+      </w:r>
+      <w:proofErr w:type="gramEnd"/>
+      <w:r>
+        <w:t>s</w:t>
       </w:r>
       <w:r>
         <w:t xml:space="preserve"> layers</w:t>
@@ -7781,13 +9495,29 @@
         <w:t>, and utilize</w:t>
       </w:r>
       <w:r>
-        <w:t xml:space="preserve"> the original ca</w:t>
-      </w:r>
-      <w:r>
-        <w:t>ffe’s layers in the application.</w:t>
-      </w:r>
-      <w:r>
-        <w:t xml:space="preserve"> By choosing the layerset with the faster running time for each layer, we can optimize the total running time for this application.</w:t>
+        <w:t xml:space="preserve"> the original </w:t>
+      </w:r>
+      <w:proofErr w:type="spellStart"/>
+      <w:r>
+        <w:t>ca</w:t>
+      </w:r>
+      <w:r>
+        <w:t>ffe’s</w:t>
+      </w:r>
+      <w:proofErr w:type="spellEnd"/>
+      <w:r>
+        <w:t xml:space="preserve"> layers in the application.</w:t>
+      </w:r>
+      <w:r>
+        <w:t xml:space="preserve"> By choosing the </w:t>
+      </w:r>
+      <w:proofErr w:type="spellStart"/>
+      <w:r>
+        <w:t>layerset</w:t>
+      </w:r>
+      <w:proofErr w:type="spellEnd"/>
+      <w:r>
+        <w:t xml:space="preserve"> with the faster running time for each layer, we can optimize the total running time for this application.</w:t>
       </w:r>
     </w:p>
     <w:p>
@@ -7800,11 +9530,17 @@
         <w:ind w:firstLineChars="150" w:firstLine="315"/>
       </w:pPr>
       <w:r>
+        <w:lastRenderedPageBreak/>
         <w:t xml:space="preserve"> </w:t>
       </w:r>
       <w:r>
-        <w:t>The performance data is :</w:t>
-      </w:r>
+        <w:t xml:space="preserve">The performance data </w:t>
+      </w:r>
+      <w:proofErr w:type="gramStart"/>
+      <w:r>
+        <w:t>is :</w:t>
+      </w:r>
+      <w:proofErr w:type="gramEnd"/>
     </w:p>
     <w:p>
       <w:pPr>
@@ -7814,7 +9550,6 @@
         <w:rPr>
           <w:noProof/>
         </w:rPr>
-        <w:lastRenderedPageBreak/>
         <w:drawing>
           <wp:inline distT="0" distB="0" distL="0" distR="0" wp14:anchorId="40565732" wp14:editId="27657CFB">
             <wp:extent cx="5274310" cy="2854325"/>
@@ -7831,7 +9566,7 @@
                     <pic:cNvPicPr/>
                   </pic:nvPicPr>
                   <pic:blipFill>
-                    <a:blip r:embed="rId14"/>
+                    <a:blip r:embed="rId16"/>
                     <a:stretch>
                       <a:fillRect/>
                     </a:stretch>
@@ -7904,14 +9639,24 @@
         </w:rPr>
         <w:t>，</w:t>
       </w:r>
+      <w:proofErr w:type="spellStart"/>
       <w:r>
         <w:rPr>
           <w:rFonts w:hint="eastAsia"/>
         </w:rPr>
         <w:t>Caffe</w:t>
       </w:r>
-      <w:r>
-        <w:t>’s original Layers</w:t>
+      <w:proofErr w:type="gramStart"/>
+      <w:r>
+        <w:t>’</w:t>
+      </w:r>
+      <w:proofErr w:type="gramEnd"/>
+      <w:r>
+        <w:t>s</w:t>
+      </w:r>
+      <w:proofErr w:type="spellEnd"/>
+      <w:r>
+        <w:t xml:space="preserve"> original Layers</w:t>
       </w:r>
       <w:r>
         <w:rPr>
@@ -7955,12 +9700,14 @@
         </w:rPr>
         <w:t>、</w:t>
       </w:r>
+      <w:proofErr w:type="spellStart"/>
       <w:r>
         <w:rPr>
           <w:rFonts w:hint="eastAsia"/>
         </w:rPr>
         <w:t>Softmax</w:t>
       </w:r>
+      <w:proofErr w:type="spellEnd"/>
       <w:r>
         <w:t>)</w:t>
       </w:r>
@@ -8118,12 +9865,14 @@
             <w:r>
               <w:t xml:space="preserve"> and </w:t>
             </w:r>
+            <w:proofErr w:type="spellStart"/>
             <w:r>
               <w:rPr>
                 <w:rFonts w:hint="eastAsia"/>
               </w:rPr>
               <w:t>Softmax</w:t>
             </w:r>
+            <w:proofErr w:type="spellEnd"/>
             <w:r>
               <w:t>)</w:t>
             </w:r>
@@ -8309,8 +10058,8 @@
       </w:pPr>
     </w:p>
     <w:sectPr>
-      <w:headerReference w:type="default" r:id="rId15"/>
-      <w:footerReference w:type="default" r:id="rId16"/>
+      <w:headerReference w:type="default" r:id="rId17"/>
+      <w:footerReference w:type="default" r:id="rId18"/>
       <w:pgSz w:w="11906" w:h="16838"/>
       <w:pgMar w:top="1440" w:right="1800" w:bottom="1440" w:left="1800" w:header="851" w:footer="992" w:gutter="0"/>
       <w:pgNumType w:start="0"/>
@@ -8323,7 +10072,7 @@
 </file>
 
 <file path=word/endnotes.xml><?xml version="1.0" encoding="utf-8"?>
-<w:endnotes xmlns:wpc="http://schemas.microsoft.com/office/word/2010/wordprocessingCanvas" xmlns:mc="http://schemas.openxmlformats.org/markup-compatibility/2006" xmlns:o="urn:schemas-microsoft-com:office:office" xmlns:r="http://schemas.openxmlformats.org/officeDocument/2006/relationships" xmlns:m="http://schemas.openxmlformats.org/officeDocument/2006/math" xmlns:v="urn:schemas-microsoft-com:vml" xmlns:wp14="http://schemas.microsoft.com/office/word/2010/wordprocessingDrawing" xmlns:wp="http://schemas.openxmlformats.org/drawingml/2006/wordprocessingDrawing" xmlns:w10="urn:schemas-microsoft-com:office:word" xmlns:w="http://schemas.openxmlformats.org/wordprocessingml/2006/main" xmlns:w14="http://schemas.microsoft.com/office/word/2010/wordml" xmlns:w15="http://schemas.microsoft.com/office/word/2012/wordml" xmlns:wpg="http://schemas.microsoft.com/office/word/2010/wordprocessingGroup" xmlns:wpi="http://schemas.microsoft.com/office/word/2010/wordprocessingInk" xmlns:wne="http://schemas.microsoft.com/office/word/2006/wordml" xmlns:wps="http://schemas.microsoft.com/office/word/2010/wordprocessingShape" mc:Ignorable="w14 w15 wp14">
+<w:endnotes xmlns:wpc="http://schemas.microsoft.com/office/word/2010/wordprocessingCanvas" xmlns:mc="http://schemas.openxmlformats.org/markup-compatibility/2006" xmlns:o="urn:schemas-microsoft-com:office:office" xmlns:r="http://schemas.openxmlformats.org/officeDocument/2006/relationships" xmlns:m="http://schemas.openxmlformats.org/officeDocument/2006/math" xmlns:v="urn:schemas-microsoft-com:vml" xmlns:wp14="http://schemas.microsoft.com/office/word/2010/wordprocessingDrawing" xmlns:wp="http://schemas.openxmlformats.org/drawingml/2006/wordprocessingDrawing" xmlns:w10="urn:schemas-microsoft-com:office:word" xmlns:w="http://schemas.openxmlformats.org/wordprocessingml/2006/main" xmlns:w14="http://schemas.microsoft.com/office/word/2010/wordml" xmlns:wpg="http://schemas.microsoft.com/office/word/2010/wordprocessingGroup" xmlns:wpi="http://schemas.microsoft.com/office/word/2010/wordprocessingInk" xmlns:wne="http://schemas.microsoft.com/office/word/2006/wordml" xmlns:wps="http://schemas.microsoft.com/office/word/2010/wordprocessingShape" mc:Ignorable="w14 wp14">
   <w:endnote w:type="separator" w:id="-1">
     <w:p>
       <w:r>
@@ -8342,7 +10091,7 @@
 </file>
 
 <file path=word/footer1.xml><?xml version="1.0" encoding="utf-8"?>
-<w:ftr xmlns:wpc="http://schemas.microsoft.com/office/word/2010/wordprocessingCanvas" xmlns:mc="http://schemas.openxmlformats.org/markup-compatibility/2006" xmlns:o="urn:schemas-microsoft-com:office:office" xmlns:r="http://schemas.openxmlformats.org/officeDocument/2006/relationships" xmlns:m="http://schemas.openxmlformats.org/officeDocument/2006/math" xmlns:v="urn:schemas-microsoft-com:vml" xmlns:wp14="http://schemas.microsoft.com/office/word/2010/wordprocessingDrawing" xmlns:wp="http://schemas.openxmlformats.org/drawingml/2006/wordprocessingDrawing" xmlns:w10="urn:schemas-microsoft-com:office:word" xmlns:w="http://schemas.openxmlformats.org/wordprocessingml/2006/main" xmlns:w14="http://schemas.microsoft.com/office/word/2010/wordml" xmlns:w15="http://schemas.microsoft.com/office/word/2012/wordml" xmlns:wpg="http://schemas.microsoft.com/office/word/2010/wordprocessingGroup" xmlns:wpi="http://schemas.microsoft.com/office/word/2010/wordprocessingInk" xmlns:wne="http://schemas.microsoft.com/office/word/2006/wordml" xmlns:wps="http://schemas.microsoft.com/office/word/2010/wordprocessingShape" mc:Ignorable="w14 w15 wp14">
+<w:ftr xmlns:wpc="http://schemas.microsoft.com/office/word/2010/wordprocessingCanvas" xmlns:mc="http://schemas.openxmlformats.org/markup-compatibility/2006" xmlns:o="urn:schemas-microsoft-com:office:office" xmlns:r="http://schemas.openxmlformats.org/officeDocument/2006/relationships" xmlns:m="http://schemas.openxmlformats.org/officeDocument/2006/math" xmlns:v="urn:schemas-microsoft-com:vml" xmlns:wp14="http://schemas.microsoft.com/office/word/2010/wordprocessingDrawing" xmlns:wp="http://schemas.openxmlformats.org/drawingml/2006/wordprocessingDrawing" xmlns:w10="urn:schemas-microsoft-com:office:word" xmlns:w="http://schemas.openxmlformats.org/wordprocessingml/2006/main" xmlns:w14="http://schemas.microsoft.com/office/word/2010/wordml" xmlns:wpg="http://schemas.microsoft.com/office/word/2010/wordprocessingGroup" xmlns:wpi="http://schemas.microsoft.com/office/word/2010/wordprocessingInk" xmlns:wne="http://schemas.microsoft.com/office/word/2006/wordml" xmlns:wps="http://schemas.microsoft.com/office/word/2010/wordprocessingShape" mc:Ignorable="w14 wp14">
   <w:sdt>
     <w:sdtPr>
       <w:id w:val="1713688180"/>
@@ -8405,7 +10154,7 @@
                 <w:bCs/>
                 <w:noProof/>
               </w:rPr>
-              <w:t>8</w:t>
+              <w:t>1</w:t>
             </w:r>
             <w:r>
               <w:rPr>
@@ -8420,7 +10169,13 @@
               <w:rPr>
                 <w:lang w:val="zh-CN"/>
               </w:rPr>
-              <w:t xml:space="preserve"> / </w:t>
+              <w:t xml:space="preserve"> </w:t>
+            </w:r>
+            <w:r>
+              <w:rPr>
+                <w:lang w:val="zh-CN"/>
+              </w:rPr>
+              <w:t xml:space="preserve">/ </w:t>
             </w:r>
             <w:r>
               <w:rPr>
@@ -8478,7 +10233,7 @@
 </file>
 
 <file path=word/footnotes.xml><?xml version="1.0" encoding="utf-8"?>
-<w:footnotes xmlns:wpc="http://schemas.microsoft.com/office/word/2010/wordprocessingCanvas" xmlns:mc="http://schemas.openxmlformats.org/markup-compatibility/2006" xmlns:o="urn:schemas-microsoft-com:office:office" xmlns:r="http://schemas.openxmlformats.org/officeDocument/2006/relationships" xmlns:m="http://schemas.openxmlformats.org/officeDocument/2006/math" xmlns:v="urn:schemas-microsoft-com:vml" xmlns:wp14="http://schemas.microsoft.com/office/word/2010/wordprocessingDrawing" xmlns:wp="http://schemas.openxmlformats.org/drawingml/2006/wordprocessingDrawing" xmlns:w10="urn:schemas-microsoft-com:office:word" xmlns:w="http://schemas.openxmlformats.org/wordprocessingml/2006/main" xmlns:w14="http://schemas.microsoft.com/office/word/2010/wordml" xmlns:w15="http://schemas.microsoft.com/office/word/2012/wordml" xmlns:wpg="http://schemas.microsoft.com/office/word/2010/wordprocessingGroup" xmlns:wpi="http://schemas.microsoft.com/office/word/2010/wordprocessingInk" xmlns:wne="http://schemas.microsoft.com/office/word/2006/wordml" xmlns:wps="http://schemas.microsoft.com/office/word/2010/wordprocessingShape" mc:Ignorable="w14 w15 wp14">
+<w:footnotes xmlns:wpc="http://schemas.microsoft.com/office/word/2010/wordprocessingCanvas" xmlns:mc="http://schemas.openxmlformats.org/markup-compatibility/2006" xmlns:o="urn:schemas-microsoft-com:office:office" xmlns:r="http://schemas.openxmlformats.org/officeDocument/2006/relationships" xmlns:m="http://schemas.openxmlformats.org/officeDocument/2006/math" xmlns:v="urn:schemas-microsoft-com:vml" xmlns:wp14="http://schemas.microsoft.com/office/word/2010/wordprocessingDrawing" xmlns:wp="http://schemas.openxmlformats.org/drawingml/2006/wordprocessingDrawing" xmlns:w10="urn:schemas-microsoft-com:office:word" xmlns:w="http://schemas.openxmlformats.org/wordprocessingml/2006/main" xmlns:w14="http://schemas.microsoft.com/office/word/2010/wordml" xmlns:wpg="http://schemas.microsoft.com/office/word/2010/wordprocessingGroup" xmlns:wpi="http://schemas.microsoft.com/office/word/2010/wordprocessingInk" xmlns:wne="http://schemas.microsoft.com/office/word/2006/wordml" xmlns:wps="http://schemas.microsoft.com/office/word/2010/wordprocessingShape" mc:Ignorable="w14 wp14">
   <w:footnote w:type="separator" w:id="-1">
     <w:p>
       <w:r>
@@ -8497,7 +10252,7 @@
 </file>
 
 <file path=word/header1.xml><?xml version="1.0" encoding="utf-8"?>
-<w:hdr xmlns:wpc="http://schemas.microsoft.com/office/word/2010/wordprocessingCanvas" xmlns:mc="http://schemas.openxmlformats.org/markup-compatibility/2006" xmlns:o="urn:schemas-microsoft-com:office:office" xmlns:r="http://schemas.openxmlformats.org/officeDocument/2006/relationships" xmlns:m="http://schemas.openxmlformats.org/officeDocument/2006/math" xmlns:v="urn:schemas-microsoft-com:vml" xmlns:wp14="http://schemas.microsoft.com/office/word/2010/wordprocessingDrawing" xmlns:wp="http://schemas.openxmlformats.org/drawingml/2006/wordprocessingDrawing" xmlns:w10="urn:schemas-microsoft-com:office:word" xmlns:w="http://schemas.openxmlformats.org/wordprocessingml/2006/main" xmlns:w14="http://schemas.microsoft.com/office/word/2010/wordml" xmlns:w15="http://schemas.microsoft.com/office/word/2012/wordml" xmlns:wpg="http://schemas.microsoft.com/office/word/2010/wordprocessingGroup" xmlns:wpi="http://schemas.microsoft.com/office/word/2010/wordprocessingInk" xmlns:wne="http://schemas.microsoft.com/office/word/2006/wordml" xmlns:wps="http://schemas.microsoft.com/office/word/2010/wordprocessingShape" mc:Ignorable="w14 w15 wp14">
+<w:hdr xmlns:wpc="http://schemas.microsoft.com/office/word/2010/wordprocessingCanvas" xmlns:mc="http://schemas.openxmlformats.org/markup-compatibility/2006" xmlns:o="urn:schemas-microsoft-com:office:office" xmlns:r="http://schemas.openxmlformats.org/officeDocument/2006/relationships" xmlns:m="http://schemas.openxmlformats.org/officeDocument/2006/math" xmlns:v="urn:schemas-microsoft-com:vml" xmlns:wp14="http://schemas.microsoft.com/office/word/2010/wordprocessingDrawing" xmlns:wp="http://schemas.openxmlformats.org/drawingml/2006/wordprocessingDrawing" xmlns:w10="urn:schemas-microsoft-com:office:word" xmlns:w="http://schemas.openxmlformats.org/wordprocessingml/2006/main" xmlns:w14="http://schemas.microsoft.com/office/word/2010/wordml" xmlns:wpg="http://schemas.microsoft.com/office/word/2010/wordprocessingGroup" xmlns:wpi="http://schemas.microsoft.com/office/word/2010/wordprocessingInk" xmlns:wne="http://schemas.microsoft.com/office/word/2006/wordml" xmlns:wps="http://schemas.microsoft.com/office/word/2010/wordprocessingShape" mc:Ignorable="w14 wp14">
   <w:p>
     <w:pPr>
       <w:pStyle w:val="a3"/>
@@ -8515,8 +10270,8 @@
 </file>
 
 <file path=word/numbering.xml><?xml version="1.0" encoding="utf-8"?>
-<w:numbering xmlns:wpc="http://schemas.microsoft.com/office/word/2010/wordprocessingCanvas" xmlns:mc="http://schemas.openxmlformats.org/markup-compatibility/2006" xmlns:o="urn:schemas-microsoft-com:office:office" xmlns:r="http://schemas.openxmlformats.org/officeDocument/2006/relationships" xmlns:m="http://schemas.openxmlformats.org/officeDocument/2006/math" xmlns:v="urn:schemas-microsoft-com:vml" xmlns:wp14="http://schemas.microsoft.com/office/word/2010/wordprocessingDrawing" xmlns:wp="http://schemas.openxmlformats.org/drawingml/2006/wordprocessingDrawing" xmlns:w10="urn:schemas-microsoft-com:office:word" xmlns:w="http://schemas.openxmlformats.org/wordprocessingml/2006/main" xmlns:w14="http://schemas.microsoft.com/office/word/2010/wordml" xmlns:w15="http://schemas.microsoft.com/office/word/2012/wordml" xmlns:wpg="http://schemas.microsoft.com/office/word/2010/wordprocessingGroup" xmlns:wpi="http://schemas.microsoft.com/office/word/2010/wordprocessingInk" xmlns:wne="http://schemas.microsoft.com/office/word/2006/wordml" xmlns:wps="http://schemas.microsoft.com/office/word/2010/wordprocessingShape" mc:Ignorable="w14 w15 wp14">
-  <w:abstractNum w:abstractNumId="0" w15:restartNumberingAfterBreak="0">
+<w:numbering xmlns:wpc="http://schemas.microsoft.com/office/word/2010/wordprocessingCanvas" xmlns:mc="http://schemas.openxmlformats.org/markup-compatibility/2006" xmlns:o="urn:schemas-microsoft-com:office:office" xmlns:r="http://schemas.openxmlformats.org/officeDocument/2006/relationships" xmlns:m="http://schemas.openxmlformats.org/officeDocument/2006/math" xmlns:v="urn:schemas-microsoft-com:vml" xmlns:wp14="http://schemas.microsoft.com/office/word/2010/wordprocessingDrawing" xmlns:wp="http://schemas.openxmlformats.org/drawingml/2006/wordprocessingDrawing" xmlns:w10="urn:schemas-microsoft-com:office:word" xmlns:w="http://schemas.openxmlformats.org/wordprocessingml/2006/main" xmlns:w14="http://schemas.microsoft.com/office/word/2010/wordml" xmlns:wpg="http://schemas.microsoft.com/office/word/2010/wordprocessingGroup" xmlns:wpi="http://schemas.microsoft.com/office/word/2010/wordprocessingInk" xmlns:wne="http://schemas.microsoft.com/office/word/2006/wordml" xmlns:wps="http://schemas.microsoft.com/office/word/2010/wordprocessingShape" mc:Ignorable="w14 wp14">
+  <w:abstractNum w:abstractNumId="0">
     <w:nsid w:val="49A57948"/>
     <w:multiLevelType w:val="hybridMultilevel"/>
     <w:tmpl w:val="00C86BEE"/>
@@ -8629,7 +10384,7 @@
       </w:rPr>
     </w:lvl>
   </w:abstractNum>
-  <w:abstractNum w:abstractNumId="1" w15:restartNumberingAfterBreak="0">
+  <w:abstractNum w:abstractNumId="1">
     <w:nsid w:val="591552D4"/>
     <w:multiLevelType w:val="hybridMultilevel"/>
     <w:tmpl w:val="9C084616"/>
@@ -8742,7 +10497,7 @@
       </w:rPr>
     </w:lvl>
   </w:abstractNum>
-  <w:abstractNum w:abstractNumId="2" w15:restartNumberingAfterBreak="0">
+  <w:abstractNum w:abstractNumId="2">
     <w:nsid w:val="5D6D6057"/>
     <w:multiLevelType w:val="hybridMultilevel"/>
     <w:tmpl w:val="95FC6AC2"/>
@@ -8868,7 +10623,7 @@
 </file>
 
 <file path=word/styles.xml><?xml version="1.0" encoding="utf-8"?>
-<w:styles xmlns:mc="http://schemas.openxmlformats.org/markup-compatibility/2006" xmlns:r="http://schemas.openxmlformats.org/officeDocument/2006/relationships" xmlns:w="http://schemas.openxmlformats.org/wordprocessingml/2006/main" xmlns:w14="http://schemas.microsoft.com/office/word/2010/wordml" xmlns:w15="http://schemas.microsoft.com/office/word/2012/wordml" mc:Ignorable="w14 w15">
+<w:styles xmlns:mc="http://schemas.openxmlformats.org/markup-compatibility/2006" xmlns:r="http://schemas.openxmlformats.org/officeDocument/2006/relationships" xmlns:w="http://schemas.openxmlformats.org/wordprocessingml/2006/main" xmlns:w14="http://schemas.microsoft.com/office/word/2010/wordml" mc:Ignorable="w14">
   <w:docDefaults>
     <w:rPrDefault>
       <w:rPr>
@@ -8881,378 +10636,665 @@
     </w:rPrDefault>
     <w:pPrDefault/>
   </w:docDefaults>
-  <w:latentStyles w:defLockedState="0" w:defUIPriority="99" w:defSemiHidden="0" w:defUnhideWhenUsed="0" w:defQFormat="0" w:count="371">
-    <w:lsdException w:name="Normal" w:uiPriority="0" w:qFormat="1"/>
-    <w:lsdException w:name="heading 1" w:uiPriority="9" w:qFormat="1"/>
-    <w:lsdException w:name="heading 2" w:semiHidden="1" w:uiPriority="9" w:unhideWhenUsed="1" w:qFormat="1"/>
-    <w:lsdException w:name="heading 3" w:semiHidden="1" w:uiPriority="9" w:unhideWhenUsed="1" w:qFormat="1"/>
-    <w:lsdException w:name="heading 4" w:semiHidden="1" w:uiPriority="9" w:unhideWhenUsed="1" w:qFormat="1"/>
-    <w:lsdException w:name="heading 5" w:semiHidden="1" w:uiPriority="9" w:unhideWhenUsed="1" w:qFormat="1"/>
-    <w:lsdException w:name="heading 6" w:semiHidden="1" w:uiPriority="9" w:unhideWhenUsed="1" w:qFormat="1"/>
-    <w:lsdException w:name="heading 7" w:semiHidden="1" w:uiPriority="9" w:unhideWhenUsed="1" w:qFormat="1"/>
-    <w:lsdException w:name="heading 8" w:semiHidden="1" w:uiPriority="9" w:unhideWhenUsed="1" w:qFormat="1"/>
-    <w:lsdException w:name="heading 9" w:semiHidden="1" w:uiPriority="9" w:unhideWhenUsed="1" w:qFormat="1"/>
-    <w:lsdException w:name="index 1" w:semiHidden="1" w:unhideWhenUsed="1"/>
-    <w:lsdException w:name="index 2" w:semiHidden="1" w:unhideWhenUsed="1"/>
-    <w:lsdException w:name="index 3" w:semiHidden="1" w:unhideWhenUsed="1"/>
-    <w:lsdException w:name="index 4" w:semiHidden="1" w:unhideWhenUsed="1"/>
-    <w:lsdException w:name="index 5" w:semiHidden="1" w:unhideWhenUsed="1"/>
-    <w:lsdException w:name="index 6" w:semiHidden="1" w:unhideWhenUsed="1"/>
-    <w:lsdException w:name="index 7" w:semiHidden="1" w:unhideWhenUsed="1"/>
-    <w:lsdException w:name="index 8" w:semiHidden="1" w:unhideWhenUsed="1"/>
-    <w:lsdException w:name="index 9" w:semiHidden="1" w:unhideWhenUsed="1"/>
-    <w:lsdException w:name="toc 1" w:semiHidden="1" w:uiPriority="39" w:unhideWhenUsed="1"/>
-    <w:lsdException w:name="toc 2" w:semiHidden="1" w:uiPriority="39" w:unhideWhenUsed="1"/>
-    <w:lsdException w:name="toc 3" w:semiHidden="1" w:uiPriority="39" w:unhideWhenUsed="1"/>
-    <w:lsdException w:name="toc 4" w:semiHidden="1" w:uiPriority="39" w:unhideWhenUsed="1"/>
-    <w:lsdException w:name="toc 5" w:semiHidden="1" w:uiPriority="39" w:unhideWhenUsed="1"/>
-    <w:lsdException w:name="toc 6" w:semiHidden="1" w:uiPriority="39" w:unhideWhenUsed="1"/>
-    <w:lsdException w:name="toc 7" w:semiHidden="1" w:uiPriority="39" w:unhideWhenUsed="1"/>
-    <w:lsdException w:name="toc 8" w:semiHidden="1" w:uiPriority="39" w:unhideWhenUsed="1"/>
-    <w:lsdException w:name="toc 9" w:semiHidden="1" w:uiPriority="39" w:unhideWhenUsed="1"/>
-    <w:lsdException w:name="Normal Indent" w:semiHidden="1" w:unhideWhenUsed="1"/>
-    <w:lsdException w:name="footnote text" w:semiHidden="1" w:unhideWhenUsed="1"/>
-    <w:lsdException w:name="annotation text" w:semiHidden="1" w:unhideWhenUsed="1"/>
-    <w:lsdException w:name="header" w:semiHidden="1" w:unhideWhenUsed="1"/>
-    <w:lsdException w:name="footer" w:semiHidden="1" w:unhideWhenUsed="1"/>
-    <w:lsdException w:name="index heading" w:semiHidden="1" w:unhideWhenUsed="1"/>
-    <w:lsdException w:name="caption" w:semiHidden="1" w:uiPriority="35" w:unhideWhenUsed="1" w:qFormat="1"/>
-    <w:lsdException w:name="table of figures" w:semiHidden="1" w:unhideWhenUsed="1"/>
-    <w:lsdException w:name="envelope address" w:semiHidden="1" w:unhideWhenUsed="1"/>
-    <w:lsdException w:name="envelope return" w:semiHidden="1" w:unhideWhenUsed="1"/>
-    <w:lsdException w:name="footnote reference" w:semiHidden="1" w:unhideWhenUsed="1"/>
-    <w:lsdException w:name="annotation reference" w:semiHidden="1" w:unhideWhenUsed="1"/>
-    <w:lsdException w:name="line number" w:semiHidden="1" w:unhideWhenUsed="1"/>
-    <w:lsdException w:name="page number" w:semiHidden="1" w:unhideWhenUsed="1"/>
-    <w:lsdException w:name="endnote reference" w:semiHidden="1" w:unhideWhenUsed="1"/>
-    <w:lsdException w:name="endnote text" w:semiHidden="1" w:unhideWhenUsed="1"/>
-    <w:lsdException w:name="table of authorities" w:semiHidden="1" w:unhideWhenUsed="1"/>
-    <w:lsdException w:name="macro" w:semiHidden="1" w:unhideWhenUsed="1"/>
-    <w:lsdException w:name="toa heading" w:semiHidden="1" w:unhideWhenUsed="1"/>
-    <w:lsdException w:name="List" w:semiHidden="1" w:unhideWhenUsed="1"/>
-    <w:lsdException w:name="List Bullet" w:semiHidden="1" w:unhideWhenUsed="1"/>
-    <w:lsdException w:name="List Number" w:semiHidden="1" w:unhideWhenUsed="1"/>
-    <w:lsdException w:name="List 2" w:semiHidden="1" w:unhideWhenUsed="1"/>
-    <w:lsdException w:name="List 3" w:semiHidden="1" w:unhideWhenUsed="1"/>
-    <w:lsdException w:name="List 4" w:semiHidden="1" w:unhideWhenUsed="1"/>
-    <w:lsdException w:name="List 5" w:semiHidden="1" w:unhideWhenUsed="1"/>
-    <w:lsdException w:name="List Bullet 2" w:semiHidden="1" w:unhideWhenUsed="1"/>
-    <w:lsdException w:name="List Bullet 3" w:semiHidden="1" w:unhideWhenUsed="1"/>
-    <w:lsdException w:name="List Bullet 4" w:semiHidden="1" w:unhideWhenUsed="1"/>
-    <w:lsdException w:name="List Bullet 5" w:semiHidden="1" w:unhideWhenUsed="1"/>
-    <w:lsdException w:name="List Number 2" w:semiHidden="1" w:unhideWhenUsed="1"/>
-    <w:lsdException w:name="List Number 3" w:semiHidden="1" w:unhideWhenUsed="1"/>
-    <w:lsdException w:name="List Number 4" w:semiHidden="1" w:unhideWhenUsed="1"/>
-    <w:lsdException w:name="List Number 5" w:semiHidden="1" w:unhideWhenUsed="1"/>
-    <w:lsdException w:name="Title" w:uiPriority="10" w:qFormat="1"/>
-    <w:lsdException w:name="Closing" w:semiHidden="1" w:unhideWhenUsed="1"/>
-    <w:lsdException w:name="Signature" w:semiHidden="1" w:unhideWhenUsed="1"/>
-    <w:lsdException w:name="Default Paragraph Font" w:semiHidden="1" w:uiPriority="1" w:unhideWhenUsed="1"/>
-    <w:lsdException w:name="Body Text" w:semiHidden="1" w:unhideWhenUsed="1"/>
-    <w:lsdException w:name="Body Text Indent" w:semiHidden="1" w:unhideWhenUsed="1"/>
-    <w:lsdException w:name="List Continue" w:semiHidden="1" w:unhideWhenUsed="1"/>
-    <w:lsdException w:name="List Continue 2" w:semiHidden="1" w:unhideWhenUsed="1"/>
-    <w:lsdException w:name="List Continue 3" w:semiHidden="1" w:unhideWhenUsed="1"/>
-    <w:lsdException w:name="List Continue 4" w:semiHidden="1" w:unhideWhenUsed="1"/>
-    <w:lsdException w:name="List Continue 5" w:semiHidden="1" w:unhideWhenUsed="1"/>
-    <w:lsdException w:name="Message Header" w:semiHidden="1" w:unhideWhenUsed="1"/>
-    <w:lsdException w:name="Subtitle" w:uiPriority="11" w:qFormat="1"/>
-    <w:lsdException w:name="Salutation" w:semiHidden="1" w:unhideWhenUsed="1"/>
-    <w:lsdException w:name="Date" w:semiHidden="1" w:unhideWhenUsed="1"/>
-    <w:lsdException w:name="Body Text First Indent" w:semiHidden="1" w:unhideWhenUsed="1"/>
-    <w:lsdException w:name="Body Text First Indent 2" w:semiHidden="1" w:unhideWhenUsed="1"/>
-    <w:lsdException w:name="Note Heading" w:semiHidden="1" w:unhideWhenUsed="1"/>
-    <w:lsdException w:name="Body Text 2" w:semiHidden="1" w:unhideWhenUsed="1"/>
-    <w:lsdException w:name="Body Text 3" w:semiHidden="1" w:unhideWhenUsed="1"/>
-    <w:lsdException w:name="Body Text Indent 2" w:semiHidden="1" w:unhideWhenUsed="1"/>
-    <w:lsdException w:name="Body Text Indent 3" w:semiHidden="1" w:unhideWhenUsed="1"/>
-    <w:lsdException w:name="Block Text" w:semiHidden="1" w:unhideWhenUsed="1"/>
-    <w:lsdException w:name="Hyperlink" w:semiHidden="1" w:unhideWhenUsed="1"/>
-    <w:lsdException w:name="FollowedHyperlink" w:semiHidden="1" w:unhideWhenUsed="1"/>
-    <w:lsdException w:name="Strong" w:uiPriority="22" w:qFormat="1"/>
-    <w:lsdException w:name="Emphasis" w:uiPriority="20" w:qFormat="1"/>
-    <w:lsdException w:name="Document Map" w:semiHidden="1" w:unhideWhenUsed="1"/>
-    <w:lsdException w:name="Plain Text" w:semiHidden="1" w:unhideWhenUsed="1"/>
-    <w:lsdException w:name="E-mail Signature" w:semiHidden="1" w:unhideWhenUsed="1"/>
-    <w:lsdException w:name="HTML Top of Form" w:semiHidden="1" w:unhideWhenUsed="1"/>
-    <w:lsdException w:name="HTML Bottom of Form" w:semiHidden="1" w:unhideWhenUsed="1"/>
-    <w:lsdException w:name="Normal (Web)" w:semiHidden="1" w:unhideWhenUsed="1"/>
-    <w:lsdException w:name="HTML Acronym" w:semiHidden="1" w:unhideWhenUsed="1"/>
-    <w:lsdException w:name="HTML Address" w:semiHidden="1" w:unhideWhenUsed="1"/>
-    <w:lsdException w:name="HTML Cite" w:semiHidden="1" w:unhideWhenUsed="1"/>
-    <w:lsdException w:name="HTML Code" w:semiHidden="1" w:unhideWhenUsed="1"/>
-    <w:lsdException w:name="HTML Definition" w:semiHidden="1" w:unhideWhenUsed="1"/>
-    <w:lsdException w:name="HTML Keyboard" w:semiHidden="1" w:unhideWhenUsed="1"/>
-    <w:lsdException w:name="HTML Preformatted" w:semiHidden="1" w:unhideWhenUsed="1"/>
-    <w:lsdException w:name="HTML Sample" w:semiHidden="1" w:unhideWhenUsed="1"/>
-    <w:lsdException w:name="HTML Typewriter" w:semiHidden="1" w:unhideWhenUsed="1"/>
-    <w:lsdException w:name="HTML Variable" w:semiHidden="1" w:unhideWhenUsed="1"/>
-    <w:lsdException w:name="Normal Table" w:semiHidden="1" w:unhideWhenUsed="1"/>
-    <w:lsdException w:name="annotation subject" w:semiHidden="1" w:unhideWhenUsed="1"/>
-    <w:lsdException w:name="No List" w:semiHidden="1" w:unhideWhenUsed="1"/>
-    <w:lsdException w:name="Outline List 1" w:semiHidden="1" w:unhideWhenUsed="1"/>
-    <w:lsdException w:name="Outline List 2" w:semiHidden="1" w:unhideWhenUsed="1"/>
-    <w:lsdException w:name="Outline List 3" w:semiHidden="1" w:unhideWhenUsed="1"/>
-    <w:lsdException w:name="Table Simple 1" w:semiHidden="1" w:unhideWhenUsed="1"/>
-    <w:lsdException w:name="Table Simple 2" w:semiHidden="1" w:unhideWhenUsed="1"/>
-    <w:lsdException w:name="Table Simple 3" w:semiHidden="1" w:unhideWhenUsed="1"/>
-    <w:lsdException w:name="Table Classic 1" w:semiHidden="1" w:unhideWhenUsed="1"/>
-    <w:lsdException w:name="Table Classic 2" w:semiHidden="1" w:unhideWhenUsed="1"/>
-    <w:lsdException w:name="Table Classic 3" w:semiHidden="1" w:unhideWhenUsed="1"/>
-    <w:lsdException w:name="Table Classic 4" w:semiHidden="1" w:unhideWhenUsed="1"/>
-    <w:lsdException w:name="Table Colorful 1" w:semiHidden="1" w:unhideWhenUsed="1"/>
-    <w:lsdException w:name="Table Colorful 2" w:semiHidden="1" w:unhideWhenUsed="1"/>
-    <w:lsdException w:name="Table Colorful 3" w:semiHidden="1" w:unhideWhenUsed="1"/>
-    <w:lsdException w:name="Table Columns 1" w:semiHidden="1" w:unhideWhenUsed="1"/>
-    <w:lsdException w:name="Table Columns 2" w:semiHidden="1" w:unhideWhenUsed="1"/>
-    <w:lsdException w:name="Table Columns 3" w:semiHidden="1" w:unhideWhenUsed="1"/>
-    <w:lsdException w:name="Table Columns 4" w:semiHidden="1" w:unhideWhenUsed="1"/>
-    <w:lsdException w:name="Table Columns 5" w:semiHidden="1" w:unhideWhenUsed="1"/>
-    <w:lsdException w:name="Table Grid 1" w:semiHidden="1" w:unhideWhenUsed="1"/>
-    <w:lsdException w:name="Table Grid 2" w:semiHidden="1" w:unhideWhenUsed="1"/>
-    <w:lsdException w:name="Table Grid 3" w:semiHidden="1" w:unhideWhenUsed="1"/>
-    <w:lsdException w:name="Table Grid 4" w:semiHidden="1" w:unhideWhenUsed="1"/>
-    <w:lsdException w:name="Table Grid 5" w:semiHidden="1" w:unhideWhenUsed="1"/>
-    <w:lsdException w:name="Table Grid 6" w:semiHidden="1" w:unhideWhenUsed="1"/>
-    <w:lsdException w:name="Table Grid 7" w:semiHidden="1" w:unhideWhenUsed="1"/>
-    <w:lsdException w:name="Table Grid 8" w:semiHidden="1" w:unhideWhenUsed="1"/>
-    <w:lsdException w:name="Table List 1" w:semiHidden="1" w:unhideWhenUsed="1"/>
-    <w:lsdException w:name="Table List 2" w:semiHidden="1" w:unhideWhenUsed="1"/>
-    <w:lsdException w:name="Table List 3" w:semiHidden="1" w:unhideWhenUsed="1"/>
-    <w:lsdException w:name="Table List 4" w:semiHidden="1" w:unhideWhenUsed="1"/>
-    <w:lsdException w:name="Table List 5" w:semiHidden="1" w:unhideWhenUsed="1"/>
-    <w:lsdException w:name="Table List 6" w:semiHidden="1" w:unhideWhenUsed="1"/>
-    <w:lsdException w:name="Table List 7" w:semiHidden="1" w:unhideWhenUsed="1"/>
-    <w:lsdException w:name="Table List 8" w:semiHidden="1" w:unhideWhenUsed="1"/>
-    <w:lsdException w:name="Table 3D effects 1" w:semiHidden="1" w:unhideWhenUsed="1"/>
-    <w:lsdException w:name="Table 3D effects 2" w:semiHidden="1" w:unhideWhenUsed="1"/>
-    <w:lsdException w:name="Table 3D effects 3" w:semiHidden="1" w:unhideWhenUsed="1"/>
-    <w:lsdException w:name="Table Contemporary" w:semiHidden="1" w:unhideWhenUsed="1"/>
-    <w:lsdException w:name="Table Elegant" w:semiHidden="1" w:unhideWhenUsed="1"/>
-    <w:lsdException w:name="Table Professional" w:semiHidden="1" w:unhideWhenUsed="1"/>
-    <w:lsdException w:name="Table Subtle 1" w:semiHidden="1" w:unhideWhenUsed="1"/>
-    <w:lsdException w:name="Table Subtle 2" w:semiHidden="1" w:unhideWhenUsed="1"/>
-    <w:lsdException w:name="Table Web 1" w:semiHidden="1" w:unhideWhenUsed="1"/>
-    <w:lsdException w:name="Table Web 2" w:semiHidden="1" w:unhideWhenUsed="1"/>
-    <w:lsdException w:name="Table Web 3" w:semiHidden="1" w:unhideWhenUsed="1"/>
-    <w:lsdException w:name="Balloon Text" w:semiHidden="1" w:unhideWhenUsed="1"/>
-    <w:lsdException w:name="Table Grid" w:uiPriority="39"/>
-    <w:lsdException w:name="Table Theme" w:semiHidden="1" w:unhideWhenUsed="1"/>
-    <w:lsdException w:name="Placeholder Text" w:semiHidden="1"/>
-    <w:lsdException w:name="No Spacing" w:uiPriority="1" w:qFormat="1"/>
-    <w:lsdException w:name="Light Shading" w:uiPriority="60"/>
-    <w:lsdException w:name="Light List" w:uiPriority="61"/>
-    <w:lsdException w:name="Light Grid" w:uiPriority="62"/>
-    <w:lsdException w:name="Medium Shading 1" w:uiPriority="63"/>
-    <w:lsdException w:name="Medium Shading 2" w:uiPriority="64"/>
-    <w:lsdException w:name="Medium List 1" w:uiPriority="65"/>
-    <w:lsdException w:name="Medium List 2" w:uiPriority="66"/>
-    <w:lsdException w:name="Medium Grid 1" w:uiPriority="67"/>
-    <w:lsdException w:name="Medium Grid 2" w:uiPriority="68"/>
-    <w:lsdException w:name="Medium Grid 3" w:uiPriority="69"/>
-    <w:lsdException w:name="Dark List" w:uiPriority="70"/>
-    <w:lsdException w:name="Colorful Shading" w:uiPriority="71"/>
-    <w:lsdException w:name="Colorful List" w:uiPriority="72"/>
-    <w:lsdException w:name="Colorful Grid" w:uiPriority="73"/>
-    <w:lsdException w:name="Light Shading Accent 1" w:uiPriority="60"/>
-    <w:lsdException w:name="Light List Accent 1" w:uiPriority="61"/>
-    <w:lsdException w:name="Light Grid Accent 1" w:uiPriority="62"/>
-    <w:lsdException w:name="Medium Shading 1 Accent 1" w:uiPriority="63"/>
-    <w:lsdException w:name="Medium Shading 2 Accent 1" w:uiPriority="64"/>
-    <w:lsdException w:name="Medium List 1 Accent 1" w:uiPriority="65"/>
-    <w:lsdException w:name="Revision" w:semiHidden="1"/>
-    <w:lsdException w:name="List Paragraph" w:uiPriority="34" w:qFormat="1"/>
-    <w:lsdException w:name="Quote" w:uiPriority="29" w:qFormat="1"/>
-    <w:lsdException w:name="Intense Quote" w:uiPriority="30" w:qFormat="1"/>
-    <w:lsdException w:name="Medium List 2 Accent 1" w:uiPriority="66"/>
-    <w:lsdException w:name="Medium Grid 1 Accent 1" w:uiPriority="67"/>
-    <w:lsdException w:name="Medium Grid 2 Accent 1" w:uiPriority="68"/>
-    <w:lsdException w:name="Medium Grid 3 Accent 1" w:uiPriority="69"/>
-    <w:lsdException w:name="Dark List Accent 1" w:uiPriority="70"/>
-    <w:lsdException w:name="Colorful Shading Accent 1" w:uiPriority="71"/>
-    <w:lsdException w:name="Colorful List Accent 1" w:uiPriority="72"/>
-    <w:lsdException w:name="Colorful Grid Accent 1" w:uiPriority="73"/>
-    <w:lsdException w:name="Light Shading Accent 2" w:uiPriority="60"/>
-    <w:lsdException w:name="Light List Accent 2" w:uiPriority="61"/>
-    <w:lsdException w:name="Light Grid Accent 2" w:uiPriority="62"/>
-    <w:lsdException w:name="Medium Shading 1 Accent 2" w:uiPriority="63"/>
-    <w:lsdException w:name="Medium Shading 2 Accent 2" w:uiPriority="64"/>
-    <w:lsdException w:name="Medium List 1 Accent 2" w:uiPriority="65"/>
-    <w:lsdException w:name="Medium List 2 Accent 2" w:uiPriority="66"/>
-    <w:lsdException w:name="Medium Grid 1 Accent 2" w:uiPriority="67"/>
-    <w:lsdException w:name="Medium Grid 2 Accent 2" w:uiPriority="68"/>
-    <w:lsdException w:name="Medium Grid 3 Accent 2" w:uiPriority="69"/>
-    <w:lsdException w:name="Dark List Accent 2" w:uiPriority="70"/>
-    <w:lsdException w:name="Colorful Shading Accent 2" w:uiPriority="71"/>
-    <w:lsdException w:name="Colorful List Accent 2" w:uiPriority="72"/>
-    <w:lsdException w:name="Colorful Grid Accent 2" w:uiPriority="73"/>
-    <w:lsdException w:name="Light Shading Accent 3" w:uiPriority="60"/>
-    <w:lsdException w:name="Light List Accent 3" w:uiPriority="61"/>
-    <w:lsdException w:name="Light Grid Accent 3" w:uiPriority="62"/>
-    <w:lsdException w:name="Medium Shading 1 Accent 3" w:uiPriority="63"/>
-    <w:lsdException w:name="Medium Shading 2 Accent 3" w:uiPriority="64"/>
-    <w:lsdException w:name="Medium List 1 Accent 3" w:uiPriority="65"/>
-    <w:lsdException w:name="Medium List 2 Accent 3" w:uiPriority="66"/>
-    <w:lsdException w:name="Medium Grid 1 Accent 3" w:uiPriority="67"/>
-    <w:lsdException w:name="Medium Grid 2 Accent 3" w:uiPriority="68"/>
-    <w:lsdException w:name="Medium Grid 3 Accent 3" w:uiPriority="69"/>
-    <w:lsdException w:name="Dark List Accent 3" w:uiPriority="70"/>
-    <w:lsdException w:name="Colorful Shading Accent 3" w:uiPriority="71"/>
-    <w:lsdException w:name="Colorful List Accent 3" w:uiPriority="72"/>
-    <w:lsdException w:name="Colorful Grid Accent 3" w:uiPriority="73"/>
-    <w:lsdException w:name="Light Shading Accent 4" w:uiPriority="60"/>
-    <w:lsdException w:name="Light List Accent 4" w:uiPriority="61"/>
-    <w:lsdException w:name="Light Grid Accent 4" w:uiPriority="62"/>
-    <w:lsdException w:name="Medium Shading 1 Accent 4" w:uiPriority="63"/>
-    <w:lsdException w:name="Medium Shading 2 Accent 4" w:uiPriority="64"/>
-    <w:lsdException w:name="Medium List 1 Accent 4" w:uiPriority="65"/>
-    <w:lsdException w:name="Medium List 2 Accent 4" w:uiPriority="66"/>
-    <w:lsdException w:name="Medium Grid 1 Accent 4" w:uiPriority="67"/>
-    <w:lsdException w:name="Medium Grid 2 Accent 4" w:uiPriority="68"/>
-    <w:lsdException w:name="Medium Grid 3 Accent 4" w:uiPriority="69"/>
-    <w:lsdException w:name="Dark List Accent 4" w:uiPriority="70"/>
-    <w:lsdException w:name="Colorful Shading Accent 4" w:uiPriority="71"/>
-    <w:lsdException w:name="Colorful List Accent 4" w:uiPriority="72"/>
-    <w:lsdException w:name="Colorful Grid Accent 4" w:uiPriority="73"/>
-    <w:lsdException w:name="Light Shading Accent 5" w:uiPriority="60"/>
-    <w:lsdException w:name="Light List Accent 5" w:uiPriority="61"/>
-    <w:lsdException w:name="Light Grid Accent 5" w:uiPriority="62"/>
-    <w:lsdException w:name="Medium Shading 1 Accent 5" w:uiPriority="63"/>
-    <w:lsdException w:name="Medium Shading 2 Accent 5" w:uiPriority="64"/>
-    <w:lsdException w:name="Medium List 1 Accent 5" w:uiPriority="65"/>
-    <w:lsdException w:name="Medium List 2 Accent 5" w:uiPriority="66"/>
-    <w:lsdException w:name="Medium Grid 1 Accent 5" w:uiPriority="67"/>
-    <w:lsdException w:name="Medium Grid 2 Accent 5" w:uiPriority="68"/>
-    <w:lsdException w:name="Medium Grid 3 Accent 5" w:uiPriority="69"/>
-    <w:lsdException w:name="Dark List Accent 5" w:uiPriority="70"/>
-    <w:lsdException w:name="Colorful Shading Accent 5" w:uiPriority="71"/>
-    <w:lsdException w:name="Colorful List Accent 5" w:uiPriority="72"/>
-    <w:lsdException w:name="Colorful Grid Accent 5" w:uiPriority="73"/>
-    <w:lsdException w:name="Light Shading Accent 6" w:uiPriority="60"/>
-    <w:lsdException w:name="Light List Accent 6" w:uiPriority="61"/>
-    <w:lsdException w:name="Light Grid Accent 6" w:uiPriority="62"/>
-    <w:lsdException w:name="Medium Shading 1 Accent 6" w:uiPriority="63"/>
-    <w:lsdException w:name="Medium Shading 2 Accent 6" w:uiPriority="64"/>
-    <w:lsdException w:name="Medium List 1 Accent 6" w:uiPriority="65"/>
-    <w:lsdException w:name="Medium List 2 Accent 6" w:uiPriority="66"/>
-    <w:lsdException w:name="Medium Grid 1 Accent 6" w:uiPriority="67"/>
-    <w:lsdException w:name="Medium Grid 2 Accent 6" w:uiPriority="68"/>
-    <w:lsdException w:name="Medium Grid 3 Accent 6" w:uiPriority="69"/>
-    <w:lsdException w:name="Dark List Accent 6" w:uiPriority="70"/>
-    <w:lsdException w:name="Colorful Shading Accent 6" w:uiPriority="71"/>
-    <w:lsdException w:name="Colorful List Accent 6" w:uiPriority="72"/>
-    <w:lsdException w:name="Colorful Grid Accent 6" w:uiPriority="73"/>
-    <w:lsdException w:name="Subtle Emphasis" w:uiPriority="19" w:qFormat="1"/>
-    <w:lsdException w:name="Intense Emphasis" w:uiPriority="21" w:qFormat="1"/>
-    <w:lsdException w:name="Subtle Reference" w:uiPriority="31" w:qFormat="1"/>
-    <w:lsdException w:name="Intense Reference" w:uiPriority="32" w:qFormat="1"/>
-    <w:lsdException w:name="Book Title" w:uiPriority="33" w:qFormat="1"/>
-    <w:lsdException w:name="Bibliography" w:semiHidden="1" w:uiPriority="37" w:unhideWhenUsed="1"/>
-    <w:lsdException w:name="TOC Heading" w:semiHidden="1" w:uiPriority="39" w:unhideWhenUsed="1" w:qFormat="1"/>
-    <w:lsdException w:name="Plain Table 1" w:uiPriority="41"/>
-    <w:lsdException w:name="Plain Table 2" w:uiPriority="42"/>
-    <w:lsdException w:name="Plain Table 3" w:uiPriority="43"/>
-    <w:lsdException w:name="Plain Table 4" w:uiPriority="44"/>
-    <w:lsdException w:name="Plain Table 5" w:uiPriority="45"/>
-    <w:lsdException w:name="Grid Table Light" w:uiPriority="40"/>
-    <w:lsdException w:name="Grid Table 1 Light" w:uiPriority="46"/>
-    <w:lsdException w:name="Grid Table 2" w:uiPriority="47"/>
-    <w:lsdException w:name="Grid Table 3" w:uiPriority="48"/>
-    <w:lsdException w:name="Grid Table 4" w:uiPriority="49"/>
-    <w:lsdException w:name="Grid Table 5 Dark" w:uiPriority="50"/>
-    <w:lsdException w:name="Grid Table 6 Colorful" w:uiPriority="51"/>
-    <w:lsdException w:name="Grid Table 7 Colorful" w:uiPriority="52"/>
-    <w:lsdException w:name="Grid Table 1 Light Accent 1" w:uiPriority="46"/>
-    <w:lsdException w:name="Grid Table 2 Accent 1" w:uiPriority="47"/>
-    <w:lsdException w:name="Grid Table 3 Accent 1" w:uiPriority="48"/>
-    <w:lsdException w:name="Grid Table 4 Accent 1" w:uiPriority="49"/>
-    <w:lsdException w:name="Grid Table 5 Dark Accent 1" w:uiPriority="50"/>
-    <w:lsdException w:name="Grid Table 6 Colorful Accent 1" w:uiPriority="51"/>
-    <w:lsdException w:name="Grid Table 7 Colorful Accent 1" w:uiPriority="52"/>
-    <w:lsdException w:name="Grid Table 1 Light Accent 2" w:uiPriority="46"/>
-    <w:lsdException w:name="Grid Table 2 Accent 2" w:uiPriority="47"/>
-    <w:lsdException w:name="Grid Table 3 Accent 2" w:uiPriority="48"/>
-    <w:lsdException w:name="Grid Table 4 Accent 2" w:uiPriority="49"/>
-    <w:lsdException w:name="Grid Table 5 Dark Accent 2" w:uiPriority="50"/>
-    <w:lsdException w:name="Grid Table 6 Colorful Accent 2" w:uiPriority="51"/>
-    <w:lsdException w:name="Grid Table 7 Colorful Accent 2" w:uiPriority="52"/>
-    <w:lsdException w:name="Grid Table 1 Light Accent 3" w:uiPriority="46"/>
-    <w:lsdException w:name="Grid Table 2 Accent 3" w:uiPriority="47"/>
-    <w:lsdException w:name="Grid Table 3 Accent 3" w:uiPriority="48"/>
-    <w:lsdException w:name="Grid Table 4 Accent 3" w:uiPriority="49"/>
-    <w:lsdException w:name="Grid Table 5 Dark Accent 3" w:uiPriority="50"/>
-    <w:lsdException w:name="Grid Table 6 Colorful Accent 3" w:uiPriority="51"/>
-    <w:lsdException w:name="Grid Table 7 Colorful Accent 3" w:uiPriority="52"/>
-    <w:lsdException w:name="Grid Table 1 Light Accent 4" w:uiPriority="46"/>
-    <w:lsdException w:name="Grid Table 2 Accent 4" w:uiPriority="47"/>
-    <w:lsdException w:name="Grid Table 3 Accent 4" w:uiPriority="48"/>
-    <w:lsdException w:name="Grid Table 4 Accent 4" w:uiPriority="49"/>
-    <w:lsdException w:name="Grid Table 5 Dark Accent 4" w:uiPriority="50"/>
-    <w:lsdException w:name="Grid Table 6 Colorful Accent 4" w:uiPriority="51"/>
-    <w:lsdException w:name="Grid Table 7 Colorful Accent 4" w:uiPriority="52"/>
-    <w:lsdException w:name="Grid Table 1 Light Accent 5" w:uiPriority="46"/>
-    <w:lsdException w:name="Grid Table 2 Accent 5" w:uiPriority="47"/>
-    <w:lsdException w:name="Grid Table 3 Accent 5" w:uiPriority="48"/>
-    <w:lsdException w:name="Grid Table 4 Accent 5" w:uiPriority="49"/>
-    <w:lsdException w:name="Grid Table 5 Dark Accent 5" w:uiPriority="50"/>
-    <w:lsdException w:name="Grid Table 6 Colorful Accent 5" w:uiPriority="51"/>
-    <w:lsdException w:name="Grid Table 7 Colorful Accent 5" w:uiPriority="52"/>
-    <w:lsdException w:name="Grid Table 1 Light Accent 6" w:uiPriority="46"/>
-    <w:lsdException w:name="Grid Table 2 Accent 6" w:uiPriority="47"/>
-    <w:lsdException w:name="Grid Table 3 Accent 6" w:uiPriority="48"/>
-    <w:lsdException w:name="Grid Table 4 Accent 6" w:uiPriority="49"/>
-    <w:lsdException w:name="Grid Table 5 Dark Accent 6" w:uiPriority="50"/>
-    <w:lsdException w:name="Grid Table 6 Colorful Accent 6" w:uiPriority="51"/>
-    <w:lsdException w:name="Grid Table 7 Colorful Accent 6" w:uiPriority="52"/>
-    <w:lsdException w:name="List Table 1 Light" w:uiPriority="46"/>
-    <w:lsdException w:name="List Table 2" w:uiPriority="47"/>
-    <w:lsdException w:name="List Table 3" w:uiPriority="48"/>
-    <w:lsdException w:name="List Table 4" w:uiPriority="49"/>
-    <w:lsdException w:name="List Table 5 Dark" w:uiPriority="50"/>
-    <w:lsdException w:name="List Table 6 Colorful" w:uiPriority="51"/>
-    <w:lsdException w:name="List Table 7 Colorful" w:uiPriority="52"/>
-    <w:lsdException w:name="List Table 1 Light Accent 1" w:uiPriority="46"/>
-    <w:lsdException w:name="List Table 2 Accent 1" w:uiPriority="47"/>
-    <w:lsdException w:name="List Table 3 Accent 1" w:uiPriority="48"/>
-    <w:lsdException w:name="List Table 4 Accent 1" w:uiPriority="49"/>
-    <w:lsdException w:name="List Table 5 Dark Accent 1" w:uiPriority="50"/>
-    <w:lsdException w:name="List Table 6 Colorful Accent 1" w:uiPriority="51"/>
-    <w:lsdException w:name="List Table 7 Colorful Accent 1" w:uiPriority="52"/>
-    <w:lsdException w:name="List Table 1 Light Accent 2" w:uiPriority="46"/>
-    <w:lsdException w:name="List Table 2 Accent 2" w:uiPriority="47"/>
-    <w:lsdException w:name="List Table 3 Accent 2" w:uiPriority="48"/>
-    <w:lsdException w:name="List Table 4 Accent 2" w:uiPriority="49"/>
-    <w:lsdException w:name="List Table 5 Dark Accent 2" w:uiPriority="50"/>
-    <w:lsdException w:name="List Table 6 Colorful Accent 2" w:uiPriority="51"/>
-    <w:lsdException w:name="List Table 7 Colorful Accent 2" w:uiPriority="52"/>
-    <w:lsdException w:name="List Table 1 Light Accent 3" w:uiPriority="46"/>
-    <w:lsdException w:name="List Table 2 Accent 3" w:uiPriority="47"/>
-    <w:lsdException w:name="List Table 3 Accent 3" w:uiPriority="48"/>
-    <w:lsdException w:name="List Table 4 Accent 3" w:uiPriority="49"/>
-    <w:lsdException w:name="List Table 5 Dark Accent 3" w:uiPriority="50"/>
-    <w:lsdException w:name="List Table 6 Colorful Accent 3" w:uiPriority="51"/>
-    <w:lsdException w:name="List Table 7 Colorful Accent 3" w:uiPriority="52"/>
-    <w:lsdException w:name="List Table 1 Light Accent 4" w:uiPriority="46"/>
-    <w:lsdException w:name="List Table 2 Accent 4" w:uiPriority="47"/>
-    <w:lsdException w:name="List Table 3 Accent 4" w:uiPriority="48"/>
-    <w:lsdException w:name="List Table 4 Accent 4" w:uiPriority="49"/>
-    <w:lsdException w:name="List Table 5 Dark Accent 4" w:uiPriority="50"/>
-    <w:lsdException w:name="List Table 6 Colorful Accent 4" w:uiPriority="51"/>
-    <w:lsdException w:name="List Table 7 Colorful Accent 4" w:uiPriority="52"/>
-    <w:lsdException w:name="List Table 1 Light Accent 5" w:uiPriority="46"/>
-    <w:lsdException w:name="List Table 2 Accent 5" w:uiPriority="47"/>
-    <w:lsdException w:name="List Table 3 Accent 5" w:uiPriority="48"/>
-    <w:lsdException w:name="List Table 4 Accent 5" w:uiPriority="49"/>
-    <w:lsdException w:name="List Table 5 Dark Accent 5" w:uiPriority="50"/>
-    <w:lsdException w:name="List Table 6 Colorful Accent 5" w:uiPriority="51"/>
-    <w:lsdException w:name="List Table 7 Colorful Accent 5" w:uiPriority="52"/>
-    <w:lsdException w:name="List Table 1 Light Accent 6" w:uiPriority="46"/>
-    <w:lsdException w:name="List Table 2 Accent 6" w:uiPriority="47"/>
-    <w:lsdException w:name="List Table 3 Accent 6" w:uiPriority="48"/>
-    <w:lsdException w:name="List Table 4 Accent 6" w:uiPriority="49"/>
-    <w:lsdException w:name="List Table 5 Dark Accent 6" w:uiPriority="50"/>
-    <w:lsdException w:name="List Table 6 Colorful Accent 6" w:uiPriority="51"/>
-    <w:lsdException w:name="List Table 7 Colorful Accent 6" w:uiPriority="52"/>
+  <w:latentStyles w:defLockedState="0" w:defUIPriority="99" w:defSemiHidden="1" w:defUnhideWhenUsed="1" w:defQFormat="0" w:count="267">
+    <w:lsdException w:name="Normal" w:semiHidden="0" w:uiPriority="0" w:unhideWhenUsed="0" w:qFormat="1"/>
+    <w:lsdException w:name="heading 1" w:semiHidden="0" w:uiPriority="9" w:unhideWhenUsed="0" w:qFormat="1"/>
+    <w:lsdException w:name="heading 2" w:uiPriority="9" w:qFormat="1"/>
+    <w:lsdException w:name="heading 3" w:uiPriority="9" w:qFormat="1"/>
+    <w:lsdException w:name="heading 4" w:uiPriority="9" w:qFormat="1"/>
+    <w:lsdException w:name="heading 5" w:uiPriority="9" w:qFormat="1"/>
+    <w:lsdException w:name="heading 6" w:uiPriority="9" w:qFormat="1"/>
+    <w:lsdException w:name="heading 7" w:uiPriority="9" w:qFormat="1"/>
+    <w:lsdException w:name="heading 8" w:uiPriority="9" w:qFormat="1"/>
+    <w:lsdException w:name="heading 9" w:uiPriority="9" w:qFormat="1"/>
+    <w:lsdException w:name="toc 1" w:uiPriority="39"/>
+    <w:lsdException w:name="toc 2" w:uiPriority="39"/>
+    <w:lsdException w:name="toc 3" w:uiPriority="39"/>
+    <w:lsdException w:name="toc 4" w:uiPriority="39"/>
+    <w:lsdException w:name="toc 5" w:uiPriority="39"/>
+    <w:lsdException w:name="toc 6" w:uiPriority="39"/>
+    <w:lsdException w:name="toc 7" w:uiPriority="39"/>
+    <w:lsdException w:name="toc 8" w:uiPriority="39"/>
+    <w:lsdException w:name="toc 9" w:uiPriority="39"/>
+    <w:lsdException w:name="caption" w:uiPriority="35" w:qFormat="1"/>
+    <w:lsdException w:name="Title" w:semiHidden="0" w:uiPriority="10" w:unhideWhenUsed="0" w:qFormat="1"/>
+    <w:lsdException w:name="Default Paragraph Font" w:uiPriority="1"/>
+    <w:lsdException w:name="Subtitle" w:semiHidden="0" w:uiPriority="11" w:unhideWhenUsed="0" w:qFormat="1"/>
+    <w:lsdException w:name="Strong" w:semiHidden="0" w:uiPriority="22" w:unhideWhenUsed="0" w:qFormat="1"/>
+    <w:lsdException w:name="Emphasis" w:semiHidden="0" w:uiPriority="20" w:unhideWhenUsed="0" w:qFormat="1"/>
+    <w:lsdException w:name="Table Grid" w:semiHidden="0" w:uiPriority="39" w:unhideWhenUsed="0"/>
+    <w:lsdException w:name="Placeholder Text" w:unhideWhenUsed="0"/>
+    <w:lsdException w:name="No Spacing" w:semiHidden="0" w:uiPriority="1" w:unhideWhenUsed="0" w:qFormat="1"/>
+    <w:lsdException w:name="Light Shading" w:semiHidden="0" w:uiPriority="60" w:unhideWhenUsed="0"/>
+    <w:lsdException w:name="Light List" w:semiHidden="0" w:uiPriority="61" w:unhideWhenUsed="0"/>
+    <w:lsdException w:name="Light Grid" w:semiHidden="0" w:uiPriority="62" w:unhideWhenUsed="0"/>
+    <w:lsdException w:name="Medium Shading 1" w:semiHidden="0" w:uiPriority="63" w:unhideWhenUsed="0"/>
+    <w:lsdException w:name="Medium Shading 2" w:semiHidden="0" w:uiPriority="64" w:unhideWhenUsed="0"/>
+    <w:lsdException w:name="Medium List 1" w:semiHidden="0" w:uiPriority="65" w:unhideWhenUsed="0"/>
+    <w:lsdException w:name="Medium List 2" w:semiHidden="0" w:uiPriority="66" w:unhideWhenUsed="0"/>
+    <w:lsdException w:name="Medium Grid 1" w:semiHidden="0" w:uiPriority="67" w:unhideWhenUsed="0"/>
+    <w:lsdException w:name="Medium Grid 2" w:semiHidden="0" w:uiPriority="68" w:unhideWhenUsed="0"/>
+    <w:lsdException w:name="Medium Grid 3" w:semiHidden="0" w:uiPriority="69" w:unhideWhenUsed="0"/>
+    <w:lsdException w:name="Dark List" w:semiHidden="0" w:uiPriority="70" w:unhideWhenUsed="0"/>
+    <w:lsdException w:name="Colorful Shading" w:semiHidden="0" w:uiPriority="71" w:unhideWhenUsed="0"/>
+    <w:lsdException w:name="Colorful List" w:semiHidden="0" w:uiPriority="72" w:unhideWhenUsed="0"/>
+    <w:lsdException w:name="Colorful Grid" w:semiHidden="0" w:uiPriority="73" w:unhideWhenUsed="0"/>
+    <w:lsdException w:name="Light Shading Accent 1" w:semiHidden="0" w:uiPriority="60" w:unhideWhenUsed="0"/>
+    <w:lsdException w:name="Light List Accent 1" w:semiHidden="0" w:uiPriority="61" w:unhideWhenUsed="0"/>
+    <w:lsdException w:name="Light Grid Accent 1" w:semiHidden="0" w:uiPriority="62" w:unhideWhenUsed="0"/>
+    <w:lsdException w:name="Medium Shading 1 Accent 1" w:semiHidden="0" w:uiPriority="63" w:unhideWhenUsed="0"/>
+    <w:lsdException w:name="Medium Shading 2 Accent 1" w:semiHidden="0" w:uiPriority="64" w:unhideWhenUsed="0"/>
+    <w:lsdException w:name="Medium List 1 Accent 1" w:semiHidden="0" w:uiPriority="65" w:unhideWhenUsed="0"/>
+    <w:lsdException w:name="Revision" w:unhideWhenUsed="0"/>
+    <w:lsdException w:name="List Paragraph" w:semiHidden="0" w:uiPriority="34" w:unhideWhenUsed="0" w:qFormat="1"/>
+    <w:lsdException w:name="Quote" w:semiHidden="0" w:uiPriority="29" w:unhideWhenUsed="0" w:qFormat="1"/>
+    <w:lsdException w:name="Intense Quote" w:semiHidden="0" w:uiPriority="30" w:unhideWhenUsed="0" w:qFormat="1"/>
+    <w:lsdException w:name="Medium List 2 Accent 1" w:semiHidden="0" w:uiPriority="66" w:unhideWhenUsed="0"/>
+    <w:lsdException w:name="Medium Grid 1 Accent 1" w:semiHidden="0" w:uiPriority="67" w:unhideWhenUsed="0"/>
+    <w:lsdException w:name="Medium Grid 2 Accent 1" w:semiHidden="0" w:uiPriority="68" w:unhideWhenUsed="0"/>
+    <w:lsdException w:name="Medium Grid 3 Accent 1" w:semiHidden="0" w:uiPriority="69" w:unhideWhenUsed="0"/>
+    <w:lsdException w:name="Dark List Accent 1" w:semiHidden="0" w:uiPriority="70" w:unhideWhenUsed="0"/>
+    <w:lsdException w:name="Colorful Shading Accent 1" w:semiHidden="0" w:uiPriority="71" w:unhideWhenUsed="0"/>
+    <w:lsdException w:name="Colorful List Accent 1" w:semiHidden="0" w:uiPriority="72" w:unhideWhenUsed="0"/>
+    <w:lsdException w:name="Colorful Grid Accent 1" w:semiHidden="0" w:uiPriority="73" w:unhideWhenUsed="0"/>
+    <w:lsdException w:name="Light Shading Accent 2" w:semiHidden="0" w:uiPriority="60" w:unhideWhenUsed="0"/>
+    <w:lsdException w:name="Light List Accent 2" w:semiHidden="0" w:uiPriority="61" w:unhideWhenUsed="0"/>
+    <w:lsdException w:name="Light Grid Accent 2" w:semiHidden="0" w:uiPriority="62" w:unhideWhenUsed="0"/>
+    <w:lsdException w:name="Medium Shading 1 Accent 2" w:semiHidden="0" w:uiPriority="63" w:unhideWhenUsed="0"/>
+    <w:lsdException w:name="Medium Shading 2 Accent 2" w:semiHidden="0" w:uiPriority="64" w:unhideWhenUsed="0"/>
+    <w:lsdException w:name="Medium List 1 Accent 2" w:semiHidden="0" w:uiPriority="65" w:unhideWhenUsed="0"/>
+    <w:lsdException w:name="Medium List 2 Accent 2" w:semiHidden="0" w:uiPriority="66" w:unhideWhenUsed="0"/>
+    <w:lsdException w:name="Medium Grid 1 Accent 2" w:semiHidden="0" w:uiPriority="67" w:unhideWhenUsed="0"/>
+    <w:lsdException w:name="Medium Grid 2 Accent 2" w:semiHidden="0" w:uiPriority="68" w:unhideWhenUsed="0"/>
+    <w:lsdException w:name="Medium Grid 3 Accent 2" w:semiHidden="0" w:uiPriority="69" w:unhideWhenUsed="0"/>
+    <w:lsdException w:name="Dark List Accent 2" w:semiHidden="0" w:uiPriority="70" w:unhideWhenUsed="0"/>
+    <w:lsdException w:name="Colorful Shading Accent 2" w:semiHidden="0" w:uiPriority="71" w:unhideWhenUsed="0"/>
+    <w:lsdException w:name="Colorful List Accent 2" w:semiHidden="0" w:uiPriority="72" w:unhideWhenUsed="0"/>
+    <w:lsdException w:name="Colorful Grid Accent 2" w:semiHidden="0" w:uiPriority="73" w:unhideWhenUsed="0"/>
+    <w:lsdException w:name="Light Shading Accent 3" w:semiHidden="0" w:uiPriority="60" w:unhideWhenUsed="0"/>
+    <w:lsdException w:name="Light List Accent 3" w:semiHidden="0" w:uiPriority="61" w:unhideWhenUsed="0"/>
+    <w:lsdException w:name="Light Grid Accent 3" w:semiHidden="0" w:uiPriority="62" w:unhideWhenUsed="0"/>
+    <w:lsdException w:name="Medium Shading 1 Accent 3" w:semiHidden="0" w:uiPriority="63" w:unhideWhenUsed="0"/>
+    <w:lsdException w:name="Medium Shading 2 Accent 3" w:semiHidden="0" w:uiPriority="64" w:unhideWhenUsed="0"/>
+    <w:lsdException w:name="Medium List 1 Accent 3" w:semiHidden="0" w:uiPriority="65" w:unhideWhenUsed="0"/>
+    <w:lsdException w:name="Medium List 2 Accent 3" w:semiHidden="0" w:uiPriority="66" w:unhideWhenUsed="0"/>
+    <w:lsdException w:name="Medium Grid 1 Accent 3" w:semiHidden="0" w:uiPriority="67" w:unhideWhenUsed="0"/>
+    <w:lsdException w:name="Medium Grid 2 Accent 3" w:semiHidden="0" w:uiPriority="68" w:unhideWhenUsed="0"/>
+    <w:lsdException w:name="Medium Grid 3 Accent 3" w:semiHidden="0" w:uiPriority="69" w:unhideWhenUsed="0"/>
+    <w:lsdException w:name="Dark List Accent 3" w:semiHidden="0" w:uiPriority="70" w:unhideWhenUsed="0"/>
+    <w:lsdException w:name="Colorful Shading Accent 3" w:semiHidden="0" w:uiPriority="71" w:unhideWhenUsed="0"/>
+    <w:lsdException w:name="Colorful List Accent 3" w:semiHidden="0" w:uiPriority="72" w:unhideWhenUsed="0"/>
+    <w:lsdException w:name="Colorful Grid Accent 3" w:semiHidden="0" w:uiPriority="73" w:unhideWhenUsed="0"/>
+    <w:lsdException w:name="Light Shading Accent 4" w:semiHidden="0" w:uiPriority="60" w:unhideWhenUsed="0"/>
+    <w:lsdException w:name="Light List Accent 4" w:semiHidden="0" w:uiPriority="61" w:unhideWhenUsed="0"/>
+    <w:lsdException w:name="Light Grid Accent 4" w:semiHidden="0" w:uiPriority="62" w:unhideWhenUsed="0"/>
+    <w:lsdException w:name="Medium Shading 1 Accent 4" w:semiHidden="0" w:uiPriority="63" w:unhideWhenUsed="0"/>
+    <w:lsdException w:name="Medium Shading 2 Accent 4" w:semiHidden="0" w:uiPriority="64" w:unhideWhenUsed="0"/>
+    <w:lsdException w:name="Medium List 1 Accent 4" w:semiHidden="0" w:uiPriority="65" w:unhideWhenUsed="0"/>
+    <w:lsdException w:name="Medium List 2 Accent 4" w:semiHidden="0" w:uiPriority="66" w:unhideWhenUsed="0"/>
+    <w:lsdException w:name="Medium Grid 1 Accent 4" w:semiHidden="0" w:uiPriority="67" w:unhideWhenUsed="0"/>
+    <w:lsdException w:name="Medium Grid 2 Accent 4" w:semiHidden="0" w:uiPriority="68" w:unhideWhenUsed="0"/>
+    <w:lsdException w:name="Medium Grid 3 Accent 4" w:semiHidden="0" w:uiPriority="69" w:unhideWhenUsed="0"/>
+    <w:lsdException w:name="Dark List Accent 4" w:semiHidden="0" w:uiPriority="70" w:unhideWhenUsed="0"/>
+    <w:lsdException w:name="Colorful Shading Accent 4" w:semiHidden="0" w:uiPriority="71" w:unhideWhenUsed="0"/>
+    <w:lsdException w:name="Colorful List Accent 4" w:semiHidden="0" w:uiPriority="72" w:unhideWhenUsed="0"/>
+    <w:lsdException w:name="Colorful Grid Accent 4" w:semiHidden="0" w:uiPriority="73" w:unhideWhenUsed="0"/>
+    <w:lsdException w:name="Light Shading Accent 5" w:semiHidden="0" w:uiPriority="60" w:unhideWhenUsed="0"/>
+    <w:lsdException w:name="Light List Accent 5" w:semiHidden="0" w:uiPriority="61" w:unhideWhenUsed="0"/>
+    <w:lsdException w:name="Light Grid Accent 5" w:semiHidden="0" w:uiPriority="62" w:unhideWhenUsed="0"/>
+    <w:lsdException w:name="Medium Shading 1 Accent 5" w:semiHidden="0" w:uiPriority="63" w:unhideWhenUsed="0"/>
+    <w:lsdException w:name="Medium Shading 2 Accent 5" w:semiHidden="0" w:uiPriority="64" w:unhideWhenUsed="0"/>
+    <w:lsdException w:name="Medium List 1 Accent 5" w:semiHidden="0" w:uiPriority="65" w:unhideWhenUsed="0"/>
+    <w:lsdException w:name="Medium List 2 Accent 5" w:semiHidden="0" w:uiPriority="66" w:unhideWhenUsed="0"/>
+    <w:lsdException w:name="Medium Grid 1 Accent 5" w:semiHidden="0" w:uiPriority="67" w:unhideWhenUsed="0"/>
+    <w:lsdException w:name="Medium Grid 2 Accent 5" w:semiHidden="0" w:uiPriority="68" w:unhideWhenUsed="0"/>
+    <w:lsdException w:name="Medium Grid 3 Accent 5" w:semiHidden="0" w:uiPriority="69" w:unhideWhenUsed="0"/>
+    <w:lsdException w:name="Dark List Accent 5" w:semiHidden="0" w:uiPriority="70" w:unhideWhenUsed="0"/>
+    <w:lsdException w:name="Colorful Shading Accent 5" w:semiHidden="0" w:uiPriority="71" w:unhideWhenUsed="0"/>
+    <w:lsdException w:name="Colorful List Accent 5" w:semiHidden="0" w:uiPriority="72" w:unhideWhenUsed="0"/>
+    <w:lsdException w:name="Colorful Grid Accent 5" w:semiHidden="0" w:uiPriority="73" w:unhideWhenUsed="0"/>
+    <w:lsdException w:name="Light Shading Accent 6" w:semiHidden="0" w:uiPriority="60" w:unhideWhenUsed="0"/>
+    <w:lsdException w:name="Light List Accent 6" w:semiHidden="0" w:uiPriority="61" w:unhideWhenUsed="0"/>
+    <w:lsdException w:name="Light Grid Accent 6" w:semiHidden="0" w:uiPriority="62" w:unhideWhenUsed="0"/>
+    <w:lsdException w:name="Medium Shading 1 Accent 6" w:semiHidden="0" w:uiPriority="63" w:unhideWhenUsed="0"/>
+    <w:lsdException w:name="Medium Shading 2 Accent 6" w:semiHidden="0" w:uiPriority="64" w:unhideWhenUsed="0"/>
+    <w:lsdException w:name="Medium List 1 Accent 6" w:semiHidden="0" w:uiPriority="65" w:unhideWhenUsed="0"/>
+    <w:lsdException w:name="Medium List 2 Accent 6" w:semiHidden="0" w:uiPriority="66" w:unhideWhenUsed="0"/>
+    <w:lsdException w:name="Medium Grid 1 Accent 6" w:semiHidden="0" w:uiPriority="67" w:unhideWhenUsed="0"/>
+    <w:lsdException w:name="Medium Grid 2 Accent 6" w:semiHidden="0" w:uiPriority="68" w:unhideWhenUsed="0"/>
+    <w:lsdException w:name="Medium Grid 3 Accent 6" w:semiHidden="0" w:uiPriority="69" w:unhideWhenUsed="0"/>
+    <w:lsdException w:name="Dark List Accent 6" w:semiHidden="0" w:uiPriority="70" w:unhideWhenUsed="0"/>
+    <w:lsdException w:name="Colorful Shading Accent 6" w:semiHidden="0" w:uiPriority="71" w:unhideWhenUsed="0"/>
+    <w:lsdException w:name="Colorful List Accent 6" w:semiHidden="0" w:uiPriority="72" w:unhideWhenUsed="0"/>
+    <w:lsdException w:name="Colorful Grid Accent 6" w:semiHidden="0" w:uiPriority="73" w:unhideWhenUsed="0"/>
+    <w:lsdException w:name="Subtle Emphasis" w:semiHidden="0" w:uiPriority="19" w:unhideWhenUsed="0" w:qFormat="1"/>
+    <w:lsdException w:name="Intense Emphasis" w:semiHidden="0" w:uiPriority="21" w:unhideWhenUsed="0" w:qFormat="1"/>
+    <w:lsdException w:name="Subtle Reference" w:semiHidden="0" w:uiPriority="31" w:unhideWhenUsed="0" w:qFormat="1"/>
+    <w:lsdException w:name="Intense Reference" w:semiHidden="0" w:uiPriority="32" w:unhideWhenUsed="0" w:qFormat="1"/>
+    <w:lsdException w:name="Book Title" w:semiHidden="0" w:uiPriority="33" w:unhideWhenUsed="0" w:qFormat="1"/>
+    <w:lsdException w:name="Bibliography" w:uiPriority="37"/>
+    <w:lsdException w:name="TOC Heading" w:uiPriority="39" w:qFormat="1"/>
+  </w:latentStyles>
+  <w:style w:type="paragraph" w:default="1" w:styleId="a">
+    <w:name w:val="Normal"/>
+    <w:qFormat/>
+    <w:pPr>
+      <w:widowControl w:val="0"/>
+      <w:jc w:val="both"/>
+    </w:pPr>
+  </w:style>
+  <w:style w:type="paragraph" w:styleId="1">
+    <w:name w:val="heading 1"/>
+    <w:basedOn w:val="a"/>
+    <w:next w:val="a"/>
+    <w:link w:val="1Char"/>
+    <w:uiPriority w:val="9"/>
+    <w:qFormat/>
+    <w:rsid w:val="00B67953"/>
+    <w:pPr>
+      <w:keepNext/>
+      <w:keepLines/>
+      <w:spacing w:before="340" w:after="330" w:line="578" w:lineRule="auto"/>
+      <w:outlineLvl w:val="0"/>
+    </w:pPr>
+    <w:rPr>
+      <w:b/>
+      <w:bCs/>
+      <w:kern w:val="44"/>
+      <w:sz w:val="44"/>
+      <w:szCs w:val="44"/>
+    </w:rPr>
+  </w:style>
+  <w:style w:type="paragraph" w:styleId="2">
+    <w:name w:val="heading 2"/>
+    <w:basedOn w:val="a"/>
+    <w:next w:val="a"/>
+    <w:link w:val="2Char"/>
+    <w:uiPriority w:val="9"/>
+    <w:unhideWhenUsed/>
+    <w:qFormat/>
+    <w:rsid w:val="00046089"/>
+    <w:pPr>
+      <w:keepNext/>
+      <w:keepLines/>
+      <w:widowControl/>
+      <w:spacing w:before="260" w:after="260" w:line="416" w:lineRule="auto"/>
+      <w:jc w:val="left"/>
+      <w:outlineLvl w:val="1"/>
+    </w:pPr>
+    <w:rPr>
+      <w:rFonts w:asciiTheme="majorHAnsi" w:eastAsiaTheme="majorEastAsia" w:hAnsiTheme="majorHAnsi" w:cstheme="majorBidi"/>
+      <w:b/>
+      <w:bCs/>
+      <w:kern w:val="0"/>
+      <w:sz w:val="32"/>
+      <w:szCs w:val="32"/>
+    </w:rPr>
+  </w:style>
+  <w:style w:type="paragraph" w:styleId="3">
+    <w:name w:val="heading 3"/>
+    <w:basedOn w:val="a"/>
+    <w:next w:val="a"/>
+    <w:link w:val="3Char"/>
+    <w:uiPriority w:val="9"/>
+    <w:semiHidden/>
+    <w:unhideWhenUsed/>
+    <w:qFormat/>
+    <w:rsid w:val="00046089"/>
+    <w:pPr>
+      <w:keepNext/>
+      <w:keepLines/>
+      <w:spacing w:before="260" w:after="260" w:line="416" w:lineRule="auto"/>
+      <w:outlineLvl w:val="2"/>
+    </w:pPr>
+    <w:rPr>
+      <w:b/>
+      <w:bCs/>
+      <w:sz w:val="32"/>
+      <w:szCs w:val="32"/>
+    </w:rPr>
+  </w:style>
+  <w:style w:type="character" w:default="1" w:styleId="a0">
+    <w:name w:val="Default Paragraph Font"/>
+    <w:uiPriority w:val="1"/>
+    <w:semiHidden/>
+    <w:unhideWhenUsed/>
+  </w:style>
+  <w:style w:type="table" w:default="1" w:styleId="a1">
+    <w:name w:val="Normal Table"/>
+    <w:uiPriority w:val="99"/>
+    <w:semiHidden/>
+    <w:unhideWhenUsed/>
+    <w:tblPr>
+      <w:tblInd w:w="0" w:type="dxa"/>
+      <w:tblCellMar>
+        <w:top w:w="0" w:type="dxa"/>
+        <w:left w:w="108" w:type="dxa"/>
+        <w:bottom w:w="0" w:type="dxa"/>
+        <w:right w:w="108" w:type="dxa"/>
+      </w:tblCellMar>
+    </w:tblPr>
+  </w:style>
+  <w:style w:type="numbering" w:default="1" w:styleId="a2">
+    <w:name w:val="No List"/>
+    <w:uiPriority w:val="99"/>
+    <w:semiHidden/>
+    <w:unhideWhenUsed/>
+  </w:style>
+  <w:style w:type="paragraph" w:styleId="a3">
+    <w:name w:val="header"/>
+    <w:basedOn w:val="a"/>
+    <w:link w:val="Char"/>
+    <w:uiPriority w:val="99"/>
+    <w:unhideWhenUsed/>
+    <w:rsid w:val="00700069"/>
+    <w:pPr>
+      <w:pBdr>
+        <w:bottom w:val="single" w:sz="6" w:space="1" w:color="auto"/>
+      </w:pBdr>
+      <w:tabs>
+        <w:tab w:val="center" w:pos="4153"/>
+        <w:tab w:val="right" w:pos="8306"/>
+      </w:tabs>
+      <w:snapToGrid w:val="0"/>
+      <w:jc w:val="center"/>
+    </w:pPr>
+    <w:rPr>
+      <w:sz w:val="18"/>
+      <w:szCs w:val="18"/>
+    </w:rPr>
+  </w:style>
+  <w:style w:type="character" w:customStyle="1" w:styleId="Char">
+    <w:name w:val="页眉 Char"/>
+    <w:basedOn w:val="a0"/>
+    <w:link w:val="a3"/>
+    <w:uiPriority w:val="99"/>
+    <w:rsid w:val="00700069"/>
+    <w:rPr>
+      <w:sz w:val="18"/>
+      <w:szCs w:val="18"/>
+    </w:rPr>
+  </w:style>
+  <w:style w:type="paragraph" w:styleId="a4">
+    <w:name w:val="footer"/>
+    <w:basedOn w:val="a"/>
+    <w:link w:val="Char0"/>
+    <w:uiPriority w:val="99"/>
+    <w:unhideWhenUsed/>
+    <w:rsid w:val="00700069"/>
+    <w:pPr>
+      <w:tabs>
+        <w:tab w:val="center" w:pos="4153"/>
+        <w:tab w:val="right" w:pos="8306"/>
+      </w:tabs>
+      <w:snapToGrid w:val="0"/>
+      <w:jc w:val="left"/>
+    </w:pPr>
+    <w:rPr>
+      <w:sz w:val="18"/>
+      <w:szCs w:val="18"/>
+    </w:rPr>
+  </w:style>
+  <w:style w:type="character" w:customStyle="1" w:styleId="Char0">
+    <w:name w:val="页脚 Char"/>
+    <w:basedOn w:val="a0"/>
+    <w:link w:val="a4"/>
+    <w:uiPriority w:val="99"/>
+    <w:rsid w:val="00700069"/>
+    <w:rPr>
+      <w:sz w:val="18"/>
+      <w:szCs w:val="18"/>
+    </w:rPr>
+  </w:style>
+  <w:style w:type="paragraph" w:styleId="a5">
+    <w:name w:val="No Spacing"/>
+    <w:link w:val="Char1"/>
+    <w:uiPriority w:val="1"/>
+    <w:qFormat/>
+    <w:rsid w:val="00700069"/>
+    <w:rPr>
+      <w:kern w:val="0"/>
+      <w:sz w:val="22"/>
+    </w:rPr>
+  </w:style>
+  <w:style w:type="character" w:customStyle="1" w:styleId="Char1">
+    <w:name w:val="无间隔 Char"/>
+    <w:basedOn w:val="a0"/>
+    <w:link w:val="a5"/>
+    <w:uiPriority w:val="1"/>
+    <w:rsid w:val="00700069"/>
+    <w:rPr>
+      <w:kern w:val="0"/>
+      <w:sz w:val="22"/>
+    </w:rPr>
+  </w:style>
+  <w:style w:type="character" w:customStyle="1" w:styleId="1Char">
+    <w:name w:val="标题 1 Char"/>
+    <w:basedOn w:val="a0"/>
+    <w:link w:val="1"/>
+    <w:uiPriority w:val="9"/>
+    <w:rsid w:val="00B67953"/>
+    <w:rPr>
+      <w:b/>
+      <w:bCs/>
+      <w:kern w:val="44"/>
+      <w:sz w:val="44"/>
+      <w:szCs w:val="44"/>
+    </w:rPr>
+  </w:style>
+  <w:style w:type="paragraph" w:styleId="TOC">
+    <w:name w:val="TOC Heading"/>
+    <w:basedOn w:val="1"/>
+    <w:next w:val="a"/>
+    <w:uiPriority w:val="39"/>
+    <w:unhideWhenUsed/>
+    <w:qFormat/>
+    <w:rsid w:val="00B67953"/>
+    <w:pPr>
+      <w:widowControl/>
+      <w:spacing w:before="240" w:after="0" w:line="259" w:lineRule="auto"/>
+      <w:jc w:val="left"/>
+      <w:outlineLvl w:val="9"/>
+    </w:pPr>
+    <w:rPr>
+      <w:rFonts w:asciiTheme="majorHAnsi" w:eastAsiaTheme="majorEastAsia" w:hAnsiTheme="majorHAnsi" w:cstheme="majorBidi"/>
+      <w:b w:val="0"/>
+      <w:bCs w:val="0"/>
+      <w:color w:val="2E74B5" w:themeColor="accent1" w:themeShade="BF"/>
+      <w:kern w:val="0"/>
+      <w:sz w:val="32"/>
+      <w:szCs w:val="32"/>
+    </w:rPr>
+  </w:style>
+  <w:style w:type="character" w:customStyle="1" w:styleId="3Char">
+    <w:name w:val="标题 3 Char"/>
+    <w:basedOn w:val="a0"/>
+    <w:link w:val="3"/>
+    <w:uiPriority w:val="9"/>
+    <w:semiHidden/>
+    <w:rsid w:val="00046089"/>
+    <w:rPr>
+      <w:b/>
+      <w:bCs/>
+      <w:sz w:val="32"/>
+      <w:szCs w:val="32"/>
+    </w:rPr>
+  </w:style>
+  <w:style w:type="character" w:customStyle="1" w:styleId="2Char">
+    <w:name w:val="标题 2 Char"/>
+    <w:basedOn w:val="a0"/>
+    <w:link w:val="2"/>
+    <w:uiPriority w:val="9"/>
+    <w:rsid w:val="00046089"/>
+    <w:rPr>
+      <w:rFonts w:asciiTheme="majorHAnsi" w:eastAsiaTheme="majorEastAsia" w:hAnsiTheme="majorHAnsi" w:cstheme="majorBidi"/>
+      <w:b/>
+      <w:bCs/>
+      <w:kern w:val="0"/>
+      <w:sz w:val="32"/>
+      <w:szCs w:val="32"/>
+    </w:rPr>
+  </w:style>
+  <w:style w:type="paragraph" w:styleId="a6">
+    <w:name w:val="List Paragraph"/>
+    <w:basedOn w:val="a"/>
+    <w:uiPriority w:val="34"/>
+    <w:qFormat/>
+    <w:rsid w:val="00046089"/>
+    <w:pPr>
+      <w:widowControl/>
+      <w:spacing w:after="160" w:line="259" w:lineRule="auto"/>
+      <w:ind w:left="720"/>
+      <w:contextualSpacing/>
+      <w:jc w:val="left"/>
+    </w:pPr>
+    <w:rPr>
+      <w:kern w:val="0"/>
+      <w:sz w:val="22"/>
+    </w:rPr>
+  </w:style>
+  <w:style w:type="character" w:styleId="a7">
+    <w:name w:val="Hyperlink"/>
+    <w:basedOn w:val="a0"/>
+    <w:uiPriority w:val="99"/>
+    <w:unhideWhenUsed/>
+    <w:rsid w:val="00046089"/>
+    <w:rPr>
+      <w:color w:val="0563C1" w:themeColor="hyperlink"/>
+      <w:u w:val="single"/>
+    </w:rPr>
+  </w:style>
+  <w:style w:type="paragraph" w:styleId="10">
+    <w:name w:val="toc 1"/>
+    <w:basedOn w:val="a"/>
+    <w:next w:val="a"/>
+    <w:autoRedefine/>
+    <w:uiPriority w:val="39"/>
+    <w:unhideWhenUsed/>
+    <w:rsid w:val="00046089"/>
+  </w:style>
+  <w:style w:type="paragraph" w:styleId="20">
+    <w:name w:val="toc 2"/>
+    <w:basedOn w:val="a"/>
+    <w:next w:val="a"/>
+    <w:autoRedefine/>
+    <w:uiPriority w:val="39"/>
+    <w:unhideWhenUsed/>
+    <w:rsid w:val="00046089"/>
+    <w:pPr>
+      <w:ind w:leftChars="200" w:left="420"/>
+    </w:pPr>
+  </w:style>
+  <w:style w:type="paragraph" w:styleId="30">
+    <w:name w:val="toc 3"/>
+    <w:basedOn w:val="a"/>
+    <w:next w:val="a"/>
+    <w:autoRedefine/>
+    <w:uiPriority w:val="39"/>
+    <w:unhideWhenUsed/>
+    <w:rsid w:val="00046089"/>
+    <w:pPr>
+      <w:ind w:leftChars="400" w:left="840"/>
+    </w:pPr>
+  </w:style>
+  <w:style w:type="table" w:styleId="a8">
+    <w:name w:val="Table Grid"/>
+    <w:basedOn w:val="a1"/>
+    <w:uiPriority w:val="39"/>
+    <w:rsid w:val="009A2557"/>
+    <w:tblPr>
+      <w:tblBorders>
+        <w:top w:val="single" w:sz="4" w:space="0" w:color="auto"/>
+        <w:left w:val="single" w:sz="4" w:space="0" w:color="auto"/>
+        <w:bottom w:val="single" w:sz="4" w:space="0" w:color="auto"/>
+        <w:right w:val="single" w:sz="4" w:space="0" w:color="auto"/>
+        <w:insideH w:val="single" w:sz="4" w:space="0" w:color="auto"/>
+        <w:insideV w:val="single" w:sz="4" w:space="0" w:color="auto"/>
+      </w:tblBorders>
+    </w:tblPr>
+  </w:style>
+  <w:style w:type="paragraph" w:styleId="a9">
+    <w:name w:val="Balloon Text"/>
+    <w:basedOn w:val="a"/>
+    <w:link w:val="Char2"/>
+    <w:uiPriority w:val="99"/>
+    <w:semiHidden/>
+    <w:unhideWhenUsed/>
+    <w:rsid w:val="00887743"/>
+    <w:rPr>
+      <w:rFonts w:ascii="Tahoma" w:hAnsi="Tahoma" w:cs="Tahoma"/>
+      <w:sz w:val="16"/>
+      <w:szCs w:val="16"/>
+    </w:rPr>
+  </w:style>
+  <w:style w:type="character" w:customStyle="1" w:styleId="Char2">
+    <w:name w:val="批注框文本 Char"/>
+    <w:basedOn w:val="a0"/>
+    <w:link w:val="a9"/>
+    <w:uiPriority w:val="99"/>
+    <w:semiHidden/>
+    <w:rsid w:val="00887743"/>
+    <w:rPr>
+      <w:rFonts w:ascii="Tahoma" w:hAnsi="Tahoma" w:cs="Tahoma"/>
+      <w:sz w:val="16"/>
+      <w:szCs w:val="16"/>
+    </w:rPr>
+  </w:style>
+</w:styles>
+</file>
+
+<file path=word/stylesWithEffects.xml><?xml version="1.0" encoding="utf-8"?>
+<w:styles xmlns:wpc="http://schemas.microsoft.com/office/word/2010/wordprocessingCanvas" xmlns:mc="http://schemas.openxmlformats.org/markup-compatibility/2006" xmlns:o="urn:schemas-microsoft-com:office:office" xmlns:r="http://schemas.openxmlformats.org/officeDocument/2006/relationships" xmlns:m="http://schemas.openxmlformats.org/officeDocument/2006/math" xmlns:v="urn:schemas-microsoft-com:vml" xmlns:wp14="http://schemas.microsoft.com/office/word/2010/wordprocessingDrawing" xmlns:wp="http://schemas.openxmlformats.org/drawingml/2006/wordprocessingDrawing" xmlns:w10="urn:schemas-microsoft-com:office:word" xmlns:w="http://schemas.openxmlformats.org/wordprocessingml/2006/main" xmlns:w14="http://schemas.microsoft.com/office/word/2010/wordml" xmlns:wpg="http://schemas.microsoft.com/office/word/2010/wordprocessingGroup" xmlns:wpi="http://schemas.microsoft.com/office/word/2010/wordprocessingInk" xmlns:wne="http://schemas.microsoft.com/office/word/2006/wordml" xmlns:wps="http://schemas.microsoft.com/office/word/2010/wordprocessingShape" mc:Ignorable="w14 wp14">
+  <w:docDefaults>
+    <w:rPrDefault>
+      <w:rPr>
+        <w:rFonts w:asciiTheme="minorHAnsi" w:eastAsiaTheme="minorEastAsia" w:hAnsiTheme="minorHAnsi" w:cstheme="minorBidi"/>
+        <w:kern w:val="2"/>
+        <w:sz w:val="21"/>
+        <w:szCs w:val="22"/>
+        <w:lang w:val="en-US" w:eastAsia="zh-CN" w:bidi="ar-SA"/>
+      </w:rPr>
+    </w:rPrDefault>
+    <w:pPrDefault/>
+  </w:docDefaults>
+  <w:latentStyles w:defLockedState="0" w:defUIPriority="99" w:defSemiHidden="1" w:defUnhideWhenUsed="1" w:defQFormat="0" w:count="267">
+    <w:lsdException w:name="Normal" w:semiHidden="0" w:uiPriority="0" w:unhideWhenUsed="0" w:qFormat="1"/>
+    <w:lsdException w:name="heading 1" w:semiHidden="0" w:uiPriority="9" w:unhideWhenUsed="0" w:qFormat="1"/>
+    <w:lsdException w:name="heading 2" w:uiPriority="9" w:qFormat="1"/>
+    <w:lsdException w:name="heading 3" w:uiPriority="9" w:qFormat="1"/>
+    <w:lsdException w:name="heading 4" w:uiPriority="9" w:qFormat="1"/>
+    <w:lsdException w:name="heading 5" w:uiPriority="9" w:qFormat="1"/>
+    <w:lsdException w:name="heading 6" w:uiPriority="9" w:qFormat="1"/>
+    <w:lsdException w:name="heading 7" w:uiPriority="9" w:qFormat="1"/>
+    <w:lsdException w:name="heading 8" w:uiPriority="9" w:qFormat="1"/>
+    <w:lsdException w:name="heading 9" w:uiPriority="9" w:qFormat="1"/>
+    <w:lsdException w:name="toc 1" w:uiPriority="39"/>
+    <w:lsdException w:name="toc 2" w:uiPriority="39"/>
+    <w:lsdException w:name="toc 3" w:uiPriority="39"/>
+    <w:lsdException w:name="toc 4" w:uiPriority="39"/>
+    <w:lsdException w:name="toc 5" w:uiPriority="39"/>
+    <w:lsdException w:name="toc 6" w:uiPriority="39"/>
+    <w:lsdException w:name="toc 7" w:uiPriority="39"/>
+    <w:lsdException w:name="toc 8" w:uiPriority="39"/>
+    <w:lsdException w:name="toc 9" w:uiPriority="39"/>
+    <w:lsdException w:name="caption" w:uiPriority="35" w:qFormat="1"/>
+    <w:lsdException w:name="Title" w:semiHidden="0" w:uiPriority="10" w:unhideWhenUsed="0" w:qFormat="1"/>
+    <w:lsdException w:name="Default Paragraph Font" w:uiPriority="1"/>
+    <w:lsdException w:name="Subtitle" w:semiHidden="0" w:uiPriority="11" w:unhideWhenUsed="0" w:qFormat="1"/>
+    <w:lsdException w:name="Strong" w:semiHidden="0" w:uiPriority="22" w:unhideWhenUsed="0" w:qFormat="1"/>
+    <w:lsdException w:name="Emphasis" w:semiHidden="0" w:uiPriority="20" w:unhideWhenUsed="0" w:qFormat="1"/>
+    <w:lsdException w:name="Table Grid" w:semiHidden="0" w:uiPriority="39" w:unhideWhenUsed="0"/>
+    <w:lsdException w:name="Placeholder Text" w:unhideWhenUsed="0"/>
+    <w:lsdException w:name="No Spacing" w:semiHidden="0" w:uiPriority="1" w:unhideWhenUsed="0" w:qFormat="1"/>
+    <w:lsdException w:name="Light Shading" w:semiHidden="0" w:uiPriority="60" w:unhideWhenUsed="0"/>
+    <w:lsdException w:name="Light List" w:semiHidden="0" w:uiPriority="61" w:unhideWhenUsed="0"/>
+    <w:lsdException w:name="Light Grid" w:semiHidden="0" w:uiPriority="62" w:unhideWhenUsed="0"/>
+    <w:lsdException w:name="Medium Shading 1" w:semiHidden="0" w:uiPriority="63" w:unhideWhenUsed="0"/>
+    <w:lsdException w:name="Medium Shading 2" w:semiHidden="0" w:uiPriority="64" w:unhideWhenUsed="0"/>
+    <w:lsdException w:name="Medium List 1" w:semiHidden="0" w:uiPriority="65" w:unhideWhenUsed="0"/>
+    <w:lsdException w:name="Medium List 2" w:semiHidden="0" w:uiPriority="66" w:unhideWhenUsed="0"/>
+    <w:lsdException w:name="Medium Grid 1" w:semiHidden="0" w:uiPriority="67" w:unhideWhenUsed="0"/>
+    <w:lsdException w:name="Medium Grid 2" w:semiHidden="0" w:uiPriority="68" w:unhideWhenUsed="0"/>
+    <w:lsdException w:name="Medium Grid 3" w:semiHidden="0" w:uiPriority="69" w:unhideWhenUsed="0"/>
+    <w:lsdException w:name="Dark List" w:semiHidden="0" w:uiPriority="70" w:unhideWhenUsed="0"/>
+    <w:lsdException w:name="Colorful Shading" w:semiHidden="0" w:uiPriority="71" w:unhideWhenUsed="0"/>
+    <w:lsdException w:name="Colorful List" w:semiHidden="0" w:uiPriority="72" w:unhideWhenUsed="0"/>
+    <w:lsdException w:name="Colorful Grid" w:semiHidden="0" w:uiPriority="73" w:unhideWhenUsed="0"/>
+    <w:lsdException w:name="Light Shading Accent 1" w:semiHidden="0" w:uiPriority="60" w:unhideWhenUsed="0"/>
+    <w:lsdException w:name="Light List Accent 1" w:semiHidden="0" w:uiPriority="61" w:unhideWhenUsed="0"/>
+    <w:lsdException w:name="Light Grid Accent 1" w:semiHidden="0" w:uiPriority="62" w:unhideWhenUsed="0"/>
+    <w:lsdException w:name="Medium Shading 1 Accent 1" w:semiHidden="0" w:uiPriority="63" w:unhideWhenUsed="0"/>
+    <w:lsdException w:name="Medium Shading 2 Accent 1" w:semiHidden="0" w:uiPriority="64" w:unhideWhenUsed="0"/>
+    <w:lsdException w:name="Medium List 1 Accent 1" w:semiHidden="0" w:uiPriority="65" w:unhideWhenUsed="0"/>
+    <w:lsdException w:name="Revision" w:unhideWhenUsed="0"/>
+    <w:lsdException w:name="List Paragraph" w:semiHidden="0" w:uiPriority="34" w:unhideWhenUsed="0" w:qFormat="1"/>
+    <w:lsdException w:name="Quote" w:semiHidden="0" w:uiPriority="29" w:unhideWhenUsed="0" w:qFormat="1"/>
+    <w:lsdException w:name="Intense Quote" w:semiHidden="0" w:uiPriority="30" w:unhideWhenUsed="0" w:qFormat="1"/>
+    <w:lsdException w:name="Medium List 2 Accent 1" w:semiHidden="0" w:uiPriority="66" w:unhideWhenUsed="0"/>
+    <w:lsdException w:name="Medium Grid 1 Accent 1" w:semiHidden="0" w:uiPriority="67" w:unhideWhenUsed="0"/>
+    <w:lsdException w:name="Medium Grid 2 Accent 1" w:semiHidden="0" w:uiPriority="68" w:unhideWhenUsed="0"/>
+    <w:lsdException w:name="Medium Grid 3 Accent 1" w:semiHidden="0" w:uiPriority="69" w:unhideWhenUsed="0"/>
+    <w:lsdException w:name="Dark List Accent 1" w:semiHidden="0" w:uiPriority="70" w:unhideWhenUsed="0"/>
+    <w:lsdException w:name="Colorful Shading Accent 1" w:semiHidden="0" w:uiPriority="71" w:unhideWhenUsed="0"/>
+    <w:lsdException w:name="Colorful List Accent 1" w:semiHidden="0" w:uiPriority="72" w:unhideWhenUsed="0"/>
+    <w:lsdException w:name="Colorful Grid Accent 1" w:semiHidden="0" w:uiPriority="73" w:unhideWhenUsed="0"/>
+    <w:lsdException w:name="Light Shading Accent 2" w:semiHidden="0" w:uiPriority="60" w:unhideWhenUsed="0"/>
+    <w:lsdException w:name="Light List Accent 2" w:semiHidden="0" w:uiPriority="61" w:unhideWhenUsed="0"/>
+    <w:lsdException w:name="Light Grid Accent 2" w:semiHidden="0" w:uiPriority="62" w:unhideWhenUsed="0"/>
+    <w:lsdException w:name="Medium Shading 1 Accent 2" w:semiHidden="0" w:uiPriority="63" w:unhideWhenUsed="0"/>
+    <w:lsdException w:name="Medium Shading 2 Accent 2" w:semiHidden="0" w:uiPriority="64" w:unhideWhenUsed="0"/>
+    <w:lsdException w:name="Medium List 1 Accent 2" w:semiHidden="0" w:uiPriority="65" w:unhideWhenUsed="0"/>
+    <w:lsdException w:name="Medium List 2 Accent 2" w:semiHidden="0" w:uiPriority="66" w:unhideWhenUsed="0"/>
+    <w:lsdException w:name="Medium Grid 1 Accent 2" w:semiHidden="0" w:uiPriority="67" w:unhideWhenUsed="0"/>
+    <w:lsdException w:name="Medium Grid 2 Accent 2" w:semiHidden="0" w:uiPriority="68" w:unhideWhenUsed="0"/>
+    <w:lsdException w:name="Medium Grid 3 Accent 2" w:semiHidden="0" w:uiPriority="69" w:unhideWhenUsed="0"/>
+    <w:lsdException w:name="Dark List Accent 2" w:semiHidden="0" w:uiPriority="70" w:unhideWhenUsed="0"/>
+    <w:lsdException w:name="Colorful Shading Accent 2" w:semiHidden="0" w:uiPriority="71" w:unhideWhenUsed="0"/>
+    <w:lsdException w:name="Colorful List Accent 2" w:semiHidden="0" w:uiPriority="72" w:unhideWhenUsed="0"/>
+    <w:lsdException w:name="Colorful Grid Accent 2" w:semiHidden="0" w:uiPriority="73" w:unhideWhenUsed="0"/>
+    <w:lsdException w:name="Light Shading Accent 3" w:semiHidden="0" w:uiPriority="60" w:unhideWhenUsed="0"/>
+    <w:lsdException w:name="Light List Accent 3" w:semiHidden="0" w:uiPriority="61" w:unhideWhenUsed="0"/>
+    <w:lsdException w:name="Light Grid Accent 3" w:semiHidden="0" w:uiPriority="62" w:unhideWhenUsed="0"/>
+    <w:lsdException w:name="Medium Shading 1 Accent 3" w:semiHidden="0" w:uiPriority="63" w:unhideWhenUsed="0"/>
+    <w:lsdException w:name="Medium Shading 2 Accent 3" w:semiHidden="0" w:uiPriority="64" w:unhideWhenUsed="0"/>
+    <w:lsdException w:name="Medium List 1 Accent 3" w:semiHidden="0" w:uiPriority="65" w:unhideWhenUsed="0"/>
+    <w:lsdException w:name="Medium List 2 Accent 3" w:semiHidden="0" w:uiPriority="66" w:unhideWhenUsed="0"/>
+    <w:lsdException w:name="Medium Grid 1 Accent 3" w:semiHidden="0" w:uiPriority="67" w:unhideWhenUsed="0"/>
+    <w:lsdException w:name="Medium Grid 2 Accent 3" w:semiHidden="0" w:uiPriority="68" w:unhideWhenUsed="0"/>
+    <w:lsdException w:name="Medium Grid 3 Accent 3" w:semiHidden="0" w:uiPriority="69" w:unhideWhenUsed="0"/>
+    <w:lsdException w:name="Dark List Accent 3" w:semiHidden="0" w:uiPriority="70" w:unhideWhenUsed="0"/>
+    <w:lsdException w:name="Colorful Shading Accent 3" w:semiHidden="0" w:uiPriority="71" w:unhideWhenUsed="0"/>
+    <w:lsdException w:name="Colorful List Accent 3" w:semiHidden="0" w:uiPriority="72" w:unhideWhenUsed="0"/>
+    <w:lsdException w:name="Colorful Grid Accent 3" w:semiHidden="0" w:uiPriority="73" w:unhideWhenUsed="0"/>
+    <w:lsdException w:name="Light Shading Accent 4" w:semiHidden="0" w:uiPriority="60" w:unhideWhenUsed="0"/>
+    <w:lsdException w:name="Light List Accent 4" w:semiHidden="0" w:uiPriority="61" w:unhideWhenUsed="0"/>
+    <w:lsdException w:name="Light Grid Accent 4" w:semiHidden="0" w:uiPriority="62" w:unhideWhenUsed="0"/>
+    <w:lsdException w:name="Medium Shading 1 Accent 4" w:semiHidden="0" w:uiPriority="63" w:unhideWhenUsed="0"/>
+    <w:lsdException w:name="Medium Shading 2 Accent 4" w:semiHidden="0" w:uiPriority="64" w:unhideWhenUsed="0"/>
+    <w:lsdException w:name="Medium List 1 Accent 4" w:semiHidden="0" w:uiPriority="65" w:unhideWhenUsed="0"/>
+    <w:lsdException w:name="Medium List 2 Accent 4" w:semiHidden="0" w:uiPriority="66" w:unhideWhenUsed="0"/>
+    <w:lsdException w:name="Medium Grid 1 Accent 4" w:semiHidden="0" w:uiPriority="67" w:unhideWhenUsed="0"/>
+    <w:lsdException w:name="Medium Grid 2 Accent 4" w:semiHidden="0" w:uiPriority="68" w:unhideWhenUsed="0"/>
+    <w:lsdException w:name="Medium Grid 3 Accent 4" w:semiHidden="0" w:uiPriority="69" w:unhideWhenUsed="0"/>
+    <w:lsdException w:name="Dark List Accent 4" w:semiHidden="0" w:uiPriority="70" w:unhideWhenUsed="0"/>
+    <w:lsdException w:name="Colorful Shading Accent 4" w:semiHidden="0" w:uiPriority="71" w:unhideWhenUsed="0"/>
+    <w:lsdException w:name="Colorful List Accent 4" w:semiHidden="0" w:uiPriority="72" w:unhideWhenUsed="0"/>
+    <w:lsdException w:name="Colorful Grid Accent 4" w:semiHidden="0" w:uiPriority="73" w:unhideWhenUsed="0"/>
+    <w:lsdException w:name="Light Shading Accent 5" w:semiHidden="0" w:uiPriority="60" w:unhideWhenUsed="0"/>
+    <w:lsdException w:name="Light List Accent 5" w:semiHidden="0" w:uiPriority="61" w:unhideWhenUsed="0"/>
+    <w:lsdException w:name="Light Grid Accent 5" w:semiHidden="0" w:uiPriority="62" w:unhideWhenUsed="0"/>
+    <w:lsdException w:name="Medium Shading 1 Accent 5" w:semiHidden="0" w:uiPriority="63" w:unhideWhenUsed="0"/>
+    <w:lsdException w:name="Medium Shading 2 Accent 5" w:semiHidden="0" w:uiPriority="64" w:unhideWhenUsed="0"/>
+    <w:lsdException w:name="Medium List 1 Accent 5" w:semiHidden="0" w:uiPriority="65" w:unhideWhenUsed="0"/>
+    <w:lsdException w:name="Medium List 2 Accent 5" w:semiHidden="0" w:uiPriority="66" w:unhideWhenUsed="0"/>
+    <w:lsdException w:name="Medium Grid 1 Accent 5" w:semiHidden="0" w:uiPriority="67" w:unhideWhenUsed="0"/>
+    <w:lsdException w:name="Medium Grid 2 Accent 5" w:semiHidden="0" w:uiPriority="68" w:unhideWhenUsed="0"/>
+    <w:lsdException w:name="Medium Grid 3 Accent 5" w:semiHidden="0" w:uiPriority="69" w:unhideWhenUsed="0"/>
+    <w:lsdException w:name="Dark List Accent 5" w:semiHidden="0" w:uiPriority="70" w:unhideWhenUsed="0"/>
+    <w:lsdException w:name="Colorful Shading Accent 5" w:semiHidden="0" w:uiPriority="71" w:unhideWhenUsed="0"/>
+    <w:lsdException w:name="Colorful List Accent 5" w:semiHidden="0" w:uiPriority="72" w:unhideWhenUsed="0"/>
+    <w:lsdException w:name="Colorful Grid Accent 5" w:semiHidden="0" w:uiPriority="73" w:unhideWhenUsed="0"/>
+    <w:lsdException w:name="Light Shading Accent 6" w:semiHidden="0" w:uiPriority="60" w:unhideWhenUsed="0"/>
+    <w:lsdException w:name="Light List Accent 6" w:semiHidden="0" w:uiPriority="61" w:unhideWhenUsed="0"/>
+    <w:lsdException w:name="Light Grid Accent 6" w:semiHidden="0" w:uiPriority="62" w:unhideWhenUsed="0"/>
+    <w:lsdException w:name="Medium Shading 1 Accent 6" w:semiHidden="0" w:uiPriority="63" w:unhideWhenUsed="0"/>
+    <w:lsdException w:name="Medium Shading 2 Accent 6" w:semiHidden="0" w:uiPriority="64" w:unhideWhenUsed="0"/>
+    <w:lsdException w:name="Medium List 1 Accent 6" w:semiHidden="0" w:uiPriority="65" w:unhideWhenUsed="0"/>
+    <w:lsdException w:name="Medium List 2 Accent 6" w:semiHidden="0" w:uiPriority="66" w:unhideWhenUsed="0"/>
+    <w:lsdException w:name="Medium Grid 1 Accent 6" w:semiHidden="0" w:uiPriority="67" w:unhideWhenUsed="0"/>
+    <w:lsdException w:name="Medium Grid 2 Accent 6" w:semiHidden="0" w:uiPriority="68" w:unhideWhenUsed="0"/>
+    <w:lsdException w:name="Medium Grid 3 Accent 6" w:semiHidden="0" w:uiPriority="69" w:unhideWhenUsed="0"/>
+    <w:lsdException w:name="Dark List Accent 6" w:semiHidden="0" w:uiPriority="70" w:unhideWhenUsed="0"/>
+    <w:lsdException w:name="Colorful Shading Accent 6" w:semiHidden="0" w:uiPriority="71" w:unhideWhenUsed="0"/>
+    <w:lsdException w:name="Colorful List Accent 6" w:semiHidden="0" w:uiPriority="72" w:unhideWhenUsed="0"/>
+    <w:lsdException w:name="Colorful Grid Accent 6" w:semiHidden="0" w:uiPriority="73" w:unhideWhenUsed="0"/>
+    <w:lsdException w:name="Subtle Emphasis" w:semiHidden="0" w:uiPriority="19" w:unhideWhenUsed="0" w:qFormat="1"/>
+    <w:lsdException w:name="Intense Emphasis" w:semiHidden="0" w:uiPriority="21" w:unhideWhenUsed="0" w:qFormat="1"/>
+    <w:lsdException w:name="Subtle Reference" w:semiHidden="0" w:uiPriority="31" w:unhideWhenUsed="0" w:qFormat="1"/>
+    <w:lsdException w:name="Intense Reference" w:semiHidden="0" w:uiPriority="32" w:unhideWhenUsed="0" w:qFormat="1"/>
+    <w:lsdException w:name="Book Title" w:semiHidden="0" w:uiPriority="33" w:unhideWhenUsed="0" w:qFormat="1"/>
+    <w:lsdException w:name="Bibliography" w:uiPriority="37"/>
+    <w:lsdException w:name="TOC Heading" w:uiPriority="39" w:qFormat="1"/>
   </w:latentStyles>
   <w:style w:type="paragraph" w:default="1" w:styleId="a">
     <w:name w:val="Normal"/>
@@ -9877,7 +11919,7 @@
   <a:extraClrSchemeLst/>
   <a:extLst>
     <a:ext uri="{05A4C25C-085E-4340-85A3-A5531E510DB2}">
-      <thm15:themeFamily xmlns:thm15="http://schemas.microsoft.com/office/thememl/2012/main" name="Office Theme" id="{62F939B6-93AF-4DB8-9C6B-D6C7DFDC589F}" vid="{4A3C46E8-61CC-4603-A589-7422A47A8E4A}"/>
+      <thm15:themeFamily xmlns:thm15="http://schemas.microsoft.com/office/thememl/2012/main" xmlns="" name="Office Theme" id="{62F939B6-93AF-4DB8-9C6B-D6C7DFDC589F}" vid="{4A3C46E8-61CC-4603-A589-7422A47A8E4A}"/>
     </a:ext>
   </a:extLst>
 </a:theme>
@@ -9888,7 +11930,7 @@
 </file>
 
 <file path=customXml/itemProps1.xml><?xml version="1.0" encoding="utf-8"?>
-<ds:datastoreItem xmlns:ds="http://schemas.openxmlformats.org/officeDocument/2006/customXml" ds:itemID="{B1588B04-B0A9-4668-BADC-B09776404BE6}">
+<ds:datastoreItem xmlns:ds="http://schemas.openxmlformats.org/officeDocument/2006/customXml" ds:itemID="{E6D11A2C-0648-4901-B476-D6B4F5A8036F}">
   <ds:schemaRefs>
     <ds:schemaRef ds:uri="http://schemas.openxmlformats.org/officeDocument/2006/bibliography"/>
   </ds:schemaRefs>

</xml_diff>